<commit_message>
AUTO FROM WORK 08.03.2023 23:00:52,52
</commit_message>
<xml_diff>
--- a/3-kurs/3-2/WEB/Верхов/Контрольная работа 1.docx
+++ b/3-kurs/3-2/WEB/Верхов/Контрольная работа 1.docx
@@ -160,7 +160,16 @@
           <w:szCs w:val="32"/>
           <w:lang w:val="en-US"/>
         </w:rPr>
-        <w:t>WEB-</w:t>
+        <w:t>WEB</w:t>
+      </w:r>
+      <w:r>
+        <w:rPr>
+          <w:b/>
+          <w:sz w:val="40"/>
+          <w:szCs w:val="32"/>
+          <w:lang w:val="ru-RU"/>
+        </w:rPr>
+        <w:t>-</w:t>
       </w:r>
       <w:r>
         <w:rPr>
@@ -646,62 +655,7 @@
           <w:sz w:val="32"/>
           <w:szCs w:val="32"/>
         </w:rPr>
-        <w:t xml:space="preserve"> </w:t>
-      </w:r>
-      <w:r>
-        <w:rPr>
-          <w:b/>
-          <w:bCs/>
-          <w:sz w:val="32"/>
-          <w:szCs w:val="32"/>
-        </w:rPr>
-        <w:t>Теоретические вопросы</w:t>
-      </w:r>
-      <w:r>
-        <w:rPr>
-          <w:b/>
-          <w:bCs/>
-          <w:sz w:val="32"/>
-          <w:szCs w:val="32"/>
-        </w:rPr>
-        <w:t>.</w:t>
-      </w:r>
-      <w:r>
-        <w:rPr>
-          <w:b/>
-          <w:bCs/>
-          <w:sz w:val="32"/>
-          <w:szCs w:val="32"/>
-          <w:lang w:val="be-BY"/>
-        </w:rPr>
-        <w:t xml:space="preserve"> </w:t>
-      </w:r>
-      <w:r>
-        <w:rPr>
-          <w:b/>
-          <w:bCs/>
-          <w:sz w:val="32"/>
-          <w:szCs w:val="32"/>
-        </w:rPr>
-        <w:t>Опишите способы доступа к элементам форм, особенности проверки корректности данных, вводимых пользователем и обработки данных форм средс</w:t>
-      </w:r>
-      <w:r>
-        <w:rPr>
-          <w:b/>
-          <w:bCs/>
-          <w:sz w:val="32"/>
-          <w:szCs w:val="32"/>
-        </w:rPr>
-        <w:t>т</w:t>
-      </w:r>
-      <w:r>
-        <w:rPr>
-          <w:b/>
-          <w:bCs/>
-          <w:sz w:val="32"/>
-          <w:szCs w:val="32"/>
-        </w:rPr>
-        <w:t>вами JavaScript.</w:t>
+        <w:t xml:space="preserve"> Опишите способы доступа к элементам форм, особенности проверки корректности данных, вводимых пользователем и обработки данных форм средствами JavaScript.</w:t>
       </w:r>
     </w:p>
     <w:p>
@@ -713,11 +667,2199 @@
           <w:szCs w:val="32"/>
         </w:rPr>
       </w:pPr>
+      <w:r>
+        <w:rPr>
+          <w:szCs w:val="32"/>
+        </w:rPr>
+        <w:t>Перед отправкой данных на сервер важно убедиться, что все обязательные поля формы заполнены данными в корректном формате. Это называется валидацией на стороне клиента и помогает убедиться, что данные, введённые в каждый элемент формы, соответствуют требованиям.</w:t>
+      </w:r>
     </w:p>
     <w:p>
       <w:pPr>
         <w:spacing w:after="0" w:line="276" w:lineRule="auto"/>
         <w:ind w:firstLine="851"/>
+        <w:jc w:val="left"/>
+        <w:rPr>
+          <w:szCs w:val="32"/>
+        </w:rPr>
+      </w:pPr>
+      <w:r>
+        <w:rPr>
+          <w:szCs w:val="32"/>
+        </w:rPr>
+        <w:t>Валидация на стороне клиента — это первичная проверка введённых данных, которая существенно улучшает удобство взаимодействия с интерфейсом; обнаружение некорректных данных на стороне клиента позволяет пользователю немедленно их исправить. Если же проверка происходит только на сервере, процесс заполнения может быть более трудоёмким, так как требует повторения одних и тех же действий отправки данных на сервер для получения обратного ответа с сообщением о том, что нужно исправить.</w:t>
+      </w:r>
+    </w:p>
+    <w:p>
+      <w:pPr>
+        <w:spacing w:after="0" w:line="276" w:lineRule="auto"/>
+        <w:ind w:firstLine="851"/>
+        <w:jc w:val="left"/>
+        <w:rPr>
+          <w:szCs w:val="32"/>
+        </w:rPr>
+      </w:pPr>
+    </w:p>
+    <w:p>
+      <w:pPr>
+        <w:spacing w:after="0" w:line="276" w:lineRule="auto"/>
+        <w:ind w:firstLine="851"/>
+        <w:jc w:val="left"/>
+        <w:rPr>
+          <w:szCs w:val="32"/>
+        </w:rPr>
+      </w:pPr>
+      <w:r>
+        <w:rPr>
+          <w:szCs w:val="32"/>
+        </w:rPr>
+        <w:t>Однако, не следует рассматривать валидацию на стороне клиента как достаточную меру безопасности! Любые данные, отправляемые через форму, необходимо дополнительно проверять на безопасность и на стороне сервера, поскольку валидацию на стороне клиента достаточно просто обойти и она может не остановить злоумышленников.</w:t>
+      </w:r>
+    </w:p>
+    <w:p>
+      <w:pPr>
+        <w:spacing w:after="0" w:line="276" w:lineRule="auto"/>
+        <w:ind w:firstLine="851"/>
+        <w:jc w:val="left"/>
+        <w:rPr>
+          <w:szCs w:val="32"/>
+        </w:rPr>
+      </w:pPr>
+      <w:r>
+        <w:rPr>
+          <w:szCs w:val="32"/>
+        </w:rPr>
+        <w:t>Зайдите на любой популярный сайт, имеющий форму регистрации. Вы заметите, что при вводе данных в неправильном формате, пользователя сразу уведомляют о наличии проблемы. Вы получите примерно такое сообщение:</w:t>
+      </w:r>
+    </w:p>
+    <w:p>
+      <w:pPr>
+        <w:spacing w:after="0" w:line="276" w:lineRule="auto"/>
+        <w:ind w:firstLine="851"/>
+        <w:jc w:val="left"/>
+        <w:rPr>
+          <w:szCs w:val="32"/>
+        </w:rPr>
+      </w:pPr>
+    </w:p>
+    <w:p>
+      <w:pPr>
+        <w:spacing w:after="0" w:line="276" w:lineRule="auto"/>
+        <w:ind w:firstLine="851"/>
+        <w:jc w:val="left"/>
+        <w:rPr>
+          <w:szCs w:val="32"/>
+        </w:rPr>
+      </w:pPr>
+      <w:r>
+        <w:rPr>
+          <w:szCs w:val="32"/>
+        </w:rPr>
+        <w:t xml:space="preserve">    "Обязательное поле" (Вы не можете оставить поле пустым).</w:t>
+      </w:r>
+    </w:p>
+    <w:p>
+      <w:pPr>
+        <w:spacing w:after="0" w:line="276" w:lineRule="auto"/>
+        <w:ind w:firstLine="851"/>
+        <w:jc w:val="left"/>
+        <w:rPr>
+          <w:szCs w:val="32"/>
+        </w:rPr>
+      </w:pPr>
+      <w:r>
+        <w:rPr>
+          <w:szCs w:val="32"/>
+        </w:rPr>
+        <w:t xml:space="preserve">    "Пожалуйста, введите номер телефона в формате </w:t>
+      </w:r>
+      <w:proofErr w:type="spellStart"/>
+      <w:r>
+        <w:rPr>
+          <w:szCs w:val="32"/>
+        </w:rPr>
+        <w:t>xxx-xxxx</w:t>
+      </w:r>
+      <w:proofErr w:type="spellEnd"/>
+      <w:r>
+        <w:rPr>
+          <w:szCs w:val="32"/>
+        </w:rPr>
+        <w:t>" (Чтобы данные считались корректными, их необходимо указать в определённом формате).</w:t>
+      </w:r>
+    </w:p>
+    <w:p>
+      <w:pPr>
+        <w:spacing w:after="0" w:line="276" w:lineRule="auto"/>
+        <w:ind w:firstLine="851"/>
+        <w:jc w:val="left"/>
+        <w:rPr>
+          <w:szCs w:val="32"/>
+        </w:rPr>
+      </w:pPr>
+      <w:r>
+        <w:rPr>
+          <w:szCs w:val="32"/>
+        </w:rPr>
+        <w:t xml:space="preserve">    "Пожалуйста, введите корректный </w:t>
+      </w:r>
+      <w:proofErr w:type="spellStart"/>
+      <w:r>
+        <w:rPr>
+          <w:szCs w:val="32"/>
+        </w:rPr>
+        <w:t>email</w:t>
+      </w:r>
+      <w:proofErr w:type="spellEnd"/>
+      <w:r>
+        <w:rPr>
+          <w:szCs w:val="32"/>
+        </w:rPr>
+        <w:t>-адрес" (вы ввели данные в неправильном формате).</w:t>
+      </w:r>
+    </w:p>
+    <w:p>
+      <w:pPr>
+        <w:spacing w:after="0" w:line="276" w:lineRule="auto"/>
+        <w:ind w:firstLine="851"/>
+        <w:jc w:val="left"/>
+        <w:rPr>
+          <w:szCs w:val="32"/>
+        </w:rPr>
+      </w:pPr>
+      <w:r>
+        <w:rPr>
+          <w:szCs w:val="32"/>
+        </w:rPr>
+        <w:t xml:space="preserve">    "Длина пароля должна быть от 8 до 30 символов и включать одну заглавную букву, один символ, и одну цифру." (Требования к формату данных достаточно конкретные).</w:t>
+      </w:r>
+    </w:p>
+    <w:p>
+      <w:pPr>
+        <w:spacing w:after="0" w:line="276" w:lineRule="auto"/>
+        <w:ind w:firstLine="851"/>
+        <w:jc w:val="left"/>
+        <w:rPr>
+          <w:szCs w:val="32"/>
+        </w:rPr>
+      </w:pPr>
+    </w:p>
+    <w:p>
+      <w:pPr>
+        <w:spacing w:after="0" w:line="276" w:lineRule="auto"/>
+        <w:ind w:firstLine="851"/>
+        <w:jc w:val="left"/>
+        <w:rPr>
+          <w:szCs w:val="32"/>
+        </w:rPr>
+      </w:pPr>
+      <w:r>
+        <w:rPr>
+          <w:szCs w:val="32"/>
+        </w:rPr>
+        <w:lastRenderedPageBreak/>
+        <w:t>Это называется валидацией формы. По мере ввода, браузер и/или сервер проверяют данные, чтобы определить, соответствуют ли они требуемому формату. Валидация, выполняемая в браузере, называется валидацией на стороне клиента, а выполняемая на сервере — валидацией на стороне сервера. В этом разделе мы сосредоточимся на валидации, выполняемой на стороне клиента.</w:t>
+      </w:r>
+    </w:p>
+    <w:p>
+      <w:pPr>
+        <w:spacing w:after="0" w:line="276" w:lineRule="auto"/>
+        <w:ind w:firstLine="851"/>
+        <w:jc w:val="left"/>
+        <w:rPr>
+          <w:szCs w:val="32"/>
+        </w:rPr>
+      </w:pPr>
+    </w:p>
+    <w:p>
+      <w:pPr>
+        <w:spacing w:after="0" w:line="276" w:lineRule="auto"/>
+        <w:ind w:firstLine="851"/>
+        <w:jc w:val="left"/>
+        <w:rPr>
+          <w:szCs w:val="32"/>
+        </w:rPr>
+      </w:pPr>
+      <w:r>
+        <w:rPr>
+          <w:szCs w:val="32"/>
+        </w:rPr>
+        <w:t>Если формат корректен, приложение позволяет отправить данные на сервер и (обычно) сохранить в базу данных; в противном случае выводится сообщение с описанием того, что нужно исправить, позволяя ввести данные снова.</w:t>
+      </w:r>
+    </w:p>
+    <w:p>
+      <w:pPr>
+        <w:spacing w:after="0" w:line="276" w:lineRule="auto"/>
+        <w:ind w:firstLine="851"/>
+        <w:jc w:val="left"/>
+        <w:rPr>
+          <w:szCs w:val="32"/>
+        </w:rPr>
+      </w:pPr>
+    </w:p>
+    <w:p>
+      <w:pPr>
+        <w:spacing w:after="0" w:line="276" w:lineRule="auto"/>
+        <w:ind w:firstLine="851"/>
+        <w:jc w:val="left"/>
+        <w:rPr>
+          <w:szCs w:val="32"/>
+        </w:rPr>
+      </w:pPr>
+      <w:r>
+        <w:rPr>
+          <w:szCs w:val="32"/>
+        </w:rPr>
+        <w:t>Мы хотим максимально упростить заполнение веб-форм. Тогда почему мы настаиваем валидации данных? На это есть три основные причины:</w:t>
+      </w:r>
+    </w:p>
+    <w:p>
+      <w:pPr>
+        <w:spacing w:after="0" w:line="276" w:lineRule="auto"/>
+        <w:ind w:firstLine="851"/>
+        <w:jc w:val="left"/>
+        <w:rPr>
+          <w:szCs w:val="32"/>
+        </w:rPr>
+      </w:pPr>
+    </w:p>
+    <w:p>
+      <w:pPr>
+        <w:spacing w:after="0" w:line="276" w:lineRule="auto"/>
+        <w:ind w:firstLine="851"/>
+        <w:jc w:val="left"/>
+        <w:rPr>
+          <w:szCs w:val="32"/>
+        </w:rPr>
+      </w:pPr>
+      <w:r>
+        <w:rPr>
+          <w:szCs w:val="32"/>
+        </w:rPr>
+        <w:t xml:space="preserve">    Мы хотим получать правильные данные в правильном формате. Наши приложения не будут работать должным образом, если данные от пользователей хранятся в неправильном формате, некорректны сами по себе или вовсе пропущены.</w:t>
+      </w:r>
+    </w:p>
+    <w:p>
+      <w:pPr>
+        <w:pStyle w:val="ac"/>
+        <w:numPr>
+          <w:ilvl w:val="0"/>
+          <w:numId w:val="12"/>
+        </w:numPr>
+        <w:spacing w:after="0" w:line="276" w:lineRule="auto"/>
+        <w:ind w:left="426"/>
+        <w:jc w:val="left"/>
+        <w:rPr>
+          <w:szCs w:val="32"/>
+        </w:rPr>
+      </w:pPr>
+      <w:r>
+        <w:rPr>
+          <w:szCs w:val="32"/>
+        </w:rPr>
+        <w:t>Мы хотим защитить данные пользователей. Принуждение пользователей вводить надёжные пароли облегчает защиту их аккаунтов.</w:t>
+      </w:r>
+    </w:p>
+    <w:p>
+      <w:pPr>
+        <w:pStyle w:val="ac"/>
+        <w:numPr>
+          <w:ilvl w:val="0"/>
+          <w:numId w:val="12"/>
+        </w:numPr>
+        <w:spacing w:after="0" w:line="276" w:lineRule="auto"/>
+        <w:ind w:left="426"/>
+        <w:jc w:val="left"/>
+        <w:rPr>
+          <w:szCs w:val="32"/>
+        </w:rPr>
+      </w:pPr>
+      <w:r>
+        <w:rPr>
+          <w:szCs w:val="32"/>
+        </w:rPr>
+        <w:t>Мы хотим защитить себя. Существует множество способов, позволяющих злоумышленникам с помощью незащищённых форм навредить приложению</w:t>
+      </w:r>
+      <w:r>
+        <w:rPr>
+          <w:szCs w:val="32"/>
+        </w:rPr>
+        <w:t>.</w:t>
+      </w:r>
+    </w:p>
+    <w:p>
+      <w:pPr>
+        <w:spacing w:after="0" w:line="276" w:lineRule="auto"/>
+        <w:ind w:firstLine="851"/>
+        <w:jc w:val="left"/>
+        <w:rPr>
+          <w:szCs w:val="32"/>
+        </w:rPr>
+      </w:pPr>
+      <w:r>
+        <w:rPr>
+          <w:szCs w:val="32"/>
+        </w:rPr>
+        <w:t>Существует два типа валидации на стороне клиента, с которыми вы столкнётесь в Интернете:</w:t>
+      </w:r>
+    </w:p>
+    <w:p>
+      <w:pPr>
+        <w:spacing w:after="0" w:line="276" w:lineRule="auto"/>
+        <w:ind w:firstLine="851"/>
+        <w:jc w:val="left"/>
+        <w:rPr>
+          <w:szCs w:val="32"/>
+        </w:rPr>
+      </w:pPr>
+    </w:p>
+    <w:p>
+      <w:pPr>
+        <w:pStyle w:val="ac"/>
+        <w:numPr>
+          <w:ilvl w:val="0"/>
+          <w:numId w:val="11"/>
+        </w:numPr>
+        <w:spacing w:after="0" w:line="276" w:lineRule="auto"/>
+        <w:ind w:left="426"/>
+        <w:jc w:val="left"/>
+        <w:rPr>
+          <w:szCs w:val="32"/>
+        </w:rPr>
+      </w:pPr>
+      <w:r>
+        <w:rPr>
+          <w:szCs w:val="32"/>
+        </w:rPr>
+        <w:t>Встроенная валидация форм использует функционал валидации HTML5, который мы неоднократно обсуждали в этом модуле. HTML5-валидация обычно не требует большого количества JavaScript-кода и демонстрирует лучшую производительность, но не настолько настраиваема, как валидация с помощью JavaScript.</w:t>
+      </w:r>
+    </w:p>
+    <w:p>
+      <w:pPr>
+        <w:pStyle w:val="ac"/>
+        <w:numPr>
+          <w:ilvl w:val="0"/>
+          <w:numId w:val="11"/>
+        </w:numPr>
+        <w:spacing w:after="0" w:line="276" w:lineRule="auto"/>
+        <w:ind w:left="426"/>
+        <w:jc w:val="left"/>
+        <w:rPr>
+          <w:szCs w:val="32"/>
+        </w:rPr>
+      </w:pPr>
+      <w:r>
+        <w:rPr>
+          <w:szCs w:val="32"/>
+        </w:rPr>
+        <w:t>JavaScript-валидация кодируется с помощью JavaScript. Она полностью настраиваема, но требует программирования всей логики (или использования библиотеки).</w:t>
+      </w:r>
+    </w:p>
+    <w:p>
+      <w:pPr>
+        <w:pStyle w:val="ac"/>
+        <w:spacing w:after="0" w:line="276" w:lineRule="auto"/>
+        <w:ind w:left="0" w:firstLine="851"/>
+        <w:jc w:val="left"/>
+        <w:rPr>
+          <w:szCs w:val="32"/>
+        </w:rPr>
+      </w:pPr>
+      <w:r>
+        <w:rPr>
+          <w:szCs w:val="32"/>
+        </w:rPr>
+        <w:lastRenderedPageBreak/>
+        <w:t>Если нужно управлять внешним видом встроенных сообщений об ошибке или работать с устаревшими браузерами, которые не поддерживают встроенную валидацию форм HTML, вам следует использовать JavaScript.</w:t>
+      </w:r>
+    </w:p>
+    <w:p>
+      <w:pPr>
+        <w:pStyle w:val="ac"/>
+        <w:spacing w:after="0" w:line="276" w:lineRule="auto"/>
+        <w:ind w:firstLine="851"/>
+        <w:jc w:val="left"/>
+        <w:rPr>
+          <w:szCs w:val="32"/>
+        </w:rPr>
+      </w:pPr>
+      <w:r>
+        <w:rPr>
+          <w:szCs w:val="32"/>
+        </w:rPr>
+        <w:t xml:space="preserve">Большинство браузеров поддерживают </w:t>
+      </w:r>
+      <w:proofErr w:type="spellStart"/>
+      <w:r>
+        <w:rPr>
+          <w:szCs w:val="32"/>
+        </w:rPr>
+        <w:t>Constraint</w:t>
+      </w:r>
+      <w:proofErr w:type="spellEnd"/>
+      <w:r>
+        <w:rPr>
+          <w:szCs w:val="32"/>
+        </w:rPr>
+        <w:t xml:space="preserve"> </w:t>
+      </w:r>
+      <w:proofErr w:type="spellStart"/>
+      <w:r>
+        <w:rPr>
+          <w:szCs w:val="32"/>
+        </w:rPr>
+        <w:t>Validation</w:t>
+      </w:r>
+      <w:proofErr w:type="spellEnd"/>
+      <w:r>
+        <w:rPr>
+          <w:szCs w:val="32"/>
+        </w:rPr>
+        <w:t xml:space="preserve"> API, который состоит из набора свойств и методов, доступных на DOM-интерфейсах следующих элементов форм:</w:t>
+      </w:r>
+    </w:p>
+    <w:p>
+      <w:pPr>
+        <w:pStyle w:val="ac"/>
+        <w:spacing w:after="0" w:line="276" w:lineRule="auto"/>
+        <w:ind w:firstLine="851"/>
+        <w:jc w:val="left"/>
+        <w:rPr>
+          <w:szCs w:val="32"/>
+        </w:rPr>
+      </w:pPr>
+    </w:p>
+    <w:p>
+      <w:pPr>
+        <w:pStyle w:val="ac"/>
+        <w:spacing w:after="0" w:line="276" w:lineRule="auto"/>
+        <w:ind w:firstLine="851"/>
+        <w:jc w:val="left"/>
+        <w:rPr>
+          <w:szCs w:val="32"/>
+        </w:rPr>
+      </w:pPr>
+      <w:r>
+        <w:rPr>
+          <w:szCs w:val="32"/>
+        </w:rPr>
+        <w:t xml:space="preserve">    </w:t>
+      </w:r>
+      <w:proofErr w:type="spellStart"/>
+      <w:r>
+        <w:rPr>
+          <w:szCs w:val="32"/>
+        </w:rPr>
+        <w:t>HTMLButtonElement</w:t>
+      </w:r>
+      <w:proofErr w:type="spellEnd"/>
+      <w:r>
+        <w:rPr>
+          <w:szCs w:val="32"/>
+        </w:rPr>
+        <w:t xml:space="preserve"> (представляет элемент &lt;</w:t>
+      </w:r>
+      <w:proofErr w:type="spellStart"/>
+      <w:r>
+        <w:rPr>
+          <w:szCs w:val="32"/>
+        </w:rPr>
+        <w:t>button</w:t>
+      </w:r>
+      <w:proofErr w:type="spellEnd"/>
+      <w:r>
+        <w:rPr>
+          <w:szCs w:val="32"/>
+        </w:rPr>
+        <w:t>&gt;)</w:t>
+      </w:r>
+    </w:p>
+    <w:p>
+      <w:pPr>
+        <w:pStyle w:val="ac"/>
+        <w:spacing w:after="0" w:line="276" w:lineRule="auto"/>
+        <w:ind w:firstLine="851"/>
+        <w:jc w:val="left"/>
+        <w:rPr>
+          <w:szCs w:val="32"/>
+        </w:rPr>
+      </w:pPr>
+      <w:r>
+        <w:rPr>
+          <w:szCs w:val="32"/>
+        </w:rPr>
+        <w:t xml:space="preserve">    </w:t>
+      </w:r>
+      <w:proofErr w:type="spellStart"/>
+      <w:r>
+        <w:rPr>
+          <w:szCs w:val="32"/>
+        </w:rPr>
+        <w:t>HTMLFieldSetElement</w:t>
+      </w:r>
+      <w:proofErr w:type="spellEnd"/>
+      <w:r>
+        <w:rPr>
+          <w:szCs w:val="32"/>
+        </w:rPr>
+        <w:t xml:space="preserve"> (представляет элемент &lt;</w:t>
+      </w:r>
+      <w:proofErr w:type="spellStart"/>
+      <w:r>
+        <w:rPr>
+          <w:szCs w:val="32"/>
+        </w:rPr>
+        <w:t>fieldset</w:t>
+      </w:r>
+      <w:proofErr w:type="spellEnd"/>
+      <w:r>
+        <w:rPr>
+          <w:szCs w:val="32"/>
+        </w:rPr>
+        <w:t>&gt;)</w:t>
+      </w:r>
+    </w:p>
+    <w:p>
+      <w:pPr>
+        <w:pStyle w:val="ac"/>
+        <w:spacing w:after="0" w:line="276" w:lineRule="auto"/>
+        <w:ind w:firstLine="851"/>
+        <w:jc w:val="left"/>
+        <w:rPr>
+          <w:szCs w:val="32"/>
+        </w:rPr>
+      </w:pPr>
+      <w:r>
+        <w:rPr>
+          <w:szCs w:val="32"/>
+        </w:rPr>
+        <w:t xml:space="preserve">    </w:t>
+      </w:r>
+      <w:proofErr w:type="spellStart"/>
+      <w:r>
+        <w:rPr>
+          <w:szCs w:val="32"/>
+        </w:rPr>
+        <w:t>HTMLInputElement</w:t>
+      </w:r>
+      <w:proofErr w:type="spellEnd"/>
+      <w:r>
+        <w:rPr>
+          <w:szCs w:val="32"/>
+        </w:rPr>
+        <w:t xml:space="preserve"> (представляет элемент &lt;</w:t>
+      </w:r>
+      <w:proofErr w:type="spellStart"/>
+      <w:r>
+        <w:rPr>
+          <w:szCs w:val="32"/>
+        </w:rPr>
+        <w:t>input</w:t>
+      </w:r>
+      <w:proofErr w:type="spellEnd"/>
+      <w:r>
+        <w:rPr>
+          <w:szCs w:val="32"/>
+        </w:rPr>
+        <w:t>&gt;)</w:t>
+      </w:r>
+    </w:p>
+    <w:p>
+      <w:pPr>
+        <w:pStyle w:val="ac"/>
+        <w:spacing w:after="0" w:line="276" w:lineRule="auto"/>
+        <w:ind w:firstLine="851"/>
+        <w:jc w:val="left"/>
+        <w:rPr>
+          <w:szCs w:val="32"/>
+        </w:rPr>
+      </w:pPr>
+      <w:r>
+        <w:rPr>
+          <w:szCs w:val="32"/>
+        </w:rPr>
+        <w:t xml:space="preserve">    </w:t>
+      </w:r>
+      <w:proofErr w:type="spellStart"/>
+      <w:r>
+        <w:rPr>
+          <w:szCs w:val="32"/>
+        </w:rPr>
+        <w:t>HTMLOutputElement</w:t>
+      </w:r>
+      <w:proofErr w:type="spellEnd"/>
+      <w:r>
+        <w:rPr>
+          <w:szCs w:val="32"/>
+        </w:rPr>
+        <w:t xml:space="preserve"> (представляет элемент &lt;</w:t>
+      </w:r>
+      <w:proofErr w:type="spellStart"/>
+      <w:r>
+        <w:rPr>
+          <w:szCs w:val="32"/>
+        </w:rPr>
+        <w:t>output</w:t>
+      </w:r>
+      <w:proofErr w:type="spellEnd"/>
+      <w:r>
+        <w:rPr>
+          <w:szCs w:val="32"/>
+        </w:rPr>
+        <w:t>&gt;)</w:t>
+      </w:r>
+    </w:p>
+    <w:p>
+      <w:pPr>
+        <w:pStyle w:val="ac"/>
+        <w:spacing w:after="0" w:line="276" w:lineRule="auto"/>
+        <w:ind w:firstLine="851"/>
+        <w:jc w:val="left"/>
+        <w:rPr>
+          <w:szCs w:val="32"/>
+        </w:rPr>
+      </w:pPr>
+      <w:r>
+        <w:rPr>
+          <w:szCs w:val="32"/>
+        </w:rPr>
+        <w:t xml:space="preserve">    </w:t>
+      </w:r>
+      <w:proofErr w:type="spellStart"/>
+      <w:r>
+        <w:rPr>
+          <w:szCs w:val="32"/>
+        </w:rPr>
+        <w:t>HTMLSelectElement</w:t>
+      </w:r>
+      <w:proofErr w:type="spellEnd"/>
+      <w:r>
+        <w:rPr>
+          <w:szCs w:val="32"/>
+        </w:rPr>
+        <w:t xml:space="preserve"> (представляет элемент &lt;</w:t>
+      </w:r>
+      <w:proofErr w:type="spellStart"/>
+      <w:r>
+        <w:rPr>
+          <w:szCs w:val="32"/>
+        </w:rPr>
+        <w:t>select</w:t>
+      </w:r>
+      <w:proofErr w:type="spellEnd"/>
+      <w:r>
+        <w:rPr>
+          <w:szCs w:val="32"/>
+        </w:rPr>
+        <w:t>&gt;)</w:t>
+      </w:r>
+    </w:p>
+    <w:p>
+      <w:pPr>
+        <w:pStyle w:val="ac"/>
+        <w:spacing w:after="0" w:line="276" w:lineRule="auto"/>
+        <w:ind w:firstLine="851"/>
+        <w:jc w:val="left"/>
+        <w:rPr>
+          <w:szCs w:val="32"/>
+        </w:rPr>
+      </w:pPr>
+      <w:r>
+        <w:rPr>
+          <w:szCs w:val="32"/>
+        </w:rPr>
+        <w:t xml:space="preserve">    </w:t>
+      </w:r>
+      <w:proofErr w:type="spellStart"/>
+      <w:r>
+        <w:rPr>
+          <w:szCs w:val="32"/>
+        </w:rPr>
+        <w:t>HTMLTextAreaElement</w:t>
+      </w:r>
+      <w:proofErr w:type="spellEnd"/>
+      <w:r>
+        <w:rPr>
+          <w:szCs w:val="32"/>
+        </w:rPr>
+        <w:t xml:space="preserve"> (представляет элемент &lt;</w:t>
+      </w:r>
+      <w:proofErr w:type="spellStart"/>
+      <w:r>
+        <w:rPr>
+          <w:szCs w:val="32"/>
+        </w:rPr>
+        <w:t>textarea</w:t>
+      </w:r>
+      <w:proofErr w:type="spellEnd"/>
+      <w:r>
+        <w:rPr>
+          <w:szCs w:val="32"/>
+        </w:rPr>
+        <w:t>&gt;)</w:t>
+      </w:r>
+    </w:p>
+    <w:p>
+      <w:pPr>
+        <w:pStyle w:val="ac"/>
+        <w:spacing w:after="0" w:line="276" w:lineRule="auto"/>
+        <w:ind w:firstLine="851"/>
+        <w:jc w:val="left"/>
+        <w:rPr>
+          <w:szCs w:val="32"/>
+        </w:rPr>
+      </w:pPr>
+    </w:p>
+    <w:p>
+      <w:pPr>
+        <w:pStyle w:val="ac"/>
+        <w:spacing w:after="0" w:line="276" w:lineRule="auto"/>
+        <w:ind w:firstLine="851"/>
+        <w:jc w:val="left"/>
+        <w:rPr>
+          <w:szCs w:val="32"/>
+        </w:rPr>
+      </w:pPr>
+      <w:r>
+        <w:rPr>
+          <w:szCs w:val="32"/>
+        </w:rPr>
+        <w:t xml:space="preserve">Для перечисленных выше элементов </w:t>
+      </w:r>
+      <w:proofErr w:type="spellStart"/>
+      <w:r>
+        <w:rPr>
+          <w:szCs w:val="32"/>
+        </w:rPr>
+        <w:t>Constraint</w:t>
+      </w:r>
+      <w:proofErr w:type="spellEnd"/>
+      <w:r>
+        <w:rPr>
+          <w:szCs w:val="32"/>
+        </w:rPr>
+        <w:t xml:space="preserve"> </w:t>
+      </w:r>
+      <w:proofErr w:type="spellStart"/>
+      <w:r>
+        <w:rPr>
+          <w:szCs w:val="32"/>
+        </w:rPr>
+        <w:t>Validation</w:t>
+      </w:r>
+      <w:proofErr w:type="spellEnd"/>
+      <w:r>
+        <w:rPr>
+          <w:szCs w:val="32"/>
+        </w:rPr>
+        <w:t xml:space="preserve"> API делает доступными следующие свойства.</w:t>
+      </w:r>
+    </w:p>
+    <w:p>
+      <w:pPr>
+        <w:pStyle w:val="ac"/>
+        <w:spacing w:after="0" w:line="276" w:lineRule="auto"/>
+        <w:ind w:firstLine="851"/>
+        <w:jc w:val="left"/>
+        <w:rPr>
+          <w:szCs w:val="32"/>
+        </w:rPr>
+      </w:pPr>
+    </w:p>
+    <w:p>
+      <w:pPr>
+        <w:pStyle w:val="ac"/>
+        <w:spacing w:after="0" w:line="276" w:lineRule="auto"/>
+        <w:ind w:firstLine="851"/>
+        <w:jc w:val="left"/>
+        <w:rPr>
+          <w:szCs w:val="32"/>
+        </w:rPr>
+      </w:pPr>
+      <w:r>
+        <w:rPr>
+          <w:szCs w:val="32"/>
+        </w:rPr>
+        <w:t xml:space="preserve">    </w:t>
+      </w:r>
+      <w:proofErr w:type="spellStart"/>
+      <w:r>
+        <w:rPr>
+          <w:szCs w:val="32"/>
+        </w:rPr>
+        <w:t>validationMessage</w:t>
+      </w:r>
+      <w:proofErr w:type="spellEnd"/>
+      <w:r>
+        <w:rPr>
+          <w:szCs w:val="32"/>
+        </w:rPr>
+        <w:t>: Возвращает локализованное сообщение, описывающее ограничения валидации (если таковые имеются), которым не удовлетворяет определённый элемент. Если элемент не участвует в валидации (</w:t>
+      </w:r>
+      <w:proofErr w:type="spellStart"/>
+      <w:r>
+        <w:rPr>
+          <w:szCs w:val="32"/>
+        </w:rPr>
+        <w:t>willValidate</w:t>
+      </w:r>
+      <w:proofErr w:type="spellEnd"/>
+      <w:r>
+        <w:rPr>
+          <w:szCs w:val="32"/>
+        </w:rPr>
+        <w:t xml:space="preserve"> установлено в </w:t>
+      </w:r>
+      <w:proofErr w:type="spellStart"/>
+      <w:r>
+        <w:rPr>
+          <w:szCs w:val="32"/>
+        </w:rPr>
+        <w:t>false</w:t>
+      </w:r>
+      <w:proofErr w:type="spellEnd"/>
+      <w:r>
+        <w:rPr>
+          <w:szCs w:val="32"/>
+        </w:rPr>
+        <w:t>) или значение элемента удовлетворяет установленным ограничениям (является валидным), будет возвращена пустая строка.</w:t>
+      </w:r>
+    </w:p>
+    <w:p>
+      <w:pPr>
+        <w:pStyle w:val="ac"/>
+        <w:spacing w:after="0" w:line="276" w:lineRule="auto"/>
+        <w:ind w:firstLine="851"/>
+        <w:jc w:val="left"/>
+        <w:rPr>
+          <w:szCs w:val="32"/>
+        </w:rPr>
+      </w:pPr>
+      <w:r>
+        <w:rPr>
+          <w:szCs w:val="32"/>
+        </w:rPr>
+        <w:t xml:space="preserve">    </w:t>
+      </w:r>
+      <w:proofErr w:type="spellStart"/>
+      <w:r>
+        <w:rPr>
+          <w:szCs w:val="32"/>
+        </w:rPr>
+        <w:t>validity</w:t>
+      </w:r>
+      <w:proofErr w:type="spellEnd"/>
+      <w:r>
+        <w:rPr>
+          <w:szCs w:val="32"/>
+        </w:rPr>
+        <w:t xml:space="preserve">: Возвращает объект </w:t>
+      </w:r>
+      <w:proofErr w:type="spellStart"/>
+      <w:r>
+        <w:rPr>
+          <w:szCs w:val="32"/>
+        </w:rPr>
+        <w:t>ValidityState</w:t>
+      </w:r>
+      <w:proofErr w:type="spellEnd"/>
+      <w:r>
+        <w:rPr>
+          <w:szCs w:val="32"/>
+        </w:rPr>
+        <w:t xml:space="preserve">, который содержит несколько свойств, описывающих состояние валидности элемента. Подробное описание всех свойств доступности можно найти на странице справочника </w:t>
+      </w:r>
+      <w:proofErr w:type="spellStart"/>
+      <w:r>
+        <w:rPr>
+          <w:szCs w:val="32"/>
+        </w:rPr>
+        <w:t>ValidityState</w:t>
+      </w:r>
+      <w:proofErr w:type="spellEnd"/>
+      <w:r>
+        <w:rPr>
+          <w:szCs w:val="32"/>
+        </w:rPr>
+        <w:t>; ниже приведён список наиболее используемых:</w:t>
+      </w:r>
+    </w:p>
+    <w:p>
+      <w:pPr>
+        <w:pStyle w:val="ac"/>
+        <w:spacing w:after="0" w:line="276" w:lineRule="auto"/>
+        <w:ind w:firstLine="851"/>
+        <w:jc w:val="left"/>
+        <w:rPr>
+          <w:szCs w:val="32"/>
+        </w:rPr>
+      </w:pPr>
+      <w:r>
+        <w:rPr>
+          <w:szCs w:val="32"/>
+        </w:rPr>
+        <w:t xml:space="preserve">        </w:t>
+      </w:r>
+      <w:proofErr w:type="spellStart"/>
+      <w:r>
+        <w:rPr>
+          <w:szCs w:val="32"/>
+        </w:rPr>
+        <w:t>patternMismatch</w:t>
+      </w:r>
+      <w:proofErr w:type="spellEnd"/>
+      <w:r>
+        <w:rPr>
+          <w:szCs w:val="32"/>
+        </w:rPr>
+        <w:t xml:space="preserve">: Возвращает </w:t>
+      </w:r>
+      <w:proofErr w:type="spellStart"/>
+      <w:r>
+        <w:rPr>
+          <w:szCs w:val="32"/>
+        </w:rPr>
+        <w:t>true</w:t>
+      </w:r>
+      <w:proofErr w:type="spellEnd"/>
+      <w:r>
+        <w:rPr>
+          <w:szCs w:val="32"/>
+        </w:rPr>
+        <w:t xml:space="preserve">, если значение не соответствует шаблону, указанному в атрибуте </w:t>
+      </w:r>
+      <w:proofErr w:type="spellStart"/>
+      <w:r>
+        <w:rPr>
+          <w:szCs w:val="32"/>
+        </w:rPr>
+        <w:t>pattern</w:t>
+      </w:r>
+      <w:proofErr w:type="spellEnd"/>
+      <w:r>
+        <w:rPr>
+          <w:szCs w:val="32"/>
+        </w:rPr>
+        <w:t xml:space="preserve">, и </w:t>
+      </w:r>
+      <w:proofErr w:type="spellStart"/>
+      <w:r>
+        <w:rPr>
+          <w:szCs w:val="32"/>
+        </w:rPr>
+        <w:t>false</w:t>
+      </w:r>
+      <w:proofErr w:type="spellEnd"/>
+      <w:r>
+        <w:rPr>
+          <w:szCs w:val="32"/>
+        </w:rPr>
+        <w:t xml:space="preserve"> если соответствует. Если </w:t>
+      </w:r>
+      <w:proofErr w:type="spellStart"/>
+      <w:r>
+        <w:rPr>
+          <w:szCs w:val="32"/>
+        </w:rPr>
+        <w:t>true</w:t>
+      </w:r>
+      <w:proofErr w:type="spellEnd"/>
+      <w:r>
+        <w:rPr>
+          <w:szCs w:val="32"/>
+        </w:rPr>
+        <w:t>, элемент соответствует CSS-</w:t>
+      </w:r>
+      <w:proofErr w:type="spellStart"/>
+      <w:r>
+        <w:rPr>
+          <w:szCs w:val="32"/>
+        </w:rPr>
+        <w:t>псевдоклассу</w:t>
+      </w:r>
+      <w:proofErr w:type="spellEnd"/>
+      <w:r>
+        <w:rPr>
+          <w:szCs w:val="32"/>
+        </w:rPr>
+        <w:t xml:space="preserve"> :</w:t>
+      </w:r>
+      <w:proofErr w:type="spellStart"/>
+      <w:r>
+        <w:rPr>
+          <w:szCs w:val="32"/>
+        </w:rPr>
+        <w:t>invalid</w:t>
+      </w:r>
+      <w:proofErr w:type="spellEnd"/>
+      <w:r>
+        <w:rPr>
+          <w:szCs w:val="32"/>
+        </w:rPr>
+        <w:t>.</w:t>
+      </w:r>
+    </w:p>
+    <w:p>
+      <w:pPr>
+        <w:pStyle w:val="ac"/>
+        <w:spacing w:after="0" w:line="276" w:lineRule="auto"/>
+        <w:ind w:firstLine="851"/>
+        <w:jc w:val="left"/>
+        <w:rPr>
+          <w:szCs w:val="32"/>
+        </w:rPr>
+      </w:pPr>
+      <w:r>
+        <w:rPr>
+          <w:szCs w:val="32"/>
+        </w:rPr>
+        <w:t xml:space="preserve">        </w:t>
+      </w:r>
+      <w:proofErr w:type="spellStart"/>
+      <w:r>
+        <w:rPr>
+          <w:szCs w:val="32"/>
+        </w:rPr>
+        <w:t>tooLong</w:t>
+      </w:r>
+      <w:proofErr w:type="spellEnd"/>
+      <w:r>
+        <w:rPr>
+          <w:szCs w:val="32"/>
+        </w:rPr>
+        <w:t xml:space="preserve">: Возвращает </w:t>
+      </w:r>
+      <w:proofErr w:type="spellStart"/>
+      <w:r>
+        <w:rPr>
+          <w:szCs w:val="32"/>
+        </w:rPr>
+        <w:t>true</w:t>
+      </w:r>
+      <w:proofErr w:type="spellEnd"/>
+      <w:r>
+        <w:rPr>
+          <w:szCs w:val="32"/>
+        </w:rPr>
+        <w:t xml:space="preserve">, если значение длиннее максимальной длины, указанной в атрибуте </w:t>
+      </w:r>
+      <w:proofErr w:type="spellStart"/>
+      <w:r>
+        <w:rPr>
+          <w:szCs w:val="32"/>
+        </w:rPr>
+        <w:t>maxlength</w:t>
+      </w:r>
+      <w:proofErr w:type="spellEnd"/>
+      <w:r>
+        <w:rPr>
+          <w:szCs w:val="32"/>
+        </w:rPr>
+        <w:t xml:space="preserve">, и </w:t>
+      </w:r>
+      <w:proofErr w:type="spellStart"/>
+      <w:r>
+        <w:rPr>
+          <w:szCs w:val="32"/>
+        </w:rPr>
+        <w:t>false</w:t>
+      </w:r>
+      <w:proofErr w:type="spellEnd"/>
+      <w:r>
+        <w:rPr>
+          <w:szCs w:val="32"/>
+        </w:rPr>
+        <w:t xml:space="preserve"> если оно короче или равно ей. Если </w:t>
+      </w:r>
+      <w:proofErr w:type="spellStart"/>
+      <w:r>
+        <w:rPr>
+          <w:szCs w:val="32"/>
+        </w:rPr>
+        <w:t>true</w:t>
+      </w:r>
+      <w:proofErr w:type="spellEnd"/>
+      <w:r>
+        <w:rPr>
+          <w:szCs w:val="32"/>
+        </w:rPr>
+        <w:t>, элемент соответствует CSS-</w:t>
+      </w:r>
+      <w:proofErr w:type="spellStart"/>
+      <w:r>
+        <w:rPr>
+          <w:szCs w:val="32"/>
+        </w:rPr>
+        <w:t>псевдоклассу</w:t>
+      </w:r>
+      <w:proofErr w:type="spellEnd"/>
+      <w:r>
+        <w:rPr>
+          <w:szCs w:val="32"/>
+        </w:rPr>
+        <w:t xml:space="preserve"> :</w:t>
+      </w:r>
+      <w:proofErr w:type="spellStart"/>
+      <w:r>
+        <w:rPr>
+          <w:szCs w:val="32"/>
+        </w:rPr>
+        <w:t>invalid</w:t>
+      </w:r>
+      <w:proofErr w:type="spellEnd"/>
+      <w:r>
+        <w:rPr>
+          <w:szCs w:val="32"/>
+        </w:rPr>
+        <w:t>.</w:t>
+      </w:r>
+    </w:p>
+    <w:p>
+      <w:pPr>
+        <w:pStyle w:val="ac"/>
+        <w:spacing w:after="0" w:line="276" w:lineRule="auto"/>
+        <w:ind w:firstLine="851"/>
+        <w:jc w:val="left"/>
+        <w:rPr>
+          <w:szCs w:val="32"/>
+        </w:rPr>
+      </w:pPr>
+      <w:r>
+        <w:rPr>
+          <w:szCs w:val="32"/>
+        </w:rPr>
+        <w:t xml:space="preserve">        </w:t>
+      </w:r>
+      <w:proofErr w:type="spellStart"/>
+      <w:r>
+        <w:rPr>
+          <w:szCs w:val="32"/>
+        </w:rPr>
+        <w:t>tooShort</w:t>
+      </w:r>
+      <w:proofErr w:type="spellEnd"/>
+      <w:r>
+        <w:rPr>
+          <w:szCs w:val="32"/>
+        </w:rPr>
+        <w:t xml:space="preserve">: Возвращает </w:t>
+      </w:r>
+      <w:proofErr w:type="spellStart"/>
+      <w:r>
+        <w:rPr>
+          <w:szCs w:val="32"/>
+        </w:rPr>
+        <w:t>true</w:t>
+      </w:r>
+      <w:proofErr w:type="spellEnd"/>
+      <w:r>
+        <w:rPr>
+          <w:szCs w:val="32"/>
+        </w:rPr>
+        <w:t xml:space="preserve">, если значение короче минимальной длины, указанной в атрибуте </w:t>
+      </w:r>
+      <w:proofErr w:type="spellStart"/>
+      <w:r>
+        <w:rPr>
+          <w:szCs w:val="32"/>
+        </w:rPr>
+        <w:t>minlength</w:t>
+      </w:r>
+      <w:proofErr w:type="spellEnd"/>
+      <w:r>
+        <w:rPr>
+          <w:szCs w:val="32"/>
+        </w:rPr>
+        <w:t xml:space="preserve">, и </w:t>
+      </w:r>
+      <w:proofErr w:type="spellStart"/>
+      <w:r>
+        <w:rPr>
+          <w:szCs w:val="32"/>
+        </w:rPr>
+        <w:t>false</w:t>
+      </w:r>
+      <w:proofErr w:type="spellEnd"/>
+      <w:r>
+        <w:rPr>
+          <w:szCs w:val="32"/>
+        </w:rPr>
+        <w:t xml:space="preserve"> если оно </w:t>
+      </w:r>
+      <w:proofErr w:type="spellStart"/>
+      <w:r>
+        <w:rPr>
+          <w:szCs w:val="32"/>
+        </w:rPr>
+        <w:lastRenderedPageBreak/>
+        <w:t>длинее</w:t>
+      </w:r>
+      <w:proofErr w:type="spellEnd"/>
+      <w:r>
+        <w:rPr>
+          <w:szCs w:val="32"/>
+        </w:rPr>
+        <w:t xml:space="preserve"> или равно ей. Если </w:t>
+      </w:r>
+      <w:proofErr w:type="spellStart"/>
+      <w:r>
+        <w:rPr>
+          <w:szCs w:val="32"/>
+        </w:rPr>
+        <w:t>true</w:t>
+      </w:r>
+      <w:proofErr w:type="spellEnd"/>
+      <w:r>
+        <w:rPr>
+          <w:szCs w:val="32"/>
+        </w:rPr>
+        <w:t>, элемент соответствует CSS-</w:t>
+      </w:r>
+      <w:proofErr w:type="spellStart"/>
+      <w:r>
+        <w:rPr>
+          <w:szCs w:val="32"/>
+        </w:rPr>
+        <w:t>псевдоклассу</w:t>
+      </w:r>
+      <w:proofErr w:type="spellEnd"/>
+      <w:r>
+        <w:rPr>
+          <w:szCs w:val="32"/>
+        </w:rPr>
+        <w:t xml:space="preserve"> :</w:t>
+      </w:r>
+      <w:proofErr w:type="spellStart"/>
+      <w:r>
+        <w:rPr>
+          <w:szCs w:val="32"/>
+        </w:rPr>
+        <w:t>invalid</w:t>
+      </w:r>
+      <w:proofErr w:type="spellEnd"/>
+      <w:r>
+        <w:rPr>
+          <w:szCs w:val="32"/>
+        </w:rPr>
+        <w:t>.</w:t>
+      </w:r>
+    </w:p>
+    <w:p>
+      <w:pPr>
+        <w:pStyle w:val="ac"/>
+        <w:spacing w:after="0" w:line="276" w:lineRule="auto"/>
+        <w:ind w:firstLine="851"/>
+        <w:jc w:val="left"/>
+        <w:rPr>
+          <w:szCs w:val="32"/>
+        </w:rPr>
+      </w:pPr>
+      <w:r>
+        <w:rPr>
+          <w:szCs w:val="32"/>
+        </w:rPr>
+        <w:t xml:space="preserve">        </w:t>
+      </w:r>
+      <w:proofErr w:type="spellStart"/>
+      <w:r>
+        <w:rPr>
+          <w:szCs w:val="32"/>
+        </w:rPr>
+        <w:t>rangeOverflow</w:t>
+      </w:r>
+      <w:proofErr w:type="spellEnd"/>
+      <w:r>
+        <w:rPr>
+          <w:szCs w:val="32"/>
+        </w:rPr>
+        <w:t xml:space="preserve">: Возвращает </w:t>
+      </w:r>
+      <w:proofErr w:type="spellStart"/>
+      <w:r>
+        <w:rPr>
+          <w:szCs w:val="32"/>
+        </w:rPr>
+        <w:t>true</w:t>
+      </w:r>
+      <w:proofErr w:type="spellEnd"/>
+      <w:r>
+        <w:rPr>
+          <w:szCs w:val="32"/>
+        </w:rPr>
+        <w:t xml:space="preserve">, если значение больше указанного в атрибуте </w:t>
+      </w:r>
+      <w:proofErr w:type="spellStart"/>
+      <w:r>
+        <w:rPr>
+          <w:szCs w:val="32"/>
+        </w:rPr>
+        <w:t>max</w:t>
+      </w:r>
+      <w:proofErr w:type="spellEnd"/>
+      <w:r>
+        <w:rPr>
+          <w:szCs w:val="32"/>
+        </w:rPr>
+        <w:t xml:space="preserve"> максимума, и </w:t>
+      </w:r>
+      <w:proofErr w:type="spellStart"/>
+      <w:r>
+        <w:rPr>
+          <w:szCs w:val="32"/>
+        </w:rPr>
+        <w:t>false</w:t>
+      </w:r>
+      <w:proofErr w:type="spellEnd"/>
+      <w:r>
+        <w:rPr>
+          <w:szCs w:val="32"/>
+        </w:rPr>
+        <w:t xml:space="preserve"> если меньше или равно ему. Если </w:t>
+      </w:r>
+      <w:proofErr w:type="spellStart"/>
+      <w:r>
+        <w:rPr>
+          <w:szCs w:val="32"/>
+        </w:rPr>
+        <w:t>true</w:t>
+      </w:r>
+      <w:proofErr w:type="spellEnd"/>
+      <w:r>
+        <w:rPr>
+          <w:szCs w:val="32"/>
+        </w:rPr>
+        <w:t>, элемент соответствует CSS-</w:t>
+      </w:r>
+      <w:proofErr w:type="spellStart"/>
+      <w:r>
+        <w:rPr>
+          <w:szCs w:val="32"/>
+        </w:rPr>
+        <w:t>псевдоклассам</w:t>
+      </w:r>
+      <w:proofErr w:type="spellEnd"/>
+      <w:r>
+        <w:rPr>
+          <w:szCs w:val="32"/>
+        </w:rPr>
+        <w:t xml:space="preserve"> :</w:t>
+      </w:r>
+      <w:proofErr w:type="spellStart"/>
+      <w:r>
+        <w:rPr>
+          <w:szCs w:val="32"/>
+        </w:rPr>
+        <w:t>invalid</w:t>
+      </w:r>
+      <w:proofErr w:type="spellEnd"/>
+      <w:r>
+        <w:rPr>
+          <w:szCs w:val="32"/>
+        </w:rPr>
+        <w:t xml:space="preserve"> и :</w:t>
+      </w:r>
+      <w:proofErr w:type="spellStart"/>
+      <w:r>
+        <w:rPr>
+          <w:szCs w:val="32"/>
+        </w:rPr>
+        <w:t>out-of-range</w:t>
+      </w:r>
+      <w:proofErr w:type="spellEnd"/>
+    </w:p>
+    <w:p>
+      <w:pPr>
+        <w:pStyle w:val="ac"/>
+        <w:spacing w:after="0" w:line="276" w:lineRule="auto"/>
+        <w:ind w:firstLine="851"/>
+        <w:jc w:val="left"/>
+        <w:rPr>
+          <w:szCs w:val="32"/>
+        </w:rPr>
+      </w:pPr>
+      <w:r>
+        <w:rPr>
+          <w:szCs w:val="32"/>
+        </w:rPr>
+        <w:t xml:space="preserve">        </w:t>
+      </w:r>
+      <w:proofErr w:type="spellStart"/>
+      <w:r>
+        <w:rPr>
+          <w:szCs w:val="32"/>
+        </w:rPr>
+        <w:t>rangeUnderflow</w:t>
+      </w:r>
+      <w:proofErr w:type="spellEnd"/>
+      <w:r>
+        <w:rPr>
+          <w:szCs w:val="32"/>
+        </w:rPr>
+        <w:t xml:space="preserve">: Возвращает </w:t>
+      </w:r>
+      <w:proofErr w:type="spellStart"/>
+      <w:r>
+        <w:rPr>
+          <w:szCs w:val="32"/>
+        </w:rPr>
+        <w:t>true</w:t>
+      </w:r>
+      <w:proofErr w:type="spellEnd"/>
+      <w:r>
+        <w:rPr>
+          <w:szCs w:val="32"/>
+        </w:rPr>
+        <w:t xml:space="preserve">, если значение меньше указанного в атрибуте </w:t>
+      </w:r>
+      <w:proofErr w:type="spellStart"/>
+      <w:r>
+        <w:rPr>
+          <w:szCs w:val="32"/>
+        </w:rPr>
+        <w:t>min</w:t>
+      </w:r>
+      <w:proofErr w:type="spellEnd"/>
+      <w:r>
+        <w:rPr>
+          <w:szCs w:val="32"/>
+        </w:rPr>
+        <w:t xml:space="preserve">, и </w:t>
+      </w:r>
+      <w:proofErr w:type="spellStart"/>
+      <w:r>
+        <w:rPr>
+          <w:szCs w:val="32"/>
+        </w:rPr>
+        <w:t>false</w:t>
+      </w:r>
+      <w:proofErr w:type="spellEnd"/>
+      <w:r>
+        <w:rPr>
+          <w:szCs w:val="32"/>
+        </w:rPr>
+        <w:t xml:space="preserve"> если больше или равно ему. Если </w:t>
+      </w:r>
+      <w:proofErr w:type="spellStart"/>
+      <w:r>
+        <w:rPr>
+          <w:szCs w:val="32"/>
+        </w:rPr>
+        <w:t>true</w:t>
+      </w:r>
+      <w:proofErr w:type="spellEnd"/>
+      <w:r>
+        <w:rPr>
+          <w:szCs w:val="32"/>
+        </w:rPr>
+        <w:t>, элемент соответствует CSS-</w:t>
+      </w:r>
+      <w:proofErr w:type="spellStart"/>
+      <w:r>
+        <w:rPr>
+          <w:szCs w:val="32"/>
+        </w:rPr>
+        <w:t>псевдоклассу</w:t>
+      </w:r>
+      <w:proofErr w:type="spellEnd"/>
+      <w:r>
+        <w:rPr>
+          <w:szCs w:val="32"/>
+        </w:rPr>
+        <w:t xml:space="preserve"> :</w:t>
+      </w:r>
+      <w:proofErr w:type="spellStart"/>
+      <w:r>
+        <w:rPr>
+          <w:szCs w:val="32"/>
+        </w:rPr>
+        <w:t>invalid</w:t>
+      </w:r>
+      <w:proofErr w:type="spellEnd"/>
+      <w:r>
+        <w:rPr>
+          <w:szCs w:val="32"/>
+        </w:rPr>
+        <w:t xml:space="preserve"> и :</w:t>
+      </w:r>
+      <w:proofErr w:type="spellStart"/>
+      <w:r>
+        <w:rPr>
+          <w:szCs w:val="32"/>
+        </w:rPr>
+        <w:t>out-of-range</w:t>
+      </w:r>
+      <w:proofErr w:type="spellEnd"/>
+      <w:r>
+        <w:rPr>
+          <w:szCs w:val="32"/>
+        </w:rPr>
+        <w:t>.</w:t>
+      </w:r>
+    </w:p>
+    <w:p>
+      <w:pPr>
+        <w:pStyle w:val="ac"/>
+        <w:spacing w:after="0" w:line="276" w:lineRule="auto"/>
+        <w:ind w:firstLine="851"/>
+        <w:jc w:val="left"/>
+        <w:rPr>
+          <w:szCs w:val="32"/>
+        </w:rPr>
+      </w:pPr>
+      <w:r>
+        <w:rPr>
+          <w:szCs w:val="32"/>
+        </w:rPr>
+        <w:t xml:space="preserve">        </w:t>
+      </w:r>
+      <w:proofErr w:type="spellStart"/>
+      <w:r>
+        <w:rPr>
+          <w:szCs w:val="32"/>
+        </w:rPr>
+        <w:t>typeMismatch</w:t>
+      </w:r>
+      <w:proofErr w:type="spellEnd"/>
+      <w:r>
+        <w:rPr>
+          <w:szCs w:val="32"/>
+        </w:rPr>
+        <w:t xml:space="preserve">: Возвращает </w:t>
+      </w:r>
+      <w:proofErr w:type="spellStart"/>
+      <w:r>
+        <w:rPr>
+          <w:szCs w:val="32"/>
+        </w:rPr>
+        <w:t>true</w:t>
+      </w:r>
+      <w:proofErr w:type="spellEnd"/>
+      <w:r>
+        <w:rPr>
+          <w:szCs w:val="32"/>
+        </w:rPr>
+        <w:t xml:space="preserve">, если значение не соответствует требуемому синтаксису (когда для </w:t>
+      </w:r>
+      <w:proofErr w:type="spellStart"/>
+      <w:r>
+        <w:rPr>
+          <w:szCs w:val="32"/>
+        </w:rPr>
+        <w:t>type</w:t>
+      </w:r>
+      <w:proofErr w:type="spellEnd"/>
+      <w:r>
+        <w:rPr>
+          <w:szCs w:val="32"/>
+        </w:rPr>
+        <w:t xml:space="preserve"> задано значение </w:t>
+      </w:r>
+      <w:proofErr w:type="spellStart"/>
+      <w:r>
+        <w:rPr>
+          <w:szCs w:val="32"/>
+        </w:rPr>
+        <w:t>email</w:t>
+      </w:r>
+      <w:proofErr w:type="spellEnd"/>
+      <w:r>
+        <w:rPr>
+          <w:szCs w:val="32"/>
+        </w:rPr>
+        <w:t xml:space="preserve"> или </w:t>
+      </w:r>
+      <w:proofErr w:type="spellStart"/>
+      <w:r>
+        <w:rPr>
+          <w:szCs w:val="32"/>
+        </w:rPr>
+        <w:t>url</w:t>
+      </w:r>
+      <w:proofErr w:type="spellEnd"/>
+      <w:r>
+        <w:rPr>
+          <w:szCs w:val="32"/>
+        </w:rPr>
+        <w:t xml:space="preserve">), и </w:t>
+      </w:r>
+      <w:proofErr w:type="spellStart"/>
+      <w:r>
+        <w:rPr>
+          <w:szCs w:val="32"/>
+        </w:rPr>
+        <w:t>false</w:t>
+      </w:r>
+      <w:proofErr w:type="spellEnd"/>
+      <w:r>
+        <w:rPr>
+          <w:szCs w:val="32"/>
+        </w:rPr>
+        <w:t xml:space="preserve"> если синтаксис корректный. Если </w:t>
+      </w:r>
+      <w:proofErr w:type="spellStart"/>
+      <w:r>
+        <w:rPr>
+          <w:szCs w:val="32"/>
+        </w:rPr>
+        <w:t>true</w:t>
+      </w:r>
+      <w:proofErr w:type="spellEnd"/>
+      <w:r>
+        <w:rPr>
+          <w:szCs w:val="32"/>
+        </w:rPr>
+        <w:t>, элемент соответствует CSS-</w:t>
+      </w:r>
+      <w:proofErr w:type="spellStart"/>
+      <w:r>
+        <w:rPr>
+          <w:szCs w:val="32"/>
+        </w:rPr>
+        <w:t>псевдоклассу</w:t>
+      </w:r>
+      <w:proofErr w:type="spellEnd"/>
+      <w:r>
+        <w:rPr>
+          <w:szCs w:val="32"/>
+        </w:rPr>
+        <w:t xml:space="preserve"> :</w:t>
+      </w:r>
+      <w:proofErr w:type="spellStart"/>
+      <w:r>
+        <w:rPr>
+          <w:szCs w:val="32"/>
+        </w:rPr>
+        <w:t>invalid</w:t>
+      </w:r>
+      <w:proofErr w:type="spellEnd"/>
+      <w:r>
+        <w:rPr>
+          <w:szCs w:val="32"/>
+        </w:rPr>
+        <w:t>.</w:t>
+      </w:r>
+    </w:p>
+    <w:p>
+      <w:pPr>
+        <w:pStyle w:val="ac"/>
+        <w:spacing w:after="0" w:line="276" w:lineRule="auto"/>
+        <w:ind w:firstLine="851"/>
+        <w:jc w:val="left"/>
+        <w:rPr>
+          <w:szCs w:val="32"/>
+        </w:rPr>
+      </w:pPr>
+      <w:r>
+        <w:rPr>
+          <w:szCs w:val="32"/>
+        </w:rPr>
+        <w:t xml:space="preserve">        </w:t>
+      </w:r>
+      <w:proofErr w:type="spellStart"/>
+      <w:r>
+        <w:rPr>
+          <w:szCs w:val="32"/>
+        </w:rPr>
+        <w:t>valid</w:t>
+      </w:r>
+      <w:proofErr w:type="spellEnd"/>
+      <w:r>
+        <w:rPr>
+          <w:szCs w:val="32"/>
+        </w:rPr>
+        <w:t xml:space="preserve">: Возвращает </w:t>
+      </w:r>
+      <w:proofErr w:type="spellStart"/>
+      <w:r>
+        <w:rPr>
+          <w:szCs w:val="32"/>
+        </w:rPr>
+        <w:t>true</w:t>
+      </w:r>
+      <w:proofErr w:type="spellEnd"/>
+      <w:r>
+        <w:rPr>
+          <w:szCs w:val="32"/>
+        </w:rPr>
+        <w:t xml:space="preserve">, если элемент соответствует всем ограничениям валидации — следовательно, считается валидным, и </w:t>
+      </w:r>
+      <w:proofErr w:type="spellStart"/>
+      <w:r>
+        <w:rPr>
+          <w:szCs w:val="32"/>
+        </w:rPr>
+        <w:t>false</w:t>
+      </w:r>
+      <w:proofErr w:type="spellEnd"/>
+      <w:r>
+        <w:rPr>
+          <w:szCs w:val="32"/>
+        </w:rPr>
+        <w:t xml:space="preserve"> если не соответствует какому-то ограничению. Если </w:t>
+      </w:r>
+      <w:proofErr w:type="spellStart"/>
+      <w:r>
+        <w:rPr>
+          <w:szCs w:val="32"/>
+        </w:rPr>
+        <w:t>true</w:t>
+      </w:r>
+      <w:proofErr w:type="spellEnd"/>
+      <w:r>
+        <w:rPr>
+          <w:szCs w:val="32"/>
+        </w:rPr>
+        <w:t>, элемент соответствует CSS-</w:t>
+      </w:r>
+      <w:proofErr w:type="spellStart"/>
+      <w:r>
+        <w:rPr>
+          <w:szCs w:val="32"/>
+        </w:rPr>
+        <w:t>псевдоклассу</w:t>
+      </w:r>
+      <w:proofErr w:type="spellEnd"/>
+      <w:r>
+        <w:rPr>
+          <w:szCs w:val="32"/>
+        </w:rPr>
+        <w:t xml:space="preserve"> :</w:t>
+      </w:r>
+      <w:proofErr w:type="spellStart"/>
+      <w:r>
+        <w:rPr>
+          <w:szCs w:val="32"/>
+        </w:rPr>
+        <w:t>valid</w:t>
+      </w:r>
+      <w:proofErr w:type="spellEnd"/>
+      <w:r>
+        <w:rPr>
+          <w:szCs w:val="32"/>
+        </w:rPr>
+        <w:t>; иначе :</w:t>
+      </w:r>
+      <w:proofErr w:type="spellStart"/>
+      <w:r>
+        <w:rPr>
+          <w:szCs w:val="32"/>
+        </w:rPr>
+        <w:t>invalid</w:t>
+      </w:r>
+      <w:proofErr w:type="spellEnd"/>
+      <w:r>
+        <w:rPr>
+          <w:szCs w:val="32"/>
+        </w:rPr>
+        <w:t>.</w:t>
+      </w:r>
+    </w:p>
+    <w:p>
+      <w:pPr>
+        <w:pStyle w:val="ac"/>
+        <w:spacing w:after="0" w:line="276" w:lineRule="auto"/>
+        <w:ind w:firstLine="851"/>
+        <w:jc w:val="left"/>
+        <w:rPr>
+          <w:szCs w:val="32"/>
+        </w:rPr>
+      </w:pPr>
+      <w:r>
+        <w:rPr>
+          <w:szCs w:val="32"/>
+        </w:rPr>
+        <w:t xml:space="preserve">        </w:t>
+      </w:r>
+      <w:proofErr w:type="spellStart"/>
+      <w:r>
+        <w:rPr>
+          <w:szCs w:val="32"/>
+        </w:rPr>
+        <w:t>valueMissing</w:t>
+      </w:r>
+      <w:proofErr w:type="spellEnd"/>
+      <w:r>
+        <w:rPr>
+          <w:szCs w:val="32"/>
+        </w:rPr>
+        <w:t xml:space="preserve">: Возвращает </w:t>
+      </w:r>
+      <w:proofErr w:type="spellStart"/>
+      <w:r>
+        <w:rPr>
+          <w:szCs w:val="32"/>
+        </w:rPr>
+        <w:t>true</w:t>
+      </w:r>
+      <w:proofErr w:type="spellEnd"/>
+      <w:r>
+        <w:rPr>
+          <w:szCs w:val="32"/>
+        </w:rPr>
+        <w:t xml:space="preserve">, если у элемента есть атрибут </w:t>
+      </w:r>
+      <w:proofErr w:type="spellStart"/>
+      <w:r>
+        <w:rPr>
+          <w:szCs w:val="32"/>
+        </w:rPr>
+        <w:t>required</w:t>
+      </w:r>
+      <w:proofErr w:type="spellEnd"/>
+      <w:r>
+        <w:rPr>
+          <w:szCs w:val="32"/>
+        </w:rPr>
+        <w:t xml:space="preserve">, но не введено </w:t>
+      </w:r>
+      <w:proofErr w:type="spellStart"/>
+      <w:r>
+        <w:rPr>
+          <w:szCs w:val="32"/>
+        </w:rPr>
+        <w:t>значенение</w:t>
+      </w:r>
+      <w:proofErr w:type="spellEnd"/>
+      <w:r>
+        <w:rPr>
+          <w:szCs w:val="32"/>
+        </w:rPr>
+        <w:t xml:space="preserve">, иначе возвращает </w:t>
+      </w:r>
+      <w:proofErr w:type="spellStart"/>
+      <w:r>
+        <w:rPr>
+          <w:szCs w:val="32"/>
+        </w:rPr>
+        <w:t>false</w:t>
+      </w:r>
+      <w:proofErr w:type="spellEnd"/>
+      <w:r>
+        <w:rPr>
+          <w:szCs w:val="32"/>
+        </w:rPr>
+        <w:t xml:space="preserve">. Если </w:t>
+      </w:r>
+      <w:proofErr w:type="spellStart"/>
+      <w:r>
+        <w:rPr>
+          <w:szCs w:val="32"/>
+        </w:rPr>
+        <w:t>true</w:t>
+      </w:r>
+      <w:proofErr w:type="spellEnd"/>
+      <w:r>
+        <w:rPr>
+          <w:szCs w:val="32"/>
+        </w:rPr>
+        <w:t>, элемент соответствует CSS-</w:t>
+      </w:r>
+      <w:proofErr w:type="spellStart"/>
+      <w:r>
+        <w:rPr>
+          <w:szCs w:val="32"/>
+        </w:rPr>
+        <w:t>псевдоклассу</w:t>
+      </w:r>
+      <w:proofErr w:type="spellEnd"/>
+      <w:r>
+        <w:rPr>
+          <w:szCs w:val="32"/>
+        </w:rPr>
+        <w:t xml:space="preserve"> :</w:t>
+      </w:r>
+      <w:proofErr w:type="spellStart"/>
+      <w:r>
+        <w:rPr>
+          <w:szCs w:val="32"/>
+        </w:rPr>
+        <w:t>invalid</w:t>
+      </w:r>
+      <w:proofErr w:type="spellEnd"/>
+      <w:r>
+        <w:rPr>
+          <w:szCs w:val="32"/>
+        </w:rPr>
+        <w:t>.</w:t>
+      </w:r>
+    </w:p>
+    <w:p>
+      <w:pPr>
+        <w:pStyle w:val="ac"/>
+        <w:spacing w:after="0" w:line="276" w:lineRule="auto"/>
+        <w:ind w:firstLine="851"/>
+        <w:jc w:val="left"/>
+        <w:rPr>
+          <w:szCs w:val="32"/>
+        </w:rPr>
+      </w:pPr>
+      <w:r>
+        <w:rPr>
+          <w:szCs w:val="32"/>
+        </w:rPr>
+        <w:t xml:space="preserve">    </w:t>
+      </w:r>
+      <w:proofErr w:type="spellStart"/>
+      <w:r>
+        <w:rPr>
+          <w:szCs w:val="32"/>
+        </w:rPr>
+        <w:t>willValidate</w:t>
+      </w:r>
+      <w:proofErr w:type="spellEnd"/>
+      <w:r>
+        <w:rPr>
+          <w:szCs w:val="32"/>
+        </w:rPr>
+        <w:t xml:space="preserve">: Возвращает </w:t>
+      </w:r>
+      <w:proofErr w:type="spellStart"/>
+      <w:r>
+        <w:rPr>
+          <w:szCs w:val="32"/>
+        </w:rPr>
+        <w:t>true</w:t>
+      </w:r>
+      <w:proofErr w:type="spellEnd"/>
+      <w:r>
+        <w:rPr>
+          <w:szCs w:val="32"/>
+        </w:rPr>
+        <w:t xml:space="preserve">, если элемент будет участвовать в валидации при отправке формы; иначе возвращает </w:t>
+      </w:r>
+      <w:proofErr w:type="spellStart"/>
+      <w:r>
+        <w:rPr>
+          <w:szCs w:val="32"/>
+        </w:rPr>
+        <w:t>false</w:t>
+      </w:r>
+      <w:proofErr w:type="spellEnd"/>
+      <w:r>
+        <w:rPr>
+          <w:szCs w:val="32"/>
+        </w:rPr>
+        <w:t>.</w:t>
+      </w:r>
+    </w:p>
+    <w:p>
+      <w:pPr>
+        <w:pStyle w:val="ac"/>
+        <w:spacing w:after="0" w:line="276" w:lineRule="auto"/>
+        <w:ind w:firstLine="851"/>
+        <w:jc w:val="left"/>
+        <w:rPr>
+          <w:szCs w:val="32"/>
+        </w:rPr>
+      </w:pPr>
+    </w:p>
+    <w:p>
+      <w:pPr>
+        <w:pStyle w:val="ac"/>
+        <w:spacing w:after="0" w:line="276" w:lineRule="auto"/>
+        <w:ind w:firstLine="851"/>
+        <w:jc w:val="left"/>
+        <w:rPr>
+          <w:szCs w:val="32"/>
+        </w:rPr>
+      </w:pPr>
+      <w:r>
+        <w:rPr>
+          <w:szCs w:val="32"/>
+        </w:rPr>
+        <w:t xml:space="preserve">Также для перечисленных выше элементов </w:t>
+      </w:r>
+      <w:proofErr w:type="spellStart"/>
+      <w:r>
+        <w:rPr>
+          <w:szCs w:val="32"/>
+        </w:rPr>
+        <w:t>Constraint</w:t>
+      </w:r>
+      <w:proofErr w:type="spellEnd"/>
+      <w:r>
+        <w:rPr>
+          <w:szCs w:val="32"/>
+        </w:rPr>
+        <w:t xml:space="preserve"> </w:t>
+      </w:r>
+      <w:proofErr w:type="spellStart"/>
+      <w:r>
+        <w:rPr>
+          <w:szCs w:val="32"/>
+        </w:rPr>
+        <w:t>Validation</w:t>
+      </w:r>
+      <w:proofErr w:type="spellEnd"/>
+      <w:r>
+        <w:rPr>
+          <w:szCs w:val="32"/>
+        </w:rPr>
+        <w:t xml:space="preserve"> API делает доступными следующие методы.</w:t>
+      </w:r>
+    </w:p>
+    <w:p>
+      <w:pPr>
+        <w:pStyle w:val="ac"/>
+        <w:spacing w:after="0" w:line="276" w:lineRule="auto"/>
+        <w:ind w:firstLine="851"/>
+        <w:jc w:val="left"/>
+        <w:rPr>
+          <w:szCs w:val="32"/>
+        </w:rPr>
+      </w:pPr>
+    </w:p>
+    <w:p>
+      <w:pPr>
+        <w:pStyle w:val="ac"/>
+        <w:spacing w:after="0" w:line="276" w:lineRule="auto"/>
+        <w:ind w:firstLine="851"/>
+        <w:jc w:val="left"/>
+        <w:rPr>
+          <w:szCs w:val="32"/>
+        </w:rPr>
+      </w:pPr>
+      <w:r>
+        <w:rPr>
+          <w:szCs w:val="32"/>
+        </w:rPr>
+        <w:t xml:space="preserve">    </w:t>
+      </w:r>
+      <w:proofErr w:type="spellStart"/>
+      <w:r>
+        <w:rPr>
+          <w:szCs w:val="32"/>
+        </w:rPr>
+        <w:t>checkValidity</w:t>
+      </w:r>
+      <w:proofErr w:type="spellEnd"/>
+      <w:r>
+        <w:rPr>
+          <w:szCs w:val="32"/>
+        </w:rPr>
+        <w:t xml:space="preserve">(): Возвращает </w:t>
+      </w:r>
+      <w:proofErr w:type="spellStart"/>
+      <w:r>
+        <w:rPr>
+          <w:szCs w:val="32"/>
+        </w:rPr>
+        <w:t>true</w:t>
+      </w:r>
+      <w:proofErr w:type="spellEnd"/>
+      <w:r>
+        <w:rPr>
+          <w:szCs w:val="32"/>
+        </w:rPr>
+        <w:t xml:space="preserve">, если значение элемента проходит валидацию, иначе возвращает </w:t>
+      </w:r>
+      <w:proofErr w:type="spellStart"/>
+      <w:r>
+        <w:rPr>
+          <w:szCs w:val="32"/>
+        </w:rPr>
+        <w:t>false</w:t>
+      </w:r>
+      <w:proofErr w:type="spellEnd"/>
+      <w:r>
+        <w:rPr>
+          <w:szCs w:val="32"/>
+        </w:rPr>
+        <w:t xml:space="preserve">. Если элемент не валиден, данный метод также запускает на нём событие </w:t>
+      </w:r>
+      <w:proofErr w:type="spellStart"/>
+      <w:r>
+        <w:rPr>
+          <w:szCs w:val="32"/>
+        </w:rPr>
+        <w:t>invalid</w:t>
+      </w:r>
+      <w:proofErr w:type="spellEnd"/>
+      <w:r>
+        <w:rPr>
+          <w:szCs w:val="32"/>
+        </w:rPr>
+        <w:t>.</w:t>
+      </w:r>
+    </w:p>
+    <w:p>
+      <w:pPr>
+        <w:pStyle w:val="ac"/>
+        <w:spacing w:after="0" w:line="276" w:lineRule="auto"/>
+        <w:ind w:left="0" w:firstLine="851"/>
+        <w:jc w:val="left"/>
+        <w:rPr>
+          <w:szCs w:val="32"/>
+        </w:rPr>
+      </w:pPr>
+      <w:r>
+        <w:rPr>
+          <w:szCs w:val="32"/>
+        </w:rPr>
+        <w:t xml:space="preserve">    </w:t>
+      </w:r>
+      <w:proofErr w:type="spellStart"/>
+      <w:r>
+        <w:rPr>
+          <w:szCs w:val="32"/>
+        </w:rPr>
+        <w:t>setCustomValidity</w:t>
+      </w:r>
+      <w:proofErr w:type="spellEnd"/>
+      <w:r>
+        <w:rPr>
+          <w:szCs w:val="32"/>
+        </w:rPr>
+        <w:t>(</w:t>
+      </w:r>
+      <w:proofErr w:type="spellStart"/>
+      <w:r>
+        <w:rPr>
+          <w:szCs w:val="32"/>
+        </w:rPr>
+        <w:t>message</w:t>
+      </w:r>
+      <w:proofErr w:type="spellEnd"/>
+      <w:r>
+        <w:rPr>
+          <w:szCs w:val="32"/>
+        </w:rPr>
+        <w:t xml:space="preserve">): Позволяет добавить в элемент </w:t>
+      </w:r>
+      <w:proofErr w:type="spellStart"/>
+      <w:r>
+        <w:rPr>
+          <w:szCs w:val="32"/>
+        </w:rPr>
+        <w:t>кастомное</w:t>
+      </w:r>
+      <w:proofErr w:type="spellEnd"/>
+      <w:r>
+        <w:rPr>
+          <w:szCs w:val="32"/>
+        </w:rPr>
+        <w:t xml:space="preserve"> сообщение об ошибке; при этом элемент будет считаться не валидным и отобразится указанная ошибка. Это позволяет использовать JavaScript-код, чтобы представить ошибку валидации иначе, чем это предусмотрено стандартными средствами валидации HTML5. При сообщении об ошибке данное </w:t>
+      </w:r>
+      <w:proofErr w:type="spellStart"/>
+      <w:r>
+        <w:rPr>
+          <w:szCs w:val="32"/>
+        </w:rPr>
+        <w:t>кастомное</w:t>
+      </w:r>
+      <w:proofErr w:type="spellEnd"/>
+      <w:r>
+        <w:rPr>
+          <w:szCs w:val="32"/>
+        </w:rPr>
+        <w:t xml:space="preserve"> сообщение показывается пользователю.</w:t>
+      </w:r>
+    </w:p>
+    <w:p>
+      <w:pPr>
+        <w:pStyle w:val="ac"/>
+        <w:spacing w:after="0" w:line="276" w:lineRule="auto"/>
+        <w:ind w:left="0" w:firstLine="851"/>
         <w:jc w:val="left"/>
         <w:rPr>
           <w:szCs w:val="32"/>
@@ -1054,43 +3196,7 @@
           <w:sz w:val="32"/>
           <w:szCs w:val="32"/>
         </w:rPr>
-        <w:t xml:space="preserve"> для взаимодейс</w:t>
-      </w:r>
-      <w:r>
-        <w:rPr>
-          <w:b/>
-          <w:bCs/>
-          <w:sz w:val="32"/>
-          <w:szCs w:val="32"/>
-        </w:rPr>
-        <w:t>т</w:t>
-      </w:r>
-      <w:r>
-        <w:rPr>
-          <w:b/>
-          <w:bCs/>
-          <w:sz w:val="32"/>
-          <w:szCs w:val="32"/>
-        </w:rPr>
-        <w:t>вия с б</w:t>
-      </w:r>
-      <w:r>
-        <w:rPr>
-          <w:b/>
-          <w:bCs/>
-          <w:sz w:val="32"/>
-          <w:szCs w:val="32"/>
-        </w:rPr>
-        <w:t>а</w:t>
-      </w:r>
-      <w:r>
-        <w:rPr>
-          <w:b/>
-          <w:bCs/>
-          <w:sz w:val="32"/>
-          <w:szCs w:val="32"/>
-        </w:rPr>
-        <w:t xml:space="preserve">зой данных </w:t>
+        <w:t xml:space="preserve"> для взаимодействия с базой данных </w:t>
       </w:r>
       <w:r>
         <w:rPr>
@@ -1153,21 +3259,7 @@
           <w:sz w:val="32"/>
           <w:szCs w:val="32"/>
         </w:rPr>
-        <w:t>В базе данных содержится информация о журналах: название, изображение обложки, год выпуска, номер, издательство, число стр</w:t>
-      </w:r>
-      <w:r>
-        <w:rPr>
-          <w:sz w:val="32"/>
-          <w:szCs w:val="32"/>
-        </w:rPr>
-        <w:t>а</w:t>
-      </w:r>
-      <w:r>
-        <w:rPr>
-          <w:sz w:val="32"/>
-          <w:szCs w:val="32"/>
-        </w:rPr>
-        <w:t>ниц, цена.</w:t>
+        <w:t>В базе данных содержится информация о журналах: название, изображение обложки, год выпуска, номер, издательство, число страниц, цена.</w:t>
       </w:r>
     </w:p>
     <w:p>
@@ -1239,35 +3331,7 @@
           <w:sz w:val="32"/>
           <w:szCs w:val="32"/>
         </w:rPr>
-        <w:t>б) вывести информацию о журналах, число страниц в которых л</w:t>
-      </w:r>
-      <w:r>
-        <w:rPr>
-          <w:sz w:val="32"/>
-          <w:szCs w:val="32"/>
-        </w:rPr>
-        <w:t>е</w:t>
-      </w:r>
-      <w:r>
-        <w:rPr>
-          <w:sz w:val="32"/>
-          <w:szCs w:val="32"/>
-        </w:rPr>
-        <w:t>жит в з</w:t>
-      </w:r>
-      <w:r>
-        <w:rPr>
-          <w:sz w:val="32"/>
-          <w:szCs w:val="32"/>
-        </w:rPr>
-        <w:t>а</w:t>
-      </w:r>
-      <w:r>
-        <w:rPr>
-          <w:sz w:val="32"/>
-          <w:szCs w:val="32"/>
-        </w:rPr>
-        <w:t>данном диапазоне.</w:t>
+        <w:t>б) вывести информацию о журналах, число страниц в которых лежит в заданном диапазоне.</w:t>
       </w:r>
     </w:p>
     <w:p>
@@ -1398,23 +3462,7 @@
           <w:sz w:val="32"/>
           <w:szCs w:val="32"/>
         </w:rPr>
-        <w:t xml:space="preserve">, Е. Холланд. - </w:t>
-      </w:r>
-      <w:proofErr w:type="gramStart"/>
-      <w:r>
-        <w:rPr>
-          <w:sz w:val="32"/>
-          <w:szCs w:val="32"/>
-        </w:rPr>
-        <w:t>М. :</w:t>
-      </w:r>
-      <w:proofErr w:type="gramEnd"/>
-      <w:r>
-        <w:rPr>
-          <w:sz w:val="32"/>
-          <w:szCs w:val="32"/>
-        </w:rPr>
-        <w:t xml:space="preserve"> Москва, 2017. - 320 с.</w:t>
+        <w:t>, Е. Холланд. - М. : Москва, 2017. - 320 с.</w:t>
       </w:r>
     </w:p>
     <w:p>
@@ -1463,23 +3511,7 @@
           <w:sz w:val="32"/>
           <w:szCs w:val="32"/>
         </w:rPr>
-        <w:t>. - СПб</w:t>
-      </w:r>
-      <w:proofErr w:type="gramStart"/>
-      <w:r>
-        <w:rPr>
-          <w:sz w:val="32"/>
-          <w:szCs w:val="32"/>
-        </w:rPr>
-        <w:t>. :</w:t>
-      </w:r>
-      <w:proofErr w:type="gramEnd"/>
-      <w:r>
-        <w:rPr>
-          <w:sz w:val="32"/>
-          <w:szCs w:val="32"/>
-        </w:rPr>
-        <w:t xml:space="preserve"> Питер, 2014. - 285 с. </w:t>
+        <w:t xml:space="preserve">. - СПб. : Питер, 2014. - 285 с. </w:t>
       </w:r>
     </w:p>
     <w:p>
@@ -1542,21 +3574,7 @@
           <w:sz w:val="32"/>
           <w:szCs w:val="32"/>
         </w:rPr>
-        <w:t>. Исчерпывающее руков</w:t>
-      </w:r>
-      <w:r>
-        <w:rPr>
-          <w:sz w:val="32"/>
-          <w:szCs w:val="32"/>
-        </w:rPr>
-        <w:t>о</w:t>
-      </w:r>
-      <w:r>
-        <w:rPr>
-          <w:sz w:val="32"/>
-          <w:szCs w:val="32"/>
-        </w:rPr>
-        <w:t xml:space="preserve">дство / Д. </w:t>
+        <w:t xml:space="preserve">. Исчерпывающее руководство / Д. </w:t>
       </w:r>
       <w:proofErr w:type="spellStart"/>
       <w:r>
@@ -2101,6 +4119,119 @@
     </w:lvl>
   </w:abstractNum>
   <w:abstractNum w:abstractNumId="2" w15:restartNumberingAfterBreak="0">
+    <w:nsid w:val="16114B40"/>
+    <w:multiLevelType w:val="hybridMultilevel"/>
+    <w:tmpl w:val="1D9C5ED4"/>
+    <w:lvl w:ilvl="0" w:tplc="04190001">
+      <w:start w:val="1"/>
+      <w:numFmt w:val="bullet"/>
+      <w:lvlText w:val=""/>
+      <w:lvlJc w:val="left"/>
+      <w:pPr>
+        <w:ind w:left="1571" w:hanging="360"/>
+      </w:pPr>
+      <w:rPr>
+        <w:rFonts w:ascii="Symbol" w:hAnsi="Symbol" w:hint="default"/>
+      </w:rPr>
+    </w:lvl>
+    <w:lvl w:ilvl="1" w:tplc="04190003" w:tentative="1">
+      <w:start w:val="1"/>
+      <w:numFmt w:val="bullet"/>
+      <w:lvlText w:val="o"/>
+      <w:lvlJc w:val="left"/>
+      <w:pPr>
+        <w:ind w:left="2291" w:hanging="360"/>
+      </w:pPr>
+      <w:rPr>
+        <w:rFonts w:ascii="Courier New" w:hAnsi="Courier New" w:cs="Courier New" w:hint="default"/>
+      </w:rPr>
+    </w:lvl>
+    <w:lvl w:ilvl="2" w:tplc="04190005" w:tentative="1">
+      <w:start w:val="1"/>
+      <w:numFmt w:val="bullet"/>
+      <w:lvlText w:val=""/>
+      <w:lvlJc w:val="left"/>
+      <w:pPr>
+        <w:ind w:left="3011" w:hanging="360"/>
+      </w:pPr>
+      <w:rPr>
+        <w:rFonts w:ascii="Wingdings" w:hAnsi="Wingdings" w:hint="default"/>
+      </w:rPr>
+    </w:lvl>
+    <w:lvl w:ilvl="3" w:tplc="04190001" w:tentative="1">
+      <w:start w:val="1"/>
+      <w:numFmt w:val="bullet"/>
+      <w:lvlText w:val=""/>
+      <w:lvlJc w:val="left"/>
+      <w:pPr>
+        <w:ind w:left="3731" w:hanging="360"/>
+      </w:pPr>
+      <w:rPr>
+        <w:rFonts w:ascii="Symbol" w:hAnsi="Symbol" w:hint="default"/>
+      </w:rPr>
+    </w:lvl>
+    <w:lvl w:ilvl="4" w:tplc="04190003" w:tentative="1">
+      <w:start w:val="1"/>
+      <w:numFmt w:val="bullet"/>
+      <w:lvlText w:val="o"/>
+      <w:lvlJc w:val="left"/>
+      <w:pPr>
+        <w:ind w:left="4451" w:hanging="360"/>
+      </w:pPr>
+      <w:rPr>
+        <w:rFonts w:ascii="Courier New" w:hAnsi="Courier New" w:cs="Courier New" w:hint="default"/>
+      </w:rPr>
+    </w:lvl>
+    <w:lvl w:ilvl="5" w:tplc="04190005" w:tentative="1">
+      <w:start w:val="1"/>
+      <w:numFmt w:val="bullet"/>
+      <w:lvlText w:val=""/>
+      <w:lvlJc w:val="left"/>
+      <w:pPr>
+        <w:ind w:left="5171" w:hanging="360"/>
+      </w:pPr>
+      <w:rPr>
+        <w:rFonts w:ascii="Wingdings" w:hAnsi="Wingdings" w:hint="default"/>
+      </w:rPr>
+    </w:lvl>
+    <w:lvl w:ilvl="6" w:tplc="04190001" w:tentative="1">
+      <w:start w:val="1"/>
+      <w:numFmt w:val="bullet"/>
+      <w:lvlText w:val=""/>
+      <w:lvlJc w:val="left"/>
+      <w:pPr>
+        <w:ind w:left="5891" w:hanging="360"/>
+      </w:pPr>
+      <w:rPr>
+        <w:rFonts w:ascii="Symbol" w:hAnsi="Symbol" w:hint="default"/>
+      </w:rPr>
+    </w:lvl>
+    <w:lvl w:ilvl="7" w:tplc="04190003" w:tentative="1">
+      <w:start w:val="1"/>
+      <w:numFmt w:val="bullet"/>
+      <w:lvlText w:val="o"/>
+      <w:lvlJc w:val="left"/>
+      <w:pPr>
+        <w:ind w:left="6611" w:hanging="360"/>
+      </w:pPr>
+      <w:rPr>
+        <w:rFonts w:ascii="Courier New" w:hAnsi="Courier New" w:cs="Courier New" w:hint="default"/>
+      </w:rPr>
+    </w:lvl>
+    <w:lvl w:ilvl="8" w:tplc="04190005" w:tentative="1">
+      <w:start w:val="1"/>
+      <w:numFmt w:val="bullet"/>
+      <w:lvlText w:val=""/>
+      <w:lvlJc w:val="left"/>
+      <w:pPr>
+        <w:ind w:left="7331" w:hanging="360"/>
+      </w:pPr>
+      <w:rPr>
+        <w:rFonts w:ascii="Wingdings" w:hAnsi="Wingdings" w:hint="default"/>
+      </w:rPr>
+    </w:lvl>
+  </w:abstractNum>
+  <w:abstractNum w:abstractNumId="3" w15:restartNumberingAfterBreak="0">
     <w:nsid w:val="21417402"/>
     <w:multiLevelType w:val="hybridMultilevel"/>
     <w:tmpl w:val="169CE576"/>
@@ -2216,7 +4347,7 @@
       </w:pPr>
     </w:lvl>
   </w:abstractNum>
-  <w:abstractNum w:abstractNumId="3" w15:restartNumberingAfterBreak="0">
+  <w:abstractNum w:abstractNumId="4" w15:restartNumberingAfterBreak="0">
     <w:nsid w:val="26C4738D"/>
     <w:multiLevelType w:val="hybridMultilevel"/>
     <w:tmpl w:val="169CE576"/>
@@ -2332,7 +4463,7 @@
       </w:pPr>
     </w:lvl>
   </w:abstractNum>
-  <w:abstractNum w:abstractNumId="4" w15:restartNumberingAfterBreak="0">
+  <w:abstractNum w:abstractNumId="5" w15:restartNumberingAfterBreak="0">
     <w:nsid w:val="29B4077E"/>
     <w:multiLevelType w:val="multilevel"/>
     <w:tmpl w:val="4072CD7C"/>
@@ -2481,7 +4612,7 @@
       </w:rPr>
     </w:lvl>
   </w:abstractNum>
-  <w:abstractNum w:abstractNumId="5" w15:restartNumberingAfterBreak="0">
+  <w:abstractNum w:abstractNumId="6" w15:restartNumberingAfterBreak="0">
     <w:nsid w:val="2EAB0272"/>
     <w:multiLevelType w:val="hybridMultilevel"/>
     <w:tmpl w:val="169CE576"/>
@@ -2597,7 +4728,7 @@
       </w:pPr>
     </w:lvl>
   </w:abstractNum>
-  <w:abstractNum w:abstractNumId="6" w15:restartNumberingAfterBreak="0">
+  <w:abstractNum w:abstractNumId="7" w15:restartNumberingAfterBreak="0">
     <w:nsid w:val="400B3850"/>
     <w:multiLevelType w:val="hybridMultilevel"/>
     <w:tmpl w:val="169CE576"/>
@@ -2713,7 +4844,7 @@
       </w:pPr>
     </w:lvl>
   </w:abstractNum>
-  <w:abstractNum w:abstractNumId="7" w15:restartNumberingAfterBreak="0">
+  <w:abstractNum w:abstractNumId="8" w15:restartNumberingAfterBreak="0">
     <w:nsid w:val="43A714D8"/>
     <w:multiLevelType w:val="multilevel"/>
     <w:tmpl w:val="8BB2C72A"/>
@@ -2862,7 +4993,7 @@
       </w:rPr>
     </w:lvl>
   </w:abstractNum>
-  <w:abstractNum w:abstractNumId="8" w15:restartNumberingAfterBreak="0">
+  <w:abstractNum w:abstractNumId="9" w15:restartNumberingAfterBreak="0">
     <w:nsid w:val="699671EB"/>
     <w:multiLevelType w:val="multilevel"/>
     <w:tmpl w:val="4B9AC190"/>
@@ -3011,7 +5142,7 @@
       </w:rPr>
     </w:lvl>
   </w:abstractNum>
-  <w:abstractNum w:abstractNumId="9" w15:restartNumberingAfterBreak="0">
+  <w:abstractNum w:abstractNumId="10" w15:restartNumberingAfterBreak="0">
     <w:nsid w:val="6F8E64F9"/>
     <w:multiLevelType w:val="hybridMultilevel"/>
     <w:tmpl w:val="169CE576"/>
@@ -3127,35 +5258,154 @@
       </w:pPr>
     </w:lvl>
   </w:abstractNum>
+  <w:abstractNum w:abstractNumId="11" w15:restartNumberingAfterBreak="0">
+    <w:nsid w:val="7350143C"/>
+    <w:multiLevelType w:val="hybridMultilevel"/>
+    <w:tmpl w:val="EDF452F6"/>
+    <w:lvl w:ilvl="0" w:tplc="04190001">
+      <w:start w:val="1"/>
+      <w:numFmt w:val="bullet"/>
+      <w:lvlText w:val=""/>
+      <w:lvlJc w:val="left"/>
+      <w:pPr>
+        <w:ind w:left="1571" w:hanging="360"/>
+      </w:pPr>
+      <w:rPr>
+        <w:rFonts w:ascii="Symbol" w:hAnsi="Symbol" w:hint="default"/>
+      </w:rPr>
+    </w:lvl>
+    <w:lvl w:ilvl="1" w:tplc="04190003" w:tentative="1">
+      <w:start w:val="1"/>
+      <w:numFmt w:val="bullet"/>
+      <w:lvlText w:val="o"/>
+      <w:lvlJc w:val="left"/>
+      <w:pPr>
+        <w:ind w:left="2291" w:hanging="360"/>
+      </w:pPr>
+      <w:rPr>
+        <w:rFonts w:ascii="Courier New" w:hAnsi="Courier New" w:cs="Courier New" w:hint="default"/>
+      </w:rPr>
+    </w:lvl>
+    <w:lvl w:ilvl="2" w:tplc="04190005" w:tentative="1">
+      <w:start w:val="1"/>
+      <w:numFmt w:val="bullet"/>
+      <w:lvlText w:val=""/>
+      <w:lvlJc w:val="left"/>
+      <w:pPr>
+        <w:ind w:left="3011" w:hanging="360"/>
+      </w:pPr>
+      <w:rPr>
+        <w:rFonts w:ascii="Wingdings" w:hAnsi="Wingdings" w:hint="default"/>
+      </w:rPr>
+    </w:lvl>
+    <w:lvl w:ilvl="3" w:tplc="04190001" w:tentative="1">
+      <w:start w:val="1"/>
+      <w:numFmt w:val="bullet"/>
+      <w:lvlText w:val=""/>
+      <w:lvlJc w:val="left"/>
+      <w:pPr>
+        <w:ind w:left="3731" w:hanging="360"/>
+      </w:pPr>
+      <w:rPr>
+        <w:rFonts w:ascii="Symbol" w:hAnsi="Symbol" w:hint="default"/>
+      </w:rPr>
+    </w:lvl>
+    <w:lvl w:ilvl="4" w:tplc="04190003" w:tentative="1">
+      <w:start w:val="1"/>
+      <w:numFmt w:val="bullet"/>
+      <w:lvlText w:val="o"/>
+      <w:lvlJc w:val="left"/>
+      <w:pPr>
+        <w:ind w:left="4451" w:hanging="360"/>
+      </w:pPr>
+      <w:rPr>
+        <w:rFonts w:ascii="Courier New" w:hAnsi="Courier New" w:cs="Courier New" w:hint="default"/>
+      </w:rPr>
+    </w:lvl>
+    <w:lvl w:ilvl="5" w:tplc="04190005" w:tentative="1">
+      <w:start w:val="1"/>
+      <w:numFmt w:val="bullet"/>
+      <w:lvlText w:val=""/>
+      <w:lvlJc w:val="left"/>
+      <w:pPr>
+        <w:ind w:left="5171" w:hanging="360"/>
+      </w:pPr>
+      <w:rPr>
+        <w:rFonts w:ascii="Wingdings" w:hAnsi="Wingdings" w:hint="default"/>
+      </w:rPr>
+    </w:lvl>
+    <w:lvl w:ilvl="6" w:tplc="04190001" w:tentative="1">
+      <w:start w:val="1"/>
+      <w:numFmt w:val="bullet"/>
+      <w:lvlText w:val=""/>
+      <w:lvlJc w:val="left"/>
+      <w:pPr>
+        <w:ind w:left="5891" w:hanging="360"/>
+      </w:pPr>
+      <w:rPr>
+        <w:rFonts w:ascii="Symbol" w:hAnsi="Symbol" w:hint="default"/>
+      </w:rPr>
+    </w:lvl>
+    <w:lvl w:ilvl="7" w:tplc="04190003" w:tentative="1">
+      <w:start w:val="1"/>
+      <w:numFmt w:val="bullet"/>
+      <w:lvlText w:val="o"/>
+      <w:lvlJc w:val="left"/>
+      <w:pPr>
+        <w:ind w:left="6611" w:hanging="360"/>
+      </w:pPr>
+      <w:rPr>
+        <w:rFonts w:ascii="Courier New" w:hAnsi="Courier New" w:cs="Courier New" w:hint="default"/>
+      </w:rPr>
+    </w:lvl>
+    <w:lvl w:ilvl="8" w:tplc="04190005" w:tentative="1">
+      <w:start w:val="1"/>
+      <w:numFmt w:val="bullet"/>
+      <w:lvlText w:val=""/>
+      <w:lvlJc w:val="left"/>
+      <w:pPr>
+        <w:ind w:left="7331" w:hanging="360"/>
+      </w:pPr>
+      <w:rPr>
+        <w:rFonts w:ascii="Wingdings" w:hAnsi="Wingdings" w:hint="default"/>
+      </w:rPr>
+    </w:lvl>
+  </w:abstractNum>
   <w:num w:numId="1" w16cid:durableId="1008098085">
-    <w:abstractNumId w:val="2"/>
+    <w:abstractNumId w:val="3"/>
   </w:num>
   <w:num w:numId="2" w16cid:durableId="385764642">
-    <w:abstractNumId w:val="9"/>
+    <w:abstractNumId w:val="10"/>
   </w:num>
   <w:num w:numId="3" w16cid:durableId="264267906">
-    <w:abstractNumId w:val="6"/>
+    <w:abstractNumId w:val="7"/>
   </w:num>
   <w:num w:numId="4" w16cid:durableId="1806849976">
     <w:abstractNumId w:val="1"/>
   </w:num>
   <w:num w:numId="5" w16cid:durableId="1233387635">
-    <w:abstractNumId w:val="3"/>
+    <w:abstractNumId w:val="4"/>
   </w:num>
   <w:num w:numId="6" w16cid:durableId="1177771447">
+    <w:abstractNumId w:val="6"/>
+  </w:num>
+  <w:num w:numId="7" w16cid:durableId="1404570611">
     <w:abstractNumId w:val="5"/>
   </w:num>
-  <w:num w:numId="7" w16cid:durableId="1404570611">
-    <w:abstractNumId w:val="4"/>
-  </w:num>
   <w:num w:numId="8" w16cid:durableId="1761363790">
-    <w:abstractNumId w:val="7"/>
+    <w:abstractNumId w:val="8"/>
   </w:num>
   <w:num w:numId="9" w16cid:durableId="1237280624">
-    <w:abstractNumId w:val="8"/>
+    <w:abstractNumId w:val="9"/>
   </w:num>
   <w:num w:numId="10" w16cid:durableId="1423181553">
     <w:abstractNumId w:val="0"/>
+  </w:num>
+  <w:num w:numId="11" w16cid:durableId="220942962">
+    <w:abstractNumId w:val="2"/>
+  </w:num>
+  <w:num w:numId="12" w16cid:durableId="840048981">
+    <w:abstractNumId w:val="11"/>
   </w:num>
 </w:numbering>
 </file>
@@ -3884,6 +6134,17 @@
       <w:szCs w:val="16"/>
     </w:rPr>
   </w:style>
+  <w:style w:type="paragraph" w:styleId="ac">
+    <w:name w:val="List Paragraph"/>
+    <w:basedOn w:val="a"/>
+    <w:uiPriority w:val="34"/>
+    <w:qFormat/>
+    <w:rsid w:val="00C120B8"/>
+    <w:pPr>
+      <w:ind w:left="720"/>
+      <w:contextualSpacing/>
+    </w:pPr>
+  </w:style>
 </w:styles>
 </file>
 

</xml_diff>

<commit_message>
AUTO FROM WORK 09.03.2023 14:53:47,89
</commit_message>
<xml_diff>
--- a/3-kurs/3-2/WEB/Верхов/Контрольная работа 1.docx
+++ b/3-kurs/3-2/WEB/Верхов/Контрольная работа 1.docx
@@ -454,14 +454,12 @@
         </w:rPr>
         <w:t xml:space="preserve"> </w:t>
       </w:r>
-      <w:proofErr w:type="spellStart"/>
       <w:r>
         <w:rPr>
           <w:szCs w:val="28"/>
         </w:rPr>
         <w:t>М.Г.Верхов</w:t>
       </w:r>
-      <w:proofErr w:type="spellEnd"/>
     </w:p>
     <w:p>
       <w:pPr>
@@ -662,7 +660,6 @@
       <w:pPr>
         <w:spacing w:after="0" w:line="276" w:lineRule="auto"/>
         <w:ind w:firstLine="851"/>
-        <w:jc w:val="left"/>
         <w:rPr>
           <w:szCs w:val="32"/>
         </w:rPr>
@@ -678,7 +675,6 @@
       <w:pPr>
         <w:spacing w:after="0" w:line="276" w:lineRule="auto"/>
         <w:ind w:firstLine="851"/>
-        <w:jc w:val="left"/>
         <w:rPr>
           <w:szCs w:val="32"/>
         </w:rPr>
@@ -694,249 +690,186 @@
       <w:pPr>
         <w:spacing w:after="0" w:line="276" w:lineRule="auto"/>
         <w:ind w:firstLine="851"/>
-        <w:jc w:val="left"/>
-        <w:rPr>
-          <w:szCs w:val="32"/>
-        </w:rPr>
-      </w:pPr>
+        <w:rPr>
+          <w:szCs w:val="32"/>
+        </w:rPr>
+      </w:pPr>
+      <w:r>
+        <w:rPr>
+          <w:szCs w:val="32"/>
+        </w:rPr>
+        <w:t>Однако, не следует рассматривать валидацию на стороне клиента как достаточную меру безопасности! Любые данные, отправляемые через форму, необходимо дополнительно проверять на безопасность и на стороне сервера, поскольку валидацию на стороне клиента достаточно просто обойти и она может не остановить злоумышленников.</w:t>
+      </w:r>
     </w:p>
     <w:p>
       <w:pPr>
         <w:spacing w:after="0" w:line="276" w:lineRule="auto"/>
         <w:ind w:firstLine="851"/>
-        <w:jc w:val="left"/>
-        <w:rPr>
-          <w:szCs w:val="32"/>
-        </w:rPr>
-      </w:pPr>
-      <w:r>
-        <w:rPr>
-          <w:szCs w:val="32"/>
-        </w:rPr>
-        <w:t>Однако, не следует рассматривать валидацию на стороне клиента как достаточную меру безопасности! Любые данные, отправляемые через форму, необходимо дополнительно проверять на безопасность и на стороне сервера, поскольку валидацию на стороне клиента достаточно просто обойти и она может не остановить злоумышленников.</w:t>
+        <w:rPr>
+          <w:szCs w:val="32"/>
+        </w:rPr>
+      </w:pPr>
+      <w:r>
+        <w:rPr>
+          <w:szCs w:val="32"/>
+        </w:rPr>
+        <w:t>Зайдите на любой популярный сайт, имеющий форму регистрации. Вы заметите, что при вводе данных в неправильном формате, пользователя сразу уведомляют о наличии проблемы. Вы получите примерно такое сообщение:</w:t>
+      </w:r>
+    </w:p>
+    <w:p>
+      <w:pPr>
+        <w:pStyle w:val="ac"/>
+        <w:numPr>
+          <w:ilvl w:val="0"/>
+          <w:numId w:val="13"/>
+        </w:numPr>
+        <w:spacing w:after="0" w:line="276" w:lineRule="auto"/>
+        <w:ind w:left="426" w:firstLine="851"/>
+        <w:rPr>
+          <w:szCs w:val="32"/>
+        </w:rPr>
+      </w:pPr>
+      <w:r>
+        <w:rPr>
+          <w:szCs w:val="32"/>
+        </w:rPr>
+        <w:t>"Обязательное поле" (Вы не можете оставить поле пустым).</w:t>
+      </w:r>
+    </w:p>
+    <w:p>
+      <w:pPr>
+        <w:pStyle w:val="ac"/>
+        <w:numPr>
+          <w:ilvl w:val="0"/>
+          <w:numId w:val="13"/>
+        </w:numPr>
+        <w:spacing w:after="0" w:line="276" w:lineRule="auto"/>
+        <w:ind w:left="426" w:firstLine="851"/>
+        <w:rPr>
+          <w:szCs w:val="32"/>
+        </w:rPr>
+      </w:pPr>
+      <w:r>
+        <w:rPr>
+          <w:szCs w:val="32"/>
+        </w:rPr>
+        <w:t>"Пожалуйста, введите номер телефона в формате xxx-xxxx" (Чтобы данные считались корректными, их необходимо указать в определённом формате).</w:t>
+      </w:r>
+    </w:p>
+    <w:p>
+      <w:pPr>
+        <w:pStyle w:val="ac"/>
+        <w:numPr>
+          <w:ilvl w:val="0"/>
+          <w:numId w:val="13"/>
+        </w:numPr>
+        <w:spacing w:after="0" w:line="276" w:lineRule="auto"/>
+        <w:ind w:left="426" w:firstLine="851"/>
+        <w:rPr>
+          <w:szCs w:val="32"/>
+        </w:rPr>
+      </w:pPr>
+      <w:r>
+        <w:rPr>
+          <w:szCs w:val="32"/>
+        </w:rPr>
+        <w:t>"Пожалуйста, введите корректный email-адрес" (вы ввели данные в неправильном формате).</w:t>
+      </w:r>
+    </w:p>
+    <w:p>
+      <w:pPr>
+        <w:pStyle w:val="ac"/>
+        <w:numPr>
+          <w:ilvl w:val="0"/>
+          <w:numId w:val="13"/>
+        </w:numPr>
+        <w:spacing w:after="0" w:line="276" w:lineRule="auto"/>
+        <w:ind w:left="426" w:firstLine="851"/>
+        <w:rPr>
+          <w:szCs w:val="32"/>
+        </w:rPr>
+      </w:pPr>
+      <w:r>
+        <w:rPr>
+          <w:szCs w:val="32"/>
+        </w:rPr>
+        <w:t>"Длина пароля должна быть от 8 до 30 символов и включать одну заглавную букву, один символ, и одну цифру." (Требования к формату данных достаточно конкретные).</w:t>
       </w:r>
     </w:p>
     <w:p>
       <w:pPr>
         <w:spacing w:after="0" w:line="276" w:lineRule="auto"/>
         <w:ind w:firstLine="851"/>
-        <w:jc w:val="left"/>
-        <w:rPr>
-          <w:szCs w:val="32"/>
-        </w:rPr>
-      </w:pPr>
-      <w:r>
-        <w:rPr>
-          <w:szCs w:val="32"/>
-        </w:rPr>
-        <w:t>Зайдите на любой популярный сайт, имеющий форму регистрации. Вы заметите, что при вводе данных в неправильном формате, пользователя сразу уведомляют о наличии проблемы. Вы получите примерно такое сообщение:</w:t>
-      </w:r>
+        <w:rPr>
+          <w:szCs w:val="32"/>
+        </w:rPr>
+      </w:pPr>
     </w:p>
     <w:p>
       <w:pPr>
         <w:spacing w:after="0" w:line="276" w:lineRule="auto"/>
         <w:ind w:firstLine="851"/>
-        <w:jc w:val="left"/>
-        <w:rPr>
-          <w:szCs w:val="32"/>
-        </w:rPr>
-      </w:pPr>
+        <w:rPr>
+          <w:szCs w:val="32"/>
+        </w:rPr>
+      </w:pPr>
+      <w:r>
+        <w:rPr>
+          <w:szCs w:val="32"/>
+        </w:rPr>
+        <w:t xml:space="preserve">Это называется валидацией формы. По мере ввода, браузер и/или сервер проверяют данные, чтобы определить, соответствуют ли они требуемому формату. Валидация, выполняемая в браузере, называется </w:t>
+      </w:r>
+      <w:r>
+        <w:rPr>
+          <w:szCs w:val="32"/>
+        </w:rPr>
+        <w:lastRenderedPageBreak/>
+        <w:t>валидацией на стороне клиента, а выполняемая на сервере — валидацией на стороне сервера. В этом разделе мы сосредоточимся на валидации, выполняемой на стороне клиента.</w:t>
+      </w:r>
     </w:p>
     <w:p>
       <w:pPr>
         <w:spacing w:after="0" w:line="276" w:lineRule="auto"/>
         <w:ind w:firstLine="851"/>
-        <w:jc w:val="left"/>
-        <w:rPr>
-          <w:szCs w:val="32"/>
-        </w:rPr>
-      </w:pPr>
-      <w:r>
-        <w:rPr>
-          <w:szCs w:val="32"/>
-        </w:rPr>
-        <w:t xml:space="preserve">    "Обязательное поле" (Вы не можете оставить поле пустым).</w:t>
+        <w:rPr>
+          <w:szCs w:val="32"/>
+        </w:rPr>
+      </w:pPr>
+      <w:r>
+        <w:rPr>
+          <w:szCs w:val="32"/>
+        </w:rPr>
+        <w:t>Если формат корректен, приложение позволяет отправить данные на сервер и (обычно) сохранить в базу данных; в противном случае выводится сообщение с описанием того, что нужно исправить, позволяя ввести данные снова.</w:t>
       </w:r>
     </w:p>
     <w:p>
       <w:pPr>
         <w:spacing w:after="0" w:line="276" w:lineRule="auto"/>
         <w:ind w:firstLine="851"/>
-        <w:jc w:val="left"/>
-        <w:rPr>
-          <w:szCs w:val="32"/>
-        </w:rPr>
-      </w:pPr>
-      <w:r>
-        <w:rPr>
-          <w:szCs w:val="32"/>
-        </w:rPr>
-        <w:t xml:space="preserve">    "Пожалуйста, введите номер телефона в формате </w:t>
-      </w:r>
-      <w:proofErr w:type="spellStart"/>
-      <w:r>
-        <w:rPr>
-          <w:szCs w:val="32"/>
-        </w:rPr>
-        <w:t>xxx-xxxx</w:t>
-      </w:r>
-      <w:proofErr w:type="spellEnd"/>
-      <w:r>
-        <w:rPr>
-          <w:szCs w:val="32"/>
-        </w:rPr>
-        <w:t>" (Чтобы данные считались корректными, их необходимо указать в определённом формате).</w:t>
+        <w:rPr>
+          <w:szCs w:val="32"/>
+        </w:rPr>
+      </w:pPr>
+      <w:r>
+        <w:rPr>
+          <w:szCs w:val="32"/>
+        </w:rPr>
+        <w:t>Мы хотим максимально упростить заполнение веб-форм. Тогда почему мы настаиваем валидации данных? На это есть три основные причины:</w:t>
       </w:r>
     </w:p>
     <w:p>
       <w:pPr>
         <w:spacing w:after="0" w:line="276" w:lineRule="auto"/>
         <w:ind w:firstLine="851"/>
-        <w:jc w:val="left"/>
-        <w:rPr>
-          <w:szCs w:val="32"/>
-        </w:rPr>
-      </w:pPr>
-      <w:r>
-        <w:rPr>
-          <w:szCs w:val="32"/>
-        </w:rPr>
-        <w:t xml:space="preserve">    "Пожалуйста, введите корректный </w:t>
-      </w:r>
-      <w:proofErr w:type="spellStart"/>
-      <w:r>
-        <w:rPr>
-          <w:szCs w:val="32"/>
-        </w:rPr>
-        <w:t>email</w:t>
-      </w:r>
-      <w:proofErr w:type="spellEnd"/>
-      <w:r>
-        <w:rPr>
-          <w:szCs w:val="32"/>
-        </w:rPr>
-        <w:t>-адрес" (вы ввели данные в неправильном формате).</w:t>
-      </w:r>
-    </w:p>
-    <w:p>
-      <w:pPr>
-        <w:spacing w:after="0" w:line="276" w:lineRule="auto"/>
-        <w:ind w:firstLine="851"/>
-        <w:jc w:val="left"/>
-        <w:rPr>
-          <w:szCs w:val="32"/>
-        </w:rPr>
-      </w:pPr>
-      <w:r>
-        <w:rPr>
-          <w:szCs w:val="32"/>
-        </w:rPr>
-        <w:t xml:space="preserve">    "Длина пароля должна быть от 8 до 30 символов и включать одну заглавную букву, один символ, и одну цифру." (Требования к формату данных достаточно конкретные).</w:t>
-      </w:r>
-    </w:p>
-    <w:p>
-      <w:pPr>
-        <w:spacing w:after="0" w:line="276" w:lineRule="auto"/>
-        <w:ind w:firstLine="851"/>
-        <w:jc w:val="left"/>
-        <w:rPr>
-          <w:szCs w:val="32"/>
-        </w:rPr>
-      </w:pPr>
-    </w:p>
-    <w:p>
-      <w:pPr>
-        <w:spacing w:after="0" w:line="276" w:lineRule="auto"/>
-        <w:ind w:firstLine="851"/>
-        <w:jc w:val="left"/>
-        <w:rPr>
-          <w:szCs w:val="32"/>
-        </w:rPr>
-      </w:pPr>
-      <w:r>
-        <w:rPr>
-          <w:szCs w:val="32"/>
-        </w:rPr>
-        <w:lastRenderedPageBreak/>
-        <w:t>Это называется валидацией формы. По мере ввода, браузер и/или сервер проверяют данные, чтобы определить, соответствуют ли они требуемому формату. Валидация, выполняемая в браузере, называется валидацией на стороне клиента, а выполняемая на сервере — валидацией на стороне сервера. В этом разделе мы сосредоточимся на валидации, выполняемой на стороне клиента.</w:t>
-      </w:r>
-    </w:p>
-    <w:p>
-      <w:pPr>
-        <w:spacing w:after="0" w:line="276" w:lineRule="auto"/>
-        <w:ind w:firstLine="851"/>
-        <w:jc w:val="left"/>
-        <w:rPr>
-          <w:szCs w:val="32"/>
-        </w:rPr>
-      </w:pPr>
-    </w:p>
-    <w:p>
-      <w:pPr>
-        <w:spacing w:after="0" w:line="276" w:lineRule="auto"/>
-        <w:ind w:firstLine="851"/>
-        <w:jc w:val="left"/>
-        <w:rPr>
-          <w:szCs w:val="32"/>
-        </w:rPr>
-      </w:pPr>
-      <w:r>
-        <w:rPr>
-          <w:szCs w:val="32"/>
-        </w:rPr>
-        <w:t>Если формат корректен, приложение позволяет отправить данные на сервер и (обычно) сохранить в базу данных; в противном случае выводится сообщение с описанием того, что нужно исправить, позволяя ввести данные снова.</w:t>
-      </w:r>
-    </w:p>
-    <w:p>
-      <w:pPr>
-        <w:spacing w:after="0" w:line="276" w:lineRule="auto"/>
-        <w:ind w:firstLine="851"/>
-        <w:jc w:val="left"/>
-        <w:rPr>
-          <w:szCs w:val="32"/>
-        </w:rPr>
-      </w:pPr>
-    </w:p>
-    <w:p>
-      <w:pPr>
-        <w:spacing w:after="0" w:line="276" w:lineRule="auto"/>
-        <w:ind w:firstLine="851"/>
-        <w:jc w:val="left"/>
-        <w:rPr>
-          <w:szCs w:val="32"/>
-        </w:rPr>
-      </w:pPr>
-      <w:r>
-        <w:rPr>
-          <w:szCs w:val="32"/>
-        </w:rPr>
-        <w:t>Мы хотим максимально упростить заполнение веб-форм. Тогда почему мы настаиваем валидации данных? На это есть три основные причины:</w:t>
-      </w:r>
-    </w:p>
-    <w:p>
-      <w:pPr>
-        <w:spacing w:after="0" w:line="276" w:lineRule="auto"/>
-        <w:ind w:firstLine="851"/>
-        <w:jc w:val="left"/>
-        <w:rPr>
-          <w:szCs w:val="32"/>
-        </w:rPr>
-      </w:pPr>
-    </w:p>
-    <w:p>
-      <w:pPr>
-        <w:spacing w:after="0" w:line="276" w:lineRule="auto"/>
-        <w:ind w:firstLine="851"/>
-        <w:jc w:val="left"/>
-        <w:rPr>
-          <w:szCs w:val="32"/>
-        </w:rPr>
-      </w:pPr>
-      <w:r>
-        <w:rPr>
-          <w:szCs w:val="32"/>
-        </w:rPr>
-        <w:t xml:space="preserve">    Мы хотим получать правильные данные в правильном формате. Наши приложения не будут работать должным образом, если данные от пользователей хранятся в неправильном формате, некорректны сами по себе или вовсе пропущены.</w:t>
+        <w:rPr>
+          <w:szCs w:val="32"/>
+        </w:rPr>
+      </w:pPr>
+      <w:r>
+        <w:rPr>
+          <w:szCs w:val="32"/>
+        </w:rPr>
+        <w:t>Мы хотим получать правильные данные в правильном формате. Наши приложения не будут работать должным образом, если данные от пользователей хранятся в неправильном формате, некорректны сами по себе или вовсе пропущены.</w:t>
       </w:r>
     </w:p>
     <w:p>
@@ -947,8 +880,7 @@
           <w:numId w:val="12"/>
         </w:numPr>
         <w:spacing w:after="0" w:line="276" w:lineRule="auto"/>
-        <w:ind w:left="426"/>
-        <w:jc w:val="left"/>
+        <w:ind w:left="426" w:firstLine="851"/>
         <w:rPr>
           <w:szCs w:val="32"/>
         </w:rPr>
@@ -968,30 +900,22 @@
           <w:numId w:val="12"/>
         </w:numPr>
         <w:spacing w:after="0" w:line="276" w:lineRule="auto"/>
-        <w:ind w:left="426"/>
-        <w:jc w:val="left"/>
-        <w:rPr>
-          <w:szCs w:val="32"/>
-        </w:rPr>
-      </w:pPr>
-      <w:r>
-        <w:rPr>
-          <w:szCs w:val="32"/>
-        </w:rPr>
-        <w:t>Мы хотим защитить себя. Существует множество способов, позволяющих злоумышленникам с помощью незащищённых форм навредить приложению</w:t>
-      </w:r>
-      <w:r>
-        <w:rPr>
-          <w:szCs w:val="32"/>
-        </w:rPr>
-        <w:t>.</w:t>
+        <w:ind w:left="426" w:firstLine="851"/>
+        <w:rPr>
+          <w:szCs w:val="32"/>
+        </w:rPr>
+      </w:pPr>
+      <w:r>
+        <w:rPr>
+          <w:szCs w:val="32"/>
+        </w:rPr>
+        <w:t>Мы хотим защитить себя. Существует множество способов, позволяющих злоумышленникам с помощью незащищённых форм навредить приложению.</w:t>
       </w:r>
     </w:p>
     <w:p>
       <w:pPr>
         <w:spacing w:after="0" w:line="276" w:lineRule="auto"/>
         <w:ind w:firstLine="851"/>
-        <w:jc w:val="left"/>
         <w:rPr>
           <w:szCs w:val="32"/>
         </w:rPr>
@@ -1002,16 +926,6 @@
         </w:rPr>
         <w:t>Существует два типа валидации на стороне клиента, с которыми вы столкнётесь в Интернете:</w:t>
       </w:r>
-    </w:p>
-    <w:p>
-      <w:pPr>
-        <w:spacing w:after="0" w:line="276" w:lineRule="auto"/>
-        <w:ind w:firstLine="851"/>
-        <w:jc w:val="left"/>
-        <w:rPr>
-          <w:szCs w:val="32"/>
-        </w:rPr>
-      </w:pPr>
     </w:p>
     <w:p>
       <w:pPr>
@@ -1021,8 +935,7 @@
           <w:numId w:val="11"/>
         </w:numPr>
         <w:spacing w:after="0" w:line="276" w:lineRule="auto"/>
-        <w:ind w:left="426"/>
-        <w:jc w:val="left"/>
+        <w:ind w:left="426" w:firstLine="851"/>
         <w:rPr>
           <w:szCs w:val="32"/>
         </w:rPr>
@@ -1042,8 +955,7 @@
           <w:numId w:val="11"/>
         </w:numPr>
         <w:spacing w:after="0" w:line="276" w:lineRule="auto"/>
-        <w:ind w:left="426"/>
-        <w:jc w:val="left"/>
+        <w:ind w:left="426" w:firstLine="851"/>
         <w:rPr>
           <w:szCs w:val="32"/>
         </w:rPr>
@@ -1060,7 +972,112 @@
         <w:pStyle w:val="ac"/>
         <w:spacing w:after="0" w:line="276" w:lineRule="auto"/>
         <w:ind w:left="0" w:firstLine="851"/>
-        <w:jc w:val="left"/>
+        <w:rPr>
+          <w:szCs w:val="32"/>
+        </w:rPr>
+      </w:pPr>
+      <w:r>
+        <w:rPr>
+          <w:szCs w:val="32"/>
+        </w:rPr>
+        <w:t>Если нужно управлять внешним видом встроенных сообщений об ошибке или работать с устаревшими браузерами, которые не поддерживают встроенную валидацию форм HTML, вам следует использовать JavaScript.</w:t>
+      </w:r>
+    </w:p>
+    <w:p>
+      <w:pPr>
+        <w:pStyle w:val="ac"/>
+        <w:spacing w:after="0" w:line="276" w:lineRule="auto"/>
+        <w:ind w:firstLine="851"/>
+        <w:rPr>
+          <w:szCs w:val="32"/>
+        </w:rPr>
+      </w:pPr>
+      <w:r>
+        <w:rPr>
+          <w:szCs w:val="32"/>
+        </w:rPr>
+        <w:t>Большинство браузеров поддерживают Constraint Validation API, который состоит из набора свойств и методов, доступных на DOM-интерфейсах следующих элементов форм:</w:t>
+      </w:r>
+    </w:p>
+    <w:p>
+      <w:pPr>
+        <w:pStyle w:val="ac"/>
+        <w:spacing w:after="0" w:line="276" w:lineRule="auto"/>
+        <w:ind w:firstLine="851"/>
+        <w:rPr>
+          <w:szCs w:val="32"/>
+        </w:rPr>
+      </w:pPr>
+    </w:p>
+    <w:p>
+      <w:pPr>
+        <w:pStyle w:val="ac"/>
+        <w:numPr>
+          <w:ilvl w:val="0"/>
+          <w:numId w:val="14"/>
+        </w:numPr>
+        <w:spacing w:after="0" w:line="276" w:lineRule="auto"/>
+        <w:ind w:left="567" w:firstLine="851"/>
+        <w:rPr>
+          <w:szCs w:val="32"/>
+        </w:rPr>
+      </w:pPr>
+      <w:r>
+        <w:rPr>
+          <w:szCs w:val="32"/>
+        </w:rPr>
+        <w:t>HTMLButtonElement (представляет элемент &lt;button&gt;)</w:t>
+      </w:r>
+    </w:p>
+    <w:p>
+      <w:pPr>
+        <w:pStyle w:val="ac"/>
+        <w:numPr>
+          <w:ilvl w:val="0"/>
+          <w:numId w:val="14"/>
+        </w:numPr>
+        <w:spacing w:after="0" w:line="276" w:lineRule="auto"/>
+        <w:ind w:left="567" w:firstLine="851"/>
+        <w:rPr>
+          <w:szCs w:val="32"/>
+        </w:rPr>
+      </w:pPr>
+      <w:r>
+        <w:rPr>
+          <w:szCs w:val="32"/>
+        </w:rPr>
+        <w:t>HTMLFieldSetElement (представляет элемент &lt;fieldset&gt;)</w:t>
+      </w:r>
+    </w:p>
+    <w:p>
+      <w:pPr>
+        <w:pStyle w:val="ac"/>
+        <w:numPr>
+          <w:ilvl w:val="0"/>
+          <w:numId w:val="14"/>
+        </w:numPr>
+        <w:spacing w:after="0" w:line="276" w:lineRule="auto"/>
+        <w:ind w:left="567" w:firstLine="851"/>
+        <w:rPr>
+          <w:szCs w:val="32"/>
+        </w:rPr>
+      </w:pPr>
+      <w:r>
+        <w:rPr>
+          <w:szCs w:val="32"/>
+        </w:rPr>
+        <w:t>HTMLInputElement (представляет элемент &lt;input&gt;)</w:t>
+      </w:r>
+    </w:p>
+    <w:p>
+      <w:pPr>
+        <w:pStyle w:val="ac"/>
+        <w:numPr>
+          <w:ilvl w:val="0"/>
+          <w:numId w:val="14"/>
+        </w:numPr>
+        <w:spacing w:after="0" w:line="276" w:lineRule="auto"/>
+        <w:ind w:left="567" w:firstLine="851"/>
         <w:rPr>
           <w:szCs w:val="32"/>
         </w:rPr>
@@ -1070,1789 +1087,376 @@
           <w:szCs w:val="32"/>
         </w:rPr>
         <w:lastRenderedPageBreak/>
-        <w:t>Если нужно управлять внешним видом встроенных сообщений об ошибке или работать с устаревшими браузерами, которые не поддерживают встроенную валидацию форм HTML, вам следует использовать JavaScript.</w:t>
+        <w:t>HTMLOutputElement (представляет элемент &lt;output&gt;)</w:t>
       </w:r>
     </w:p>
     <w:p>
       <w:pPr>
         <w:pStyle w:val="ac"/>
+        <w:numPr>
+          <w:ilvl w:val="0"/>
+          <w:numId w:val="14"/>
+        </w:numPr>
+        <w:spacing w:after="0" w:line="276" w:lineRule="auto"/>
+        <w:ind w:left="567" w:firstLine="851"/>
+        <w:rPr>
+          <w:szCs w:val="32"/>
+        </w:rPr>
+      </w:pPr>
+      <w:r>
+        <w:rPr>
+          <w:szCs w:val="32"/>
+        </w:rPr>
+        <w:t>HTMLSelectElement (представляет элемент &lt;select&gt;)</w:t>
+      </w:r>
+    </w:p>
+    <w:p>
+      <w:pPr>
+        <w:pStyle w:val="ac"/>
+        <w:numPr>
+          <w:ilvl w:val="0"/>
+          <w:numId w:val="14"/>
+        </w:numPr>
+        <w:spacing w:after="0" w:line="276" w:lineRule="auto"/>
+        <w:ind w:left="567" w:firstLine="851"/>
+        <w:rPr>
+          <w:szCs w:val="32"/>
+        </w:rPr>
+      </w:pPr>
+      <w:r>
+        <w:rPr>
+          <w:szCs w:val="32"/>
+        </w:rPr>
+        <w:t>HTMLTextAreaElement (представляет элемент &lt;textarea&gt;)</w:t>
+      </w:r>
+    </w:p>
+    <w:p>
+      <w:pPr>
+        <w:pStyle w:val="ac"/>
+        <w:spacing w:after="0" w:line="276" w:lineRule="auto"/>
+        <w:ind w:left="567" w:firstLine="851"/>
+        <w:rPr>
+          <w:szCs w:val="32"/>
+        </w:rPr>
+      </w:pPr>
+    </w:p>
+    <w:p>
+      <w:pPr>
+        <w:pStyle w:val="ac"/>
+        <w:numPr>
+          <w:ilvl w:val="0"/>
+          <w:numId w:val="14"/>
+        </w:numPr>
+        <w:spacing w:after="0" w:line="276" w:lineRule="auto"/>
+        <w:ind w:left="567" w:firstLine="851"/>
+        <w:rPr>
+          <w:szCs w:val="32"/>
+        </w:rPr>
+      </w:pPr>
+      <w:r>
+        <w:rPr>
+          <w:szCs w:val="32"/>
+        </w:rPr>
+        <w:t>Для перечисленных выше элементов Constraint Validation API делает доступными следующие свойства.</w:t>
+      </w:r>
+    </w:p>
+    <w:p>
+      <w:pPr>
+        <w:pStyle w:val="ac"/>
+        <w:spacing w:after="0" w:line="276" w:lineRule="auto"/>
+        <w:ind w:left="567" w:firstLine="851"/>
+        <w:rPr>
+          <w:szCs w:val="32"/>
+        </w:rPr>
+      </w:pPr>
+    </w:p>
+    <w:p>
+      <w:pPr>
+        <w:pStyle w:val="ac"/>
+        <w:numPr>
+          <w:ilvl w:val="0"/>
+          <w:numId w:val="14"/>
+        </w:numPr>
+        <w:spacing w:after="0" w:line="276" w:lineRule="auto"/>
+        <w:ind w:left="567" w:firstLine="851"/>
+        <w:rPr>
+          <w:szCs w:val="32"/>
+        </w:rPr>
+      </w:pPr>
+      <w:r>
+        <w:rPr>
+          <w:szCs w:val="32"/>
+        </w:rPr>
+        <w:t>validationMessage: Возвращает локализованное сообщение, описывающее ограничения валидации (если таковые имеются), которым не удовлетворяет определённый элемент. Если элемент не участвует в валидации (willValidate установлено в false) или значение элемента удовлетворяет установленным ограничениям (является валидным), будет возвращена пустая строка.</w:t>
+      </w:r>
+    </w:p>
+    <w:p>
+      <w:pPr>
+        <w:pStyle w:val="ac"/>
+        <w:numPr>
+          <w:ilvl w:val="0"/>
+          <w:numId w:val="14"/>
+        </w:numPr>
+        <w:spacing w:after="0" w:line="276" w:lineRule="auto"/>
+        <w:ind w:left="567" w:firstLine="851"/>
+        <w:rPr>
+          <w:szCs w:val="32"/>
+        </w:rPr>
+      </w:pPr>
+      <w:r>
+        <w:rPr>
+          <w:szCs w:val="32"/>
+        </w:rPr>
+        <w:t>validity: Возвращает объект ValidityState, который содержит несколько свойств, описывающих состояние валидности элемента. Подробное описание всех свойств доступности можно найти на странице справочника ValidityState; ниже приведён список наиболее используемых:</w:t>
+      </w:r>
+    </w:p>
+    <w:p>
+      <w:pPr>
+        <w:pStyle w:val="ac"/>
+        <w:numPr>
+          <w:ilvl w:val="0"/>
+          <w:numId w:val="14"/>
+        </w:numPr>
+        <w:spacing w:after="0" w:line="276" w:lineRule="auto"/>
+        <w:ind w:left="567" w:firstLine="851"/>
+        <w:rPr>
+          <w:szCs w:val="32"/>
+        </w:rPr>
+      </w:pPr>
+      <w:r>
+        <w:rPr>
+          <w:szCs w:val="32"/>
+        </w:rPr>
+        <w:t>patternMismatch: Возвращает true, если значение не соответствует шаблону, указанному в атрибуте pattern, и false если соответствует. Если true, элемент соответствует CSS-псевдоклассу :invalid.</w:t>
+      </w:r>
+    </w:p>
+    <w:p>
+      <w:pPr>
+        <w:pStyle w:val="ac"/>
+        <w:numPr>
+          <w:ilvl w:val="0"/>
+          <w:numId w:val="14"/>
+        </w:numPr>
+        <w:spacing w:after="0" w:line="276" w:lineRule="auto"/>
+        <w:ind w:left="567" w:firstLine="851"/>
+        <w:rPr>
+          <w:szCs w:val="32"/>
+        </w:rPr>
+      </w:pPr>
+      <w:r>
+        <w:rPr>
+          <w:szCs w:val="32"/>
+        </w:rPr>
+        <w:t>tooLong: Возвращает true, если значение длиннее максимальной длины, указанной в атрибуте maxlength, и false если оно короче или равно ей. Если true, элемент соответствует CSS-псевдоклассу :invalid.</w:t>
+      </w:r>
+    </w:p>
+    <w:p>
+      <w:pPr>
+        <w:pStyle w:val="ac"/>
+        <w:numPr>
+          <w:ilvl w:val="0"/>
+          <w:numId w:val="14"/>
+        </w:numPr>
+        <w:spacing w:after="0" w:line="276" w:lineRule="auto"/>
+        <w:ind w:left="567" w:firstLine="851"/>
+        <w:rPr>
+          <w:szCs w:val="32"/>
+        </w:rPr>
+      </w:pPr>
+      <w:r>
+        <w:rPr>
+          <w:szCs w:val="32"/>
+        </w:rPr>
+        <w:t>tooShort: Возвращает true, если значение короче минимальной длины, указанной в атрибуте minlength, и false если оно длинее или равно ей. Если true, элемент соответствует CSS-псевдоклассу :invalid.</w:t>
+      </w:r>
+    </w:p>
+    <w:p>
+      <w:pPr>
+        <w:pStyle w:val="ac"/>
+        <w:numPr>
+          <w:ilvl w:val="0"/>
+          <w:numId w:val="14"/>
+        </w:numPr>
+        <w:spacing w:after="0" w:line="276" w:lineRule="auto"/>
+        <w:ind w:left="567" w:firstLine="851"/>
+        <w:rPr>
+          <w:szCs w:val="32"/>
+        </w:rPr>
+      </w:pPr>
+      <w:r>
+        <w:rPr>
+          <w:szCs w:val="32"/>
+        </w:rPr>
+        <w:t>rangeOverflow: Возвращает true, если значение больше указанного в атрибуте max максимума, и false если меньше или равно ему. Если true, элемент соответствует CSS-псевдоклассам :invalid и :out-of-range</w:t>
+      </w:r>
+    </w:p>
+    <w:p>
+      <w:pPr>
+        <w:pStyle w:val="ac"/>
+        <w:numPr>
+          <w:ilvl w:val="0"/>
+          <w:numId w:val="14"/>
+        </w:numPr>
+        <w:spacing w:after="0" w:line="276" w:lineRule="auto"/>
+        <w:ind w:left="567" w:firstLine="851"/>
+        <w:rPr>
+          <w:szCs w:val="32"/>
+        </w:rPr>
+      </w:pPr>
+      <w:r>
+        <w:rPr>
+          <w:szCs w:val="32"/>
+        </w:rPr>
+        <w:t>rangeUnderflow: Возвращает true, если значение меньше указанного в атрибуте min, и false если больше или равно ему. Если true, элемент соответствует CSS-псевдоклассу :invalid и :out-of-range.</w:t>
+      </w:r>
+    </w:p>
+    <w:p>
+      <w:pPr>
+        <w:pStyle w:val="ac"/>
+        <w:numPr>
+          <w:ilvl w:val="0"/>
+          <w:numId w:val="14"/>
+        </w:numPr>
+        <w:spacing w:after="0" w:line="276" w:lineRule="auto"/>
+        <w:ind w:left="567" w:firstLine="851"/>
+        <w:rPr>
+          <w:szCs w:val="32"/>
+        </w:rPr>
+      </w:pPr>
+      <w:r>
+        <w:rPr>
+          <w:szCs w:val="32"/>
+        </w:rPr>
+        <w:lastRenderedPageBreak/>
+        <w:t>typeMismatch: Возвращает true, если значение не соответствует требуемому синтаксису (когда для type задано значение email или url), и false если синтаксис корректный. Если true, элемент соответствует CSS-псевдоклассу :invalid.</w:t>
+      </w:r>
+    </w:p>
+    <w:p>
+      <w:pPr>
+        <w:pStyle w:val="ac"/>
+        <w:numPr>
+          <w:ilvl w:val="0"/>
+          <w:numId w:val="14"/>
+        </w:numPr>
+        <w:spacing w:after="0" w:line="276" w:lineRule="auto"/>
+        <w:ind w:left="567" w:firstLine="851"/>
+        <w:rPr>
+          <w:szCs w:val="32"/>
+        </w:rPr>
+      </w:pPr>
+      <w:r>
+        <w:rPr>
+          <w:szCs w:val="32"/>
+        </w:rPr>
+        <w:t>valid: Возвращает true, если элемент соответствует всем ограничениям валидации — следовательно, считается валидным, и false если не соответствует какому-то ограничению. Если true, элемент соответствует CSS-псевдоклассу :valid; иначе :invalid.</w:t>
+      </w:r>
+    </w:p>
+    <w:p>
+      <w:pPr>
+        <w:pStyle w:val="ac"/>
+        <w:numPr>
+          <w:ilvl w:val="0"/>
+          <w:numId w:val="14"/>
+        </w:numPr>
+        <w:spacing w:after="0" w:line="276" w:lineRule="auto"/>
+        <w:ind w:left="567" w:firstLine="851"/>
+        <w:rPr>
+          <w:szCs w:val="32"/>
+        </w:rPr>
+      </w:pPr>
+      <w:r>
+        <w:rPr>
+          <w:szCs w:val="32"/>
+        </w:rPr>
+        <w:t>valueMissing: Возвращает true, если у элемента есть атрибут required, но не введено значенение, иначе возвращает false. Если true, элемент соответствует CSS-псевдоклассу :invalid.</w:t>
+      </w:r>
+    </w:p>
+    <w:p>
+      <w:pPr>
+        <w:pStyle w:val="ac"/>
+        <w:numPr>
+          <w:ilvl w:val="0"/>
+          <w:numId w:val="14"/>
+        </w:numPr>
+        <w:spacing w:after="0" w:line="276" w:lineRule="auto"/>
+        <w:ind w:left="567" w:firstLine="851"/>
+        <w:rPr>
+          <w:szCs w:val="32"/>
+        </w:rPr>
+      </w:pPr>
+      <w:r>
+        <w:rPr>
+          <w:szCs w:val="32"/>
+        </w:rPr>
+        <w:t>willValidate: Возвращает true, если элемент будет участвовать в валидации при отправке формы; иначе возвращает false.</w:t>
+      </w:r>
+    </w:p>
+    <w:p>
+      <w:pPr>
+        <w:pStyle w:val="ac"/>
         <w:spacing w:after="0" w:line="276" w:lineRule="auto"/>
         <w:ind w:firstLine="851"/>
-        <w:jc w:val="left"/>
-        <w:rPr>
-          <w:szCs w:val="32"/>
-        </w:rPr>
-      </w:pPr>
-      <w:r>
-        <w:rPr>
-          <w:szCs w:val="32"/>
-        </w:rPr>
-        <w:t xml:space="preserve">Большинство браузеров поддерживают </w:t>
-      </w:r>
-      <w:proofErr w:type="spellStart"/>
-      <w:r>
-        <w:rPr>
-          <w:szCs w:val="32"/>
-        </w:rPr>
-        <w:t>Constraint</w:t>
-      </w:r>
-      <w:proofErr w:type="spellEnd"/>
-      <w:r>
-        <w:rPr>
-          <w:szCs w:val="32"/>
-        </w:rPr>
-        <w:t xml:space="preserve"> </w:t>
-      </w:r>
-      <w:proofErr w:type="spellStart"/>
-      <w:r>
-        <w:rPr>
-          <w:szCs w:val="32"/>
-        </w:rPr>
-        <w:t>Validation</w:t>
-      </w:r>
-      <w:proofErr w:type="spellEnd"/>
-      <w:r>
-        <w:rPr>
-          <w:szCs w:val="32"/>
-        </w:rPr>
-        <w:t xml:space="preserve"> API, который состоит из набора свойств и методов, доступных на DOM-интерфейсах следующих элементов форм:</w:t>
-      </w:r>
+        <w:rPr>
+          <w:szCs w:val="32"/>
+        </w:rPr>
+      </w:pPr>
     </w:p>
     <w:p>
       <w:pPr>
         <w:pStyle w:val="ac"/>
         <w:spacing w:after="0" w:line="276" w:lineRule="auto"/>
         <w:ind w:firstLine="851"/>
-        <w:jc w:val="left"/>
-        <w:rPr>
-          <w:szCs w:val="32"/>
-        </w:rPr>
-      </w:pPr>
+        <w:rPr>
+          <w:szCs w:val="32"/>
+        </w:rPr>
+      </w:pPr>
+      <w:r>
+        <w:rPr>
+          <w:szCs w:val="32"/>
+        </w:rPr>
+        <w:t>Также для перечисленных выше элементов Constraint Validation API делает доступными следующие методы.</w:t>
+      </w:r>
     </w:p>
     <w:p>
       <w:pPr>
         <w:pStyle w:val="ac"/>
         <w:spacing w:after="0" w:line="276" w:lineRule="auto"/>
         <w:ind w:firstLine="851"/>
-        <w:jc w:val="left"/>
-        <w:rPr>
-          <w:szCs w:val="32"/>
-        </w:rPr>
-      </w:pPr>
-      <w:r>
-        <w:rPr>
-          <w:szCs w:val="32"/>
-        </w:rPr>
-        <w:t xml:space="preserve">    </w:t>
-      </w:r>
-      <w:proofErr w:type="spellStart"/>
-      <w:r>
-        <w:rPr>
-          <w:szCs w:val="32"/>
-        </w:rPr>
-        <w:t>HTMLButtonElement</w:t>
-      </w:r>
-      <w:proofErr w:type="spellEnd"/>
-      <w:r>
-        <w:rPr>
-          <w:szCs w:val="32"/>
-        </w:rPr>
-        <w:t xml:space="preserve"> (представляет элемент &lt;</w:t>
-      </w:r>
-      <w:proofErr w:type="spellStart"/>
-      <w:r>
-        <w:rPr>
-          <w:szCs w:val="32"/>
-        </w:rPr>
-        <w:t>button</w:t>
-      </w:r>
-      <w:proofErr w:type="spellEnd"/>
-      <w:r>
-        <w:rPr>
-          <w:szCs w:val="32"/>
-        </w:rPr>
-        <w:t>&gt;)</w:t>
-      </w:r>
+        <w:rPr>
+          <w:szCs w:val="32"/>
+        </w:rPr>
+      </w:pPr>
     </w:p>
     <w:p>
       <w:pPr>
         <w:pStyle w:val="ac"/>
         <w:spacing w:after="0" w:line="276" w:lineRule="auto"/>
         <w:ind w:firstLine="851"/>
-        <w:jc w:val="left"/>
-        <w:rPr>
-          <w:szCs w:val="32"/>
-        </w:rPr>
-      </w:pPr>
-      <w:r>
-        <w:rPr>
-          <w:szCs w:val="32"/>
-        </w:rPr>
-        <w:t xml:space="preserve">    </w:t>
-      </w:r>
-      <w:proofErr w:type="spellStart"/>
-      <w:r>
-        <w:rPr>
-          <w:szCs w:val="32"/>
-        </w:rPr>
-        <w:t>HTMLFieldSetElement</w:t>
-      </w:r>
-      <w:proofErr w:type="spellEnd"/>
-      <w:r>
-        <w:rPr>
-          <w:szCs w:val="32"/>
-        </w:rPr>
-        <w:t xml:space="preserve"> (представляет элемент &lt;</w:t>
-      </w:r>
-      <w:proofErr w:type="spellStart"/>
-      <w:r>
-        <w:rPr>
-          <w:szCs w:val="32"/>
-        </w:rPr>
-        <w:t>fieldset</w:t>
-      </w:r>
-      <w:proofErr w:type="spellEnd"/>
-      <w:r>
-        <w:rPr>
-          <w:szCs w:val="32"/>
-        </w:rPr>
-        <w:t>&gt;)</w:t>
+        <w:rPr>
+          <w:szCs w:val="32"/>
+        </w:rPr>
+      </w:pPr>
+      <w:r>
+        <w:rPr>
+          <w:szCs w:val="32"/>
+        </w:rPr>
+        <w:t xml:space="preserve">    checkValidity(): Возвращает true, если значение элемента проходит валидацию, иначе возвращает false. Если элемент не валиден, данный метод также запускает на нём событие invalid.</w:t>
       </w:r>
     </w:p>
     <w:p>
       <w:pPr>
         <w:pStyle w:val="ac"/>
         <w:spacing w:after="0" w:line="276" w:lineRule="auto"/>
-        <w:ind w:firstLine="851"/>
-        <w:jc w:val="left"/>
-        <w:rPr>
-          <w:szCs w:val="32"/>
-        </w:rPr>
-      </w:pPr>
-      <w:r>
-        <w:rPr>
-          <w:szCs w:val="32"/>
-        </w:rPr>
-        <w:t xml:space="preserve">    </w:t>
-      </w:r>
-      <w:proofErr w:type="spellStart"/>
-      <w:r>
-        <w:rPr>
-          <w:szCs w:val="32"/>
-        </w:rPr>
-        <w:t>HTMLInputElement</w:t>
-      </w:r>
-      <w:proofErr w:type="spellEnd"/>
-      <w:r>
-        <w:rPr>
-          <w:szCs w:val="32"/>
-        </w:rPr>
-        <w:t xml:space="preserve"> (представляет элемент &lt;</w:t>
-      </w:r>
-      <w:proofErr w:type="spellStart"/>
-      <w:r>
-        <w:rPr>
-          <w:szCs w:val="32"/>
-        </w:rPr>
-        <w:t>input</w:t>
-      </w:r>
-      <w:proofErr w:type="spellEnd"/>
-      <w:r>
-        <w:rPr>
-          <w:szCs w:val="32"/>
-        </w:rPr>
-        <w:t>&gt;)</w:t>
-      </w:r>
-    </w:p>
-    <w:p>
-      <w:pPr>
-        <w:pStyle w:val="ac"/>
-        <w:spacing w:after="0" w:line="276" w:lineRule="auto"/>
-        <w:ind w:firstLine="851"/>
-        <w:jc w:val="left"/>
-        <w:rPr>
-          <w:szCs w:val="32"/>
-        </w:rPr>
-      </w:pPr>
-      <w:r>
-        <w:rPr>
-          <w:szCs w:val="32"/>
-        </w:rPr>
-        <w:t xml:space="preserve">    </w:t>
-      </w:r>
-      <w:proofErr w:type="spellStart"/>
-      <w:r>
-        <w:rPr>
-          <w:szCs w:val="32"/>
-        </w:rPr>
-        <w:t>HTMLOutputElement</w:t>
-      </w:r>
-      <w:proofErr w:type="spellEnd"/>
-      <w:r>
-        <w:rPr>
-          <w:szCs w:val="32"/>
-        </w:rPr>
-        <w:t xml:space="preserve"> (представляет элемент &lt;</w:t>
-      </w:r>
-      <w:proofErr w:type="spellStart"/>
-      <w:r>
-        <w:rPr>
-          <w:szCs w:val="32"/>
-        </w:rPr>
-        <w:t>output</w:t>
-      </w:r>
-      <w:proofErr w:type="spellEnd"/>
-      <w:r>
-        <w:rPr>
-          <w:szCs w:val="32"/>
-        </w:rPr>
-        <w:t>&gt;)</w:t>
-      </w:r>
-    </w:p>
-    <w:p>
-      <w:pPr>
-        <w:pStyle w:val="ac"/>
-        <w:spacing w:after="0" w:line="276" w:lineRule="auto"/>
-        <w:ind w:firstLine="851"/>
-        <w:jc w:val="left"/>
-        <w:rPr>
-          <w:szCs w:val="32"/>
-        </w:rPr>
-      </w:pPr>
-      <w:r>
-        <w:rPr>
-          <w:szCs w:val="32"/>
-        </w:rPr>
-        <w:t xml:space="preserve">    </w:t>
-      </w:r>
-      <w:proofErr w:type="spellStart"/>
-      <w:r>
-        <w:rPr>
-          <w:szCs w:val="32"/>
-        </w:rPr>
-        <w:t>HTMLSelectElement</w:t>
-      </w:r>
-      <w:proofErr w:type="spellEnd"/>
-      <w:r>
-        <w:rPr>
-          <w:szCs w:val="32"/>
-        </w:rPr>
-        <w:t xml:space="preserve"> (представляет элемент &lt;</w:t>
-      </w:r>
-      <w:proofErr w:type="spellStart"/>
-      <w:r>
-        <w:rPr>
-          <w:szCs w:val="32"/>
-        </w:rPr>
-        <w:t>select</w:t>
-      </w:r>
-      <w:proofErr w:type="spellEnd"/>
-      <w:r>
-        <w:rPr>
-          <w:szCs w:val="32"/>
-        </w:rPr>
-        <w:t>&gt;)</w:t>
-      </w:r>
-    </w:p>
-    <w:p>
-      <w:pPr>
-        <w:pStyle w:val="ac"/>
-        <w:spacing w:after="0" w:line="276" w:lineRule="auto"/>
-        <w:ind w:firstLine="851"/>
-        <w:jc w:val="left"/>
-        <w:rPr>
-          <w:szCs w:val="32"/>
-        </w:rPr>
-      </w:pPr>
-      <w:r>
-        <w:rPr>
-          <w:szCs w:val="32"/>
-        </w:rPr>
-        <w:t xml:space="preserve">    </w:t>
-      </w:r>
-      <w:proofErr w:type="spellStart"/>
-      <w:r>
-        <w:rPr>
-          <w:szCs w:val="32"/>
-        </w:rPr>
-        <w:t>HTMLTextAreaElement</w:t>
-      </w:r>
-      <w:proofErr w:type="spellEnd"/>
-      <w:r>
-        <w:rPr>
-          <w:szCs w:val="32"/>
-        </w:rPr>
-        <w:t xml:space="preserve"> (представляет элемент &lt;</w:t>
-      </w:r>
-      <w:proofErr w:type="spellStart"/>
-      <w:r>
-        <w:rPr>
-          <w:szCs w:val="32"/>
-        </w:rPr>
-        <w:t>textarea</w:t>
-      </w:r>
-      <w:proofErr w:type="spellEnd"/>
-      <w:r>
-        <w:rPr>
-          <w:szCs w:val="32"/>
-        </w:rPr>
-        <w:t>&gt;)</w:t>
-      </w:r>
-    </w:p>
-    <w:p>
-      <w:pPr>
-        <w:pStyle w:val="ac"/>
-        <w:spacing w:after="0" w:line="276" w:lineRule="auto"/>
-        <w:ind w:firstLine="851"/>
-        <w:jc w:val="left"/>
-        <w:rPr>
-          <w:szCs w:val="32"/>
-        </w:rPr>
-      </w:pPr>
-    </w:p>
-    <w:p>
-      <w:pPr>
-        <w:pStyle w:val="ac"/>
-        <w:spacing w:after="0" w:line="276" w:lineRule="auto"/>
-        <w:ind w:firstLine="851"/>
-        <w:jc w:val="left"/>
-        <w:rPr>
-          <w:szCs w:val="32"/>
-        </w:rPr>
-      </w:pPr>
-      <w:r>
-        <w:rPr>
-          <w:szCs w:val="32"/>
-        </w:rPr>
-        <w:t xml:space="preserve">Для перечисленных выше элементов </w:t>
-      </w:r>
-      <w:proofErr w:type="spellStart"/>
-      <w:r>
-        <w:rPr>
-          <w:szCs w:val="32"/>
-        </w:rPr>
-        <w:t>Constraint</w:t>
-      </w:r>
-      <w:proofErr w:type="spellEnd"/>
-      <w:r>
-        <w:rPr>
-          <w:szCs w:val="32"/>
-        </w:rPr>
-        <w:t xml:space="preserve"> </w:t>
-      </w:r>
-      <w:proofErr w:type="spellStart"/>
-      <w:r>
-        <w:rPr>
-          <w:szCs w:val="32"/>
-        </w:rPr>
-        <w:t>Validation</w:t>
-      </w:r>
-      <w:proofErr w:type="spellEnd"/>
-      <w:r>
-        <w:rPr>
-          <w:szCs w:val="32"/>
-        </w:rPr>
-        <w:t xml:space="preserve"> API делает доступными следующие свойства.</w:t>
-      </w:r>
-    </w:p>
-    <w:p>
-      <w:pPr>
-        <w:pStyle w:val="ac"/>
-        <w:spacing w:after="0" w:line="276" w:lineRule="auto"/>
-        <w:ind w:firstLine="851"/>
-        <w:jc w:val="left"/>
-        <w:rPr>
-          <w:szCs w:val="32"/>
-        </w:rPr>
-      </w:pPr>
-    </w:p>
-    <w:p>
-      <w:pPr>
-        <w:pStyle w:val="ac"/>
-        <w:spacing w:after="0" w:line="276" w:lineRule="auto"/>
-        <w:ind w:firstLine="851"/>
-        <w:jc w:val="left"/>
-        <w:rPr>
-          <w:szCs w:val="32"/>
-        </w:rPr>
-      </w:pPr>
-      <w:r>
-        <w:rPr>
-          <w:szCs w:val="32"/>
-        </w:rPr>
-        <w:t xml:space="preserve">    </w:t>
-      </w:r>
-      <w:proofErr w:type="spellStart"/>
-      <w:r>
-        <w:rPr>
-          <w:szCs w:val="32"/>
-        </w:rPr>
-        <w:t>validationMessage</w:t>
-      </w:r>
-      <w:proofErr w:type="spellEnd"/>
-      <w:r>
-        <w:rPr>
-          <w:szCs w:val="32"/>
-        </w:rPr>
-        <w:t>: Возвращает локализованное сообщение, описывающее ограничения валидации (если таковые имеются), которым не удовлетворяет определённый элемент. Если элемент не участвует в валидации (</w:t>
-      </w:r>
-      <w:proofErr w:type="spellStart"/>
-      <w:r>
-        <w:rPr>
-          <w:szCs w:val="32"/>
-        </w:rPr>
-        <w:t>willValidate</w:t>
-      </w:r>
-      <w:proofErr w:type="spellEnd"/>
-      <w:r>
-        <w:rPr>
-          <w:szCs w:val="32"/>
-        </w:rPr>
-        <w:t xml:space="preserve"> установлено в </w:t>
-      </w:r>
-      <w:proofErr w:type="spellStart"/>
-      <w:r>
-        <w:rPr>
-          <w:szCs w:val="32"/>
-        </w:rPr>
-        <w:t>false</w:t>
-      </w:r>
-      <w:proofErr w:type="spellEnd"/>
-      <w:r>
-        <w:rPr>
-          <w:szCs w:val="32"/>
-        </w:rPr>
-        <w:t>) или значение элемента удовлетворяет установленным ограничениям (является валидным), будет возвращена пустая строка.</w:t>
-      </w:r>
-    </w:p>
-    <w:p>
-      <w:pPr>
-        <w:pStyle w:val="ac"/>
-        <w:spacing w:after="0" w:line="276" w:lineRule="auto"/>
-        <w:ind w:firstLine="851"/>
-        <w:jc w:val="left"/>
-        <w:rPr>
-          <w:szCs w:val="32"/>
-        </w:rPr>
-      </w:pPr>
-      <w:r>
-        <w:rPr>
-          <w:szCs w:val="32"/>
-        </w:rPr>
-        <w:t xml:space="preserve">    </w:t>
-      </w:r>
-      <w:proofErr w:type="spellStart"/>
-      <w:r>
-        <w:rPr>
-          <w:szCs w:val="32"/>
-        </w:rPr>
-        <w:t>validity</w:t>
-      </w:r>
-      <w:proofErr w:type="spellEnd"/>
-      <w:r>
-        <w:rPr>
-          <w:szCs w:val="32"/>
-        </w:rPr>
-        <w:t xml:space="preserve">: Возвращает объект </w:t>
-      </w:r>
-      <w:proofErr w:type="spellStart"/>
-      <w:r>
-        <w:rPr>
-          <w:szCs w:val="32"/>
-        </w:rPr>
-        <w:t>ValidityState</w:t>
-      </w:r>
-      <w:proofErr w:type="spellEnd"/>
-      <w:r>
-        <w:rPr>
-          <w:szCs w:val="32"/>
-        </w:rPr>
-        <w:t xml:space="preserve">, который содержит несколько свойств, описывающих состояние валидности элемента. Подробное описание всех свойств доступности можно найти на странице справочника </w:t>
-      </w:r>
-      <w:proofErr w:type="spellStart"/>
-      <w:r>
-        <w:rPr>
-          <w:szCs w:val="32"/>
-        </w:rPr>
-        <w:t>ValidityState</w:t>
-      </w:r>
-      <w:proofErr w:type="spellEnd"/>
-      <w:r>
-        <w:rPr>
-          <w:szCs w:val="32"/>
-        </w:rPr>
-        <w:t>; ниже приведён список наиболее используемых:</w:t>
-      </w:r>
-    </w:p>
-    <w:p>
-      <w:pPr>
-        <w:pStyle w:val="ac"/>
-        <w:spacing w:after="0" w:line="276" w:lineRule="auto"/>
-        <w:ind w:firstLine="851"/>
-        <w:jc w:val="left"/>
-        <w:rPr>
-          <w:szCs w:val="32"/>
-        </w:rPr>
-      </w:pPr>
-      <w:r>
-        <w:rPr>
-          <w:szCs w:val="32"/>
-        </w:rPr>
-        <w:t xml:space="preserve">        </w:t>
-      </w:r>
-      <w:proofErr w:type="spellStart"/>
-      <w:r>
-        <w:rPr>
-          <w:szCs w:val="32"/>
-        </w:rPr>
-        <w:t>patternMismatch</w:t>
-      </w:r>
-      <w:proofErr w:type="spellEnd"/>
-      <w:r>
-        <w:rPr>
-          <w:szCs w:val="32"/>
-        </w:rPr>
-        <w:t xml:space="preserve">: Возвращает </w:t>
-      </w:r>
-      <w:proofErr w:type="spellStart"/>
-      <w:r>
-        <w:rPr>
-          <w:szCs w:val="32"/>
-        </w:rPr>
-        <w:t>true</w:t>
-      </w:r>
-      <w:proofErr w:type="spellEnd"/>
-      <w:r>
-        <w:rPr>
-          <w:szCs w:val="32"/>
-        </w:rPr>
-        <w:t xml:space="preserve">, если значение не соответствует шаблону, указанному в атрибуте </w:t>
-      </w:r>
-      <w:proofErr w:type="spellStart"/>
-      <w:r>
-        <w:rPr>
-          <w:szCs w:val="32"/>
-        </w:rPr>
-        <w:t>pattern</w:t>
-      </w:r>
-      <w:proofErr w:type="spellEnd"/>
-      <w:r>
-        <w:rPr>
-          <w:szCs w:val="32"/>
-        </w:rPr>
-        <w:t xml:space="preserve">, и </w:t>
-      </w:r>
-      <w:proofErr w:type="spellStart"/>
-      <w:r>
-        <w:rPr>
-          <w:szCs w:val="32"/>
-        </w:rPr>
-        <w:t>false</w:t>
-      </w:r>
-      <w:proofErr w:type="spellEnd"/>
-      <w:r>
-        <w:rPr>
-          <w:szCs w:val="32"/>
-        </w:rPr>
-        <w:t xml:space="preserve"> если соответствует. Если </w:t>
-      </w:r>
-      <w:proofErr w:type="spellStart"/>
-      <w:r>
-        <w:rPr>
-          <w:szCs w:val="32"/>
-        </w:rPr>
-        <w:t>true</w:t>
-      </w:r>
-      <w:proofErr w:type="spellEnd"/>
-      <w:r>
-        <w:rPr>
-          <w:szCs w:val="32"/>
-        </w:rPr>
-        <w:t>, элемент соответствует CSS-</w:t>
-      </w:r>
-      <w:proofErr w:type="spellStart"/>
-      <w:r>
-        <w:rPr>
-          <w:szCs w:val="32"/>
-        </w:rPr>
-        <w:t>псевдоклассу</w:t>
-      </w:r>
-      <w:proofErr w:type="spellEnd"/>
-      <w:r>
-        <w:rPr>
-          <w:szCs w:val="32"/>
-        </w:rPr>
-        <w:t xml:space="preserve"> :</w:t>
-      </w:r>
-      <w:proofErr w:type="spellStart"/>
-      <w:r>
-        <w:rPr>
-          <w:szCs w:val="32"/>
-        </w:rPr>
-        <w:t>invalid</w:t>
-      </w:r>
-      <w:proofErr w:type="spellEnd"/>
-      <w:r>
-        <w:rPr>
-          <w:szCs w:val="32"/>
-        </w:rPr>
-        <w:t>.</w:t>
-      </w:r>
-    </w:p>
-    <w:p>
-      <w:pPr>
-        <w:pStyle w:val="ac"/>
-        <w:spacing w:after="0" w:line="276" w:lineRule="auto"/>
-        <w:ind w:firstLine="851"/>
-        <w:jc w:val="left"/>
-        <w:rPr>
-          <w:szCs w:val="32"/>
-        </w:rPr>
-      </w:pPr>
-      <w:r>
-        <w:rPr>
-          <w:szCs w:val="32"/>
-        </w:rPr>
-        <w:t xml:space="preserve">        </w:t>
-      </w:r>
-      <w:proofErr w:type="spellStart"/>
-      <w:r>
-        <w:rPr>
-          <w:szCs w:val="32"/>
-        </w:rPr>
-        <w:t>tooLong</w:t>
-      </w:r>
-      <w:proofErr w:type="spellEnd"/>
-      <w:r>
-        <w:rPr>
-          <w:szCs w:val="32"/>
-        </w:rPr>
-        <w:t xml:space="preserve">: Возвращает </w:t>
-      </w:r>
-      <w:proofErr w:type="spellStart"/>
-      <w:r>
-        <w:rPr>
-          <w:szCs w:val="32"/>
-        </w:rPr>
-        <w:t>true</w:t>
-      </w:r>
-      <w:proofErr w:type="spellEnd"/>
-      <w:r>
-        <w:rPr>
-          <w:szCs w:val="32"/>
-        </w:rPr>
-        <w:t xml:space="preserve">, если значение длиннее максимальной длины, указанной в атрибуте </w:t>
-      </w:r>
-      <w:proofErr w:type="spellStart"/>
-      <w:r>
-        <w:rPr>
-          <w:szCs w:val="32"/>
-        </w:rPr>
-        <w:t>maxlength</w:t>
-      </w:r>
-      <w:proofErr w:type="spellEnd"/>
-      <w:r>
-        <w:rPr>
-          <w:szCs w:val="32"/>
-        </w:rPr>
-        <w:t xml:space="preserve">, и </w:t>
-      </w:r>
-      <w:proofErr w:type="spellStart"/>
-      <w:r>
-        <w:rPr>
-          <w:szCs w:val="32"/>
-        </w:rPr>
-        <w:t>false</w:t>
-      </w:r>
-      <w:proofErr w:type="spellEnd"/>
-      <w:r>
-        <w:rPr>
-          <w:szCs w:val="32"/>
-        </w:rPr>
-        <w:t xml:space="preserve"> если оно короче или равно ей. Если </w:t>
-      </w:r>
-      <w:proofErr w:type="spellStart"/>
-      <w:r>
-        <w:rPr>
-          <w:szCs w:val="32"/>
-        </w:rPr>
-        <w:t>true</w:t>
-      </w:r>
-      <w:proofErr w:type="spellEnd"/>
-      <w:r>
-        <w:rPr>
-          <w:szCs w:val="32"/>
-        </w:rPr>
-        <w:t>, элемент соответствует CSS-</w:t>
-      </w:r>
-      <w:proofErr w:type="spellStart"/>
-      <w:r>
-        <w:rPr>
-          <w:szCs w:val="32"/>
-        </w:rPr>
-        <w:t>псевдоклассу</w:t>
-      </w:r>
-      <w:proofErr w:type="spellEnd"/>
-      <w:r>
-        <w:rPr>
-          <w:szCs w:val="32"/>
-        </w:rPr>
-        <w:t xml:space="preserve"> :</w:t>
-      </w:r>
-      <w:proofErr w:type="spellStart"/>
-      <w:r>
-        <w:rPr>
-          <w:szCs w:val="32"/>
-        </w:rPr>
-        <w:t>invalid</w:t>
-      </w:r>
-      <w:proofErr w:type="spellEnd"/>
-      <w:r>
-        <w:rPr>
-          <w:szCs w:val="32"/>
-        </w:rPr>
-        <w:t>.</w:t>
-      </w:r>
-    </w:p>
-    <w:p>
-      <w:pPr>
-        <w:pStyle w:val="ac"/>
-        <w:spacing w:after="0" w:line="276" w:lineRule="auto"/>
-        <w:ind w:firstLine="851"/>
-        <w:jc w:val="left"/>
-        <w:rPr>
-          <w:szCs w:val="32"/>
-        </w:rPr>
-      </w:pPr>
-      <w:r>
-        <w:rPr>
-          <w:szCs w:val="32"/>
-        </w:rPr>
-        <w:t xml:space="preserve">        </w:t>
-      </w:r>
-      <w:proofErr w:type="spellStart"/>
-      <w:r>
-        <w:rPr>
-          <w:szCs w:val="32"/>
-        </w:rPr>
-        <w:t>tooShort</w:t>
-      </w:r>
-      <w:proofErr w:type="spellEnd"/>
-      <w:r>
-        <w:rPr>
-          <w:szCs w:val="32"/>
-        </w:rPr>
-        <w:t xml:space="preserve">: Возвращает </w:t>
-      </w:r>
-      <w:proofErr w:type="spellStart"/>
-      <w:r>
-        <w:rPr>
-          <w:szCs w:val="32"/>
-        </w:rPr>
-        <w:t>true</w:t>
-      </w:r>
-      <w:proofErr w:type="spellEnd"/>
-      <w:r>
-        <w:rPr>
-          <w:szCs w:val="32"/>
-        </w:rPr>
-        <w:t xml:space="preserve">, если значение короче минимальной длины, указанной в атрибуте </w:t>
-      </w:r>
-      <w:proofErr w:type="spellStart"/>
-      <w:r>
-        <w:rPr>
-          <w:szCs w:val="32"/>
-        </w:rPr>
-        <w:t>minlength</w:t>
-      </w:r>
-      <w:proofErr w:type="spellEnd"/>
-      <w:r>
-        <w:rPr>
-          <w:szCs w:val="32"/>
-        </w:rPr>
-        <w:t xml:space="preserve">, и </w:t>
-      </w:r>
-      <w:proofErr w:type="spellStart"/>
-      <w:r>
-        <w:rPr>
-          <w:szCs w:val="32"/>
-        </w:rPr>
-        <w:t>false</w:t>
-      </w:r>
-      <w:proofErr w:type="spellEnd"/>
-      <w:r>
-        <w:rPr>
-          <w:szCs w:val="32"/>
-        </w:rPr>
-        <w:t xml:space="preserve"> если оно </w:t>
-      </w:r>
-      <w:proofErr w:type="spellStart"/>
-      <w:r>
-        <w:rPr>
-          <w:szCs w:val="32"/>
-        </w:rPr>
-        <w:lastRenderedPageBreak/>
-        <w:t>длинее</w:t>
-      </w:r>
-      <w:proofErr w:type="spellEnd"/>
-      <w:r>
-        <w:rPr>
-          <w:szCs w:val="32"/>
-        </w:rPr>
-        <w:t xml:space="preserve"> или равно ей. Если </w:t>
-      </w:r>
-      <w:proofErr w:type="spellStart"/>
-      <w:r>
-        <w:rPr>
-          <w:szCs w:val="32"/>
-        </w:rPr>
-        <w:t>true</w:t>
-      </w:r>
-      <w:proofErr w:type="spellEnd"/>
-      <w:r>
-        <w:rPr>
-          <w:szCs w:val="32"/>
-        </w:rPr>
-        <w:t>, элемент соответствует CSS-</w:t>
-      </w:r>
-      <w:proofErr w:type="spellStart"/>
-      <w:r>
-        <w:rPr>
-          <w:szCs w:val="32"/>
-        </w:rPr>
-        <w:t>псевдоклассу</w:t>
-      </w:r>
-      <w:proofErr w:type="spellEnd"/>
-      <w:r>
-        <w:rPr>
-          <w:szCs w:val="32"/>
-        </w:rPr>
-        <w:t xml:space="preserve"> :</w:t>
-      </w:r>
-      <w:proofErr w:type="spellStart"/>
-      <w:r>
-        <w:rPr>
-          <w:szCs w:val="32"/>
-        </w:rPr>
-        <w:t>invalid</w:t>
-      </w:r>
-      <w:proofErr w:type="spellEnd"/>
-      <w:r>
-        <w:rPr>
-          <w:szCs w:val="32"/>
-        </w:rPr>
-        <w:t>.</w:t>
-      </w:r>
-    </w:p>
-    <w:p>
-      <w:pPr>
-        <w:pStyle w:val="ac"/>
-        <w:spacing w:after="0" w:line="276" w:lineRule="auto"/>
-        <w:ind w:firstLine="851"/>
-        <w:jc w:val="left"/>
-        <w:rPr>
-          <w:szCs w:val="32"/>
-        </w:rPr>
-      </w:pPr>
-      <w:r>
-        <w:rPr>
-          <w:szCs w:val="32"/>
-        </w:rPr>
-        <w:t xml:space="preserve">        </w:t>
-      </w:r>
-      <w:proofErr w:type="spellStart"/>
-      <w:r>
-        <w:rPr>
-          <w:szCs w:val="32"/>
-        </w:rPr>
-        <w:t>rangeOverflow</w:t>
-      </w:r>
-      <w:proofErr w:type="spellEnd"/>
-      <w:r>
-        <w:rPr>
-          <w:szCs w:val="32"/>
-        </w:rPr>
-        <w:t xml:space="preserve">: Возвращает </w:t>
-      </w:r>
-      <w:proofErr w:type="spellStart"/>
-      <w:r>
-        <w:rPr>
-          <w:szCs w:val="32"/>
-        </w:rPr>
-        <w:t>true</w:t>
-      </w:r>
-      <w:proofErr w:type="spellEnd"/>
-      <w:r>
-        <w:rPr>
-          <w:szCs w:val="32"/>
-        </w:rPr>
-        <w:t xml:space="preserve">, если значение больше указанного в атрибуте </w:t>
-      </w:r>
-      <w:proofErr w:type="spellStart"/>
-      <w:r>
-        <w:rPr>
-          <w:szCs w:val="32"/>
-        </w:rPr>
-        <w:t>max</w:t>
-      </w:r>
-      <w:proofErr w:type="spellEnd"/>
-      <w:r>
-        <w:rPr>
-          <w:szCs w:val="32"/>
-        </w:rPr>
-        <w:t xml:space="preserve"> максимума, и </w:t>
-      </w:r>
-      <w:proofErr w:type="spellStart"/>
-      <w:r>
-        <w:rPr>
-          <w:szCs w:val="32"/>
-        </w:rPr>
-        <w:t>false</w:t>
-      </w:r>
-      <w:proofErr w:type="spellEnd"/>
-      <w:r>
-        <w:rPr>
-          <w:szCs w:val="32"/>
-        </w:rPr>
-        <w:t xml:space="preserve"> если меньше или равно ему. Если </w:t>
-      </w:r>
-      <w:proofErr w:type="spellStart"/>
-      <w:r>
-        <w:rPr>
-          <w:szCs w:val="32"/>
-        </w:rPr>
-        <w:t>true</w:t>
-      </w:r>
-      <w:proofErr w:type="spellEnd"/>
-      <w:r>
-        <w:rPr>
-          <w:szCs w:val="32"/>
-        </w:rPr>
-        <w:t>, элемент соответствует CSS-</w:t>
-      </w:r>
-      <w:proofErr w:type="spellStart"/>
-      <w:r>
-        <w:rPr>
-          <w:szCs w:val="32"/>
-        </w:rPr>
-        <w:t>псевдоклассам</w:t>
-      </w:r>
-      <w:proofErr w:type="spellEnd"/>
-      <w:r>
-        <w:rPr>
-          <w:szCs w:val="32"/>
-        </w:rPr>
-        <w:t xml:space="preserve"> :</w:t>
-      </w:r>
-      <w:proofErr w:type="spellStart"/>
-      <w:r>
-        <w:rPr>
-          <w:szCs w:val="32"/>
-        </w:rPr>
-        <w:t>invalid</w:t>
-      </w:r>
-      <w:proofErr w:type="spellEnd"/>
-      <w:r>
-        <w:rPr>
-          <w:szCs w:val="32"/>
-        </w:rPr>
-        <w:t xml:space="preserve"> и :</w:t>
-      </w:r>
-      <w:proofErr w:type="spellStart"/>
-      <w:r>
-        <w:rPr>
-          <w:szCs w:val="32"/>
-        </w:rPr>
-        <w:t>out-of-range</w:t>
-      </w:r>
-      <w:proofErr w:type="spellEnd"/>
-    </w:p>
-    <w:p>
-      <w:pPr>
-        <w:pStyle w:val="ac"/>
-        <w:spacing w:after="0" w:line="276" w:lineRule="auto"/>
-        <w:ind w:firstLine="851"/>
-        <w:jc w:val="left"/>
-        <w:rPr>
-          <w:szCs w:val="32"/>
-        </w:rPr>
-      </w:pPr>
-      <w:r>
-        <w:rPr>
-          <w:szCs w:val="32"/>
-        </w:rPr>
-        <w:t xml:space="preserve">        </w:t>
-      </w:r>
-      <w:proofErr w:type="spellStart"/>
-      <w:r>
-        <w:rPr>
-          <w:szCs w:val="32"/>
-        </w:rPr>
-        <w:t>rangeUnderflow</w:t>
-      </w:r>
-      <w:proofErr w:type="spellEnd"/>
-      <w:r>
-        <w:rPr>
-          <w:szCs w:val="32"/>
-        </w:rPr>
-        <w:t xml:space="preserve">: Возвращает </w:t>
-      </w:r>
-      <w:proofErr w:type="spellStart"/>
-      <w:r>
-        <w:rPr>
-          <w:szCs w:val="32"/>
-        </w:rPr>
-        <w:t>true</w:t>
-      </w:r>
-      <w:proofErr w:type="spellEnd"/>
-      <w:r>
-        <w:rPr>
-          <w:szCs w:val="32"/>
-        </w:rPr>
-        <w:t xml:space="preserve">, если значение меньше указанного в атрибуте </w:t>
-      </w:r>
-      <w:proofErr w:type="spellStart"/>
-      <w:r>
-        <w:rPr>
-          <w:szCs w:val="32"/>
-        </w:rPr>
-        <w:t>min</w:t>
-      </w:r>
-      <w:proofErr w:type="spellEnd"/>
-      <w:r>
-        <w:rPr>
-          <w:szCs w:val="32"/>
-        </w:rPr>
-        <w:t xml:space="preserve">, и </w:t>
-      </w:r>
-      <w:proofErr w:type="spellStart"/>
-      <w:r>
-        <w:rPr>
-          <w:szCs w:val="32"/>
-        </w:rPr>
-        <w:t>false</w:t>
-      </w:r>
-      <w:proofErr w:type="spellEnd"/>
-      <w:r>
-        <w:rPr>
-          <w:szCs w:val="32"/>
-        </w:rPr>
-        <w:t xml:space="preserve"> если больше или равно ему. Если </w:t>
-      </w:r>
-      <w:proofErr w:type="spellStart"/>
-      <w:r>
-        <w:rPr>
-          <w:szCs w:val="32"/>
-        </w:rPr>
-        <w:t>true</w:t>
-      </w:r>
-      <w:proofErr w:type="spellEnd"/>
-      <w:r>
-        <w:rPr>
-          <w:szCs w:val="32"/>
-        </w:rPr>
-        <w:t>, элемент соответствует CSS-</w:t>
-      </w:r>
-      <w:proofErr w:type="spellStart"/>
-      <w:r>
-        <w:rPr>
-          <w:szCs w:val="32"/>
-        </w:rPr>
-        <w:t>псевдоклассу</w:t>
-      </w:r>
-      <w:proofErr w:type="spellEnd"/>
-      <w:r>
-        <w:rPr>
-          <w:szCs w:val="32"/>
-        </w:rPr>
-        <w:t xml:space="preserve"> :</w:t>
-      </w:r>
-      <w:proofErr w:type="spellStart"/>
-      <w:r>
-        <w:rPr>
-          <w:szCs w:val="32"/>
-        </w:rPr>
-        <w:t>invalid</w:t>
-      </w:r>
-      <w:proofErr w:type="spellEnd"/>
-      <w:r>
-        <w:rPr>
-          <w:szCs w:val="32"/>
-        </w:rPr>
-        <w:t xml:space="preserve"> и :</w:t>
-      </w:r>
-      <w:proofErr w:type="spellStart"/>
-      <w:r>
-        <w:rPr>
-          <w:szCs w:val="32"/>
-        </w:rPr>
-        <w:t>out-of-range</w:t>
-      </w:r>
-      <w:proofErr w:type="spellEnd"/>
-      <w:r>
-        <w:rPr>
-          <w:szCs w:val="32"/>
-        </w:rPr>
-        <w:t>.</w:t>
-      </w:r>
-    </w:p>
-    <w:p>
-      <w:pPr>
-        <w:pStyle w:val="ac"/>
-        <w:spacing w:after="0" w:line="276" w:lineRule="auto"/>
-        <w:ind w:firstLine="851"/>
-        <w:jc w:val="left"/>
-        <w:rPr>
-          <w:szCs w:val="32"/>
-        </w:rPr>
-      </w:pPr>
-      <w:r>
-        <w:rPr>
-          <w:szCs w:val="32"/>
-        </w:rPr>
-        <w:t xml:space="preserve">        </w:t>
-      </w:r>
-      <w:proofErr w:type="spellStart"/>
-      <w:r>
-        <w:rPr>
-          <w:szCs w:val="32"/>
-        </w:rPr>
-        <w:t>typeMismatch</w:t>
-      </w:r>
-      <w:proofErr w:type="spellEnd"/>
-      <w:r>
-        <w:rPr>
-          <w:szCs w:val="32"/>
-        </w:rPr>
-        <w:t xml:space="preserve">: Возвращает </w:t>
-      </w:r>
-      <w:proofErr w:type="spellStart"/>
-      <w:r>
-        <w:rPr>
-          <w:szCs w:val="32"/>
-        </w:rPr>
-        <w:t>true</w:t>
-      </w:r>
-      <w:proofErr w:type="spellEnd"/>
-      <w:r>
-        <w:rPr>
-          <w:szCs w:val="32"/>
-        </w:rPr>
-        <w:t xml:space="preserve">, если значение не соответствует требуемому синтаксису (когда для </w:t>
-      </w:r>
-      <w:proofErr w:type="spellStart"/>
-      <w:r>
-        <w:rPr>
-          <w:szCs w:val="32"/>
-        </w:rPr>
-        <w:t>type</w:t>
-      </w:r>
-      <w:proofErr w:type="spellEnd"/>
-      <w:r>
-        <w:rPr>
-          <w:szCs w:val="32"/>
-        </w:rPr>
-        <w:t xml:space="preserve"> задано значение </w:t>
-      </w:r>
-      <w:proofErr w:type="spellStart"/>
-      <w:r>
-        <w:rPr>
-          <w:szCs w:val="32"/>
-        </w:rPr>
-        <w:t>email</w:t>
-      </w:r>
-      <w:proofErr w:type="spellEnd"/>
-      <w:r>
-        <w:rPr>
-          <w:szCs w:val="32"/>
-        </w:rPr>
-        <w:t xml:space="preserve"> или </w:t>
-      </w:r>
-      <w:proofErr w:type="spellStart"/>
-      <w:r>
-        <w:rPr>
-          <w:szCs w:val="32"/>
-        </w:rPr>
-        <w:t>url</w:t>
-      </w:r>
-      <w:proofErr w:type="spellEnd"/>
-      <w:r>
-        <w:rPr>
-          <w:szCs w:val="32"/>
-        </w:rPr>
-        <w:t xml:space="preserve">), и </w:t>
-      </w:r>
-      <w:proofErr w:type="spellStart"/>
-      <w:r>
-        <w:rPr>
-          <w:szCs w:val="32"/>
-        </w:rPr>
-        <w:t>false</w:t>
-      </w:r>
-      <w:proofErr w:type="spellEnd"/>
-      <w:r>
-        <w:rPr>
-          <w:szCs w:val="32"/>
-        </w:rPr>
-        <w:t xml:space="preserve"> если синтаксис корректный. Если </w:t>
-      </w:r>
-      <w:proofErr w:type="spellStart"/>
-      <w:r>
-        <w:rPr>
-          <w:szCs w:val="32"/>
-        </w:rPr>
-        <w:t>true</w:t>
-      </w:r>
-      <w:proofErr w:type="spellEnd"/>
-      <w:r>
-        <w:rPr>
-          <w:szCs w:val="32"/>
-        </w:rPr>
-        <w:t>, элемент соответствует CSS-</w:t>
-      </w:r>
-      <w:proofErr w:type="spellStart"/>
-      <w:r>
-        <w:rPr>
-          <w:szCs w:val="32"/>
-        </w:rPr>
-        <w:t>псевдоклассу</w:t>
-      </w:r>
-      <w:proofErr w:type="spellEnd"/>
-      <w:r>
-        <w:rPr>
-          <w:szCs w:val="32"/>
-        </w:rPr>
-        <w:t xml:space="preserve"> :</w:t>
-      </w:r>
-      <w:proofErr w:type="spellStart"/>
-      <w:r>
-        <w:rPr>
-          <w:szCs w:val="32"/>
-        </w:rPr>
-        <w:t>invalid</w:t>
-      </w:r>
-      <w:proofErr w:type="spellEnd"/>
-      <w:r>
-        <w:rPr>
-          <w:szCs w:val="32"/>
-        </w:rPr>
-        <w:t>.</w:t>
-      </w:r>
-    </w:p>
-    <w:p>
-      <w:pPr>
-        <w:pStyle w:val="ac"/>
-        <w:spacing w:after="0" w:line="276" w:lineRule="auto"/>
-        <w:ind w:firstLine="851"/>
-        <w:jc w:val="left"/>
-        <w:rPr>
-          <w:szCs w:val="32"/>
-        </w:rPr>
-      </w:pPr>
-      <w:r>
-        <w:rPr>
-          <w:szCs w:val="32"/>
-        </w:rPr>
-        <w:t xml:space="preserve">        </w:t>
-      </w:r>
-      <w:proofErr w:type="spellStart"/>
-      <w:r>
-        <w:rPr>
-          <w:szCs w:val="32"/>
-        </w:rPr>
-        <w:t>valid</w:t>
-      </w:r>
-      <w:proofErr w:type="spellEnd"/>
-      <w:r>
-        <w:rPr>
-          <w:szCs w:val="32"/>
-        </w:rPr>
-        <w:t xml:space="preserve">: Возвращает </w:t>
-      </w:r>
-      <w:proofErr w:type="spellStart"/>
-      <w:r>
-        <w:rPr>
-          <w:szCs w:val="32"/>
-        </w:rPr>
-        <w:t>true</w:t>
-      </w:r>
-      <w:proofErr w:type="spellEnd"/>
-      <w:r>
-        <w:rPr>
-          <w:szCs w:val="32"/>
-        </w:rPr>
-        <w:t xml:space="preserve">, если элемент соответствует всем ограничениям валидации — следовательно, считается валидным, и </w:t>
-      </w:r>
-      <w:proofErr w:type="spellStart"/>
-      <w:r>
-        <w:rPr>
-          <w:szCs w:val="32"/>
-        </w:rPr>
-        <w:t>false</w:t>
-      </w:r>
-      <w:proofErr w:type="spellEnd"/>
-      <w:r>
-        <w:rPr>
-          <w:szCs w:val="32"/>
-        </w:rPr>
-        <w:t xml:space="preserve"> если не соответствует какому-то ограничению. Если </w:t>
-      </w:r>
-      <w:proofErr w:type="spellStart"/>
-      <w:r>
-        <w:rPr>
-          <w:szCs w:val="32"/>
-        </w:rPr>
-        <w:t>true</w:t>
-      </w:r>
-      <w:proofErr w:type="spellEnd"/>
-      <w:r>
-        <w:rPr>
-          <w:szCs w:val="32"/>
-        </w:rPr>
-        <w:t>, элемент соответствует CSS-</w:t>
-      </w:r>
-      <w:proofErr w:type="spellStart"/>
-      <w:r>
-        <w:rPr>
-          <w:szCs w:val="32"/>
-        </w:rPr>
-        <w:t>псевдоклассу</w:t>
-      </w:r>
-      <w:proofErr w:type="spellEnd"/>
-      <w:r>
-        <w:rPr>
-          <w:szCs w:val="32"/>
-        </w:rPr>
-        <w:t xml:space="preserve"> :</w:t>
-      </w:r>
-      <w:proofErr w:type="spellStart"/>
-      <w:r>
-        <w:rPr>
-          <w:szCs w:val="32"/>
-        </w:rPr>
-        <w:t>valid</w:t>
-      </w:r>
-      <w:proofErr w:type="spellEnd"/>
-      <w:r>
-        <w:rPr>
-          <w:szCs w:val="32"/>
-        </w:rPr>
-        <w:t>; иначе :</w:t>
-      </w:r>
-      <w:proofErr w:type="spellStart"/>
-      <w:r>
-        <w:rPr>
-          <w:szCs w:val="32"/>
-        </w:rPr>
-        <w:t>invalid</w:t>
-      </w:r>
-      <w:proofErr w:type="spellEnd"/>
-      <w:r>
-        <w:rPr>
-          <w:szCs w:val="32"/>
-        </w:rPr>
-        <w:t>.</w:t>
-      </w:r>
-    </w:p>
-    <w:p>
-      <w:pPr>
-        <w:pStyle w:val="ac"/>
-        <w:spacing w:after="0" w:line="276" w:lineRule="auto"/>
-        <w:ind w:firstLine="851"/>
-        <w:jc w:val="left"/>
-        <w:rPr>
-          <w:szCs w:val="32"/>
-        </w:rPr>
-      </w:pPr>
-      <w:r>
-        <w:rPr>
-          <w:szCs w:val="32"/>
-        </w:rPr>
-        <w:t xml:space="preserve">        </w:t>
-      </w:r>
-      <w:proofErr w:type="spellStart"/>
-      <w:r>
-        <w:rPr>
-          <w:szCs w:val="32"/>
-        </w:rPr>
-        <w:t>valueMissing</w:t>
-      </w:r>
-      <w:proofErr w:type="spellEnd"/>
-      <w:r>
-        <w:rPr>
-          <w:szCs w:val="32"/>
-        </w:rPr>
-        <w:t xml:space="preserve">: Возвращает </w:t>
-      </w:r>
-      <w:proofErr w:type="spellStart"/>
-      <w:r>
-        <w:rPr>
-          <w:szCs w:val="32"/>
-        </w:rPr>
-        <w:t>true</w:t>
-      </w:r>
-      <w:proofErr w:type="spellEnd"/>
-      <w:r>
-        <w:rPr>
-          <w:szCs w:val="32"/>
-        </w:rPr>
-        <w:t xml:space="preserve">, если у элемента есть атрибут </w:t>
-      </w:r>
-      <w:proofErr w:type="spellStart"/>
-      <w:r>
-        <w:rPr>
-          <w:szCs w:val="32"/>
-        </w:rPr>
-        <w:t>required</w:t>
-      </w:r>
-      <w:proofErr w:type="spellEnd"/>
-      <w:r>
-        <w:rPr>
-          <w:szCs w:val="32"/>
-        </w:rPr>
-        <w:t xml:space="preserve">, но не введено </w:t>
-      </w:r>
-      <w:proofErr w:type="spellStart"/>
-      <w:r>
-        <w:rPr>
-          <w:szCs w:val="32"/>
-        </w:rPr>
-        <w:t>значенение</w:t>
-      </w:r>
-      <w:proofErr w:type="spellEnd"/>
-      <w:r>
-        <w:rPr>
-          <w:szCs w:val="32"/>
-        </w:rPr>
-        <w:t xml:space="preserve">, иначе возвращает </w:t>
-      </w:r>
-      <w:proofErr w:type="spellStart"/>
-      <w:r>
-        <w:rPr>
-          <w:szCs w:val="32"/>
-        </w:rPr>
-        <w:t>false</w:t>
-      </w:r>
-      <w:proofErr w:type="spellEnd"/>
-      <w:r>
-        <w:rPr>
-          <w:szCs w:val="32"/>
-        </w:rPr>
-        <w:t xml:space="preserve">. Если </w:t>
-      </w:r>
-      <w:proofErr w:type="spellStart"/>
-      <w:r>
-        <w:rPr>
-          <w:szCs w:val="32"/>
-        </w:rPr>
-        <w:t>true</w:t>
-      </w:r>
-      <w:proofErr w:type="spellEnd"/>
-      <w:r>
-        <w:rPr>
-          <w:szCs w:val="32"/>
-        </w:rPr>
-        <w:t>, элемент соответствует CSS-</w:t>
-      </w:r>
-      <w:proofErr w:type="spellStart"/>
-      <w:r>
-        <w:rPr>
-          <w:szCs w:val="32"/>
-        </w:rPr>
-        <w:t>псевдоклассу</w:t>
-      </w:r>
-      <w:proofErr w:type="spellEnd"/>
-      <w:r>
-        <w:rPr>
-          <w:szCs w:val="32"/>
-        </w:rPr>
-        <w:t xml:space="preserve"> :</w:t>
-      </w:r>
-      <w:proofErr w:type="spellStart"/>
-      <w:r>
-        <w:rPr>
-          <w:szCs w:val="32"/>
-        </w:rPr>
-        <w:t>invalid</w:t>
-      </w:r>
-      <w:proofErr w:type="spellEnd"/>
-      <w:r>
-        <w:rPr>
-          <w:szCs w:val="32"/>
-        </w:rPr>
-        <w:t>.</w:t>
-      </w:r>
-    </w:p>
-    <w:p>
-      <w:pPr>
-        <w:pStyle w:val="ac"/>
-        <w:spacing w:after="0" w:line="276" w:lineRule="auto"/>
-        <w:ind w:firstLine="851"/>
-        <w:jc w:val="left"/>
-        <w:rPr>
-          <w:szCs w:val="32"/>
-        </w:rPr>
-      </w:pPr>
-      <w:r>
-        <w:rPr>
-          <w:szCs w:val="32"/>
-        </w:rPr>
-        <w:t xml:space="preserve">    </w:t>
-      </w:r>
-      <w:proofErr w:type="spellStart"/>
-      <w:r>
-        <w:rPr>
-          <w:szCs w:val="32"/>
-        </w:rPr>
-        <w:t>willValidate</w:t>
-      </w:r>
-      <w:proofErr w:type="spellEnd"/>
-      <w:r>
-        <w:rPr>
-          <w:szCs w:val="32"/>
-        </w:rPr>
-        <w:t xml:space="preserve">: Возвращает </w:t>
-      </w:r>
-      <w:proofErr w:type="spellStart"/>
-      <w:r>
-        <w:rPr>
-          <w:szCs w:val="32"/>
-        </w:rPr>
-        <w:t>true</w:t>
-      </w:r>
-      <w:proofErr w:type="spellEnd"/>
-      <w:r>
-        <w:rPr>
-          <w:szCs w:val="32"/>
-        </w:rPr>
-        <w:t xml:space="preserve">, если элемент будет участвовать в валидации при отправке формы; иначе возвращает </w:t>
-      </w:r>
-      <w:proofErr w:type="spellStart"/>
-      <w:r>
-        <w:rPr>
-          <w:szCs w:val="32"/>
-        </w:rPr>
-        <w:t>false</w:t>
-      </w:r>
-      <w:proofErr w:type="spellEnd"/>
-      <w:r>
-        <w:rPr>
-          <w:szCs w:val="32"/>
-        </w:rPr>
-        <w:t>.</w:t>
-      </w:r>
-    </w:p>
-    <w:p>
-      <w:pPr>
-        <w:pStyle w:val="ac"/>
-        <w:spacing w:after="0" w:line="276" w:lineRule="auto"/>
-        <w:ind w:firstLine="851"/>
-        <w:jc w:val="left"/>
-        <w:rPr>
-          <w:szCs w:val="32"/>
-        </w:rPr>
-      </w:pPr>
-    </w:p>
-    <w:p>
-      <w:pPr>
-        <w:pStyle w:val="ac"/>
-        <w:spacing w:after="0" w:line="276" w:lineRule="auto"/>
-        <w:ind w:firstLine="851"/>
-        <w:jc w:val="left"/>
-        <w:rPr>
-          <w:szCs w:val="32"/>
-        </w:rPr>
-      </w:pPr>
-      <w:r>
-        <w:rPr>
-          <w:szCs w:val="32"/>
-        </w:rPr>
-        <w:t xml:space="preserve">Также для перечисленных выше элементов </w:t>
-      </w:r>
-      <w:proofErr w:type="spellStart"/>
-      <w:r>
-        <w:rPr>
-          <w:szCs w:val="32"/>
-        </w:rPr>
-        <w:t>Constraint</w:t>
-      </w:r>
-      <w:proofErr w:type="spellEnd"/>
-      <w:r>
-        <w:rPr>
-          <w:szCs w:val="32"/>
-        </w:rPr>
-        <w:t xml:space="preserve"> </w:t>
-      </w:r>
-      <w:proofErr w:type="spellStart"/>
-      <w:r>
-        <w:rPr>
-          <w:szCs w:val="32"/>
-        </w:rPr>
-        <w:t>Validation</w:t>
-      </w:r>
-      <w:proofErr w:type="spellEnd"/>
-      <w:r>
-        <w:rPr>
-          <w:szCs w:val="32"/>
-        </w:rPr>
-        <w:t xml:space="preserve"> API делает доступными следующие методы.</w:t>
-      </w:r>
-    </w:p>
-    <w:p>
-      <w:pPr>
-        <w:pStyle w:val="ac"/>
-        <w:spacing w:after="0" w:line="276" w:lineRule="auto"/>
-        <w:ind w:firstLine="851"/>
-        <w:jc w:val="left"/>
-        <w:rPr>
-          <w:szCs w:val="32"/>
-        </w:rPr>
-      </w:pPr>
-    </w:p>
-    <w:p>
-      <w:pPr>
-        <w:pStyle w:val="ac"/>
-        <w:spacing w:after="0" w:line="276" w:lineRule="auto"/>
-        <w:ind w:firstLine="851"/>
-        <w:jc w:val="left"/>
-        <w:rPr>
-          <w:szCs w:val="32"/>
-        </w:rPr>
-      </w:pPr>
-      <w:r>
-        <w:rPr>
-          <w:szCs w:val="32"/>
-        </w:rPr>
-        <w:t xml:space="preserve">    </w:t>
-      </w:r>
-      <w:proofErr w:type="spellStart"/>
-      <w:r>
-        <w:rPr>
-          <w:szCs w:val="32"/>
-        </w:rPr>
-        <w:t>checkValidity</w:t>
-      </w:r>
-      <w:proofErr w:type="spellEnd"/>
-      <w:r>
-        <w:rPr>
-          <w:szCs w:val="32"/>
-        </w:rPr>
-        <w:t xml:space="preserve">(): Возвращает </w:t>
-      </w:r>
-      <w:proofErr w:type="spellStart"/>
-      <w:r>
-        <w:rPr>
-          <w:szCs w:val="32"/>
-        </w:rPr>
-        <w:t>true</w:t>
-      </w:r>
-      <w:proofErr w:type="spellEnd"/>
-      <w:r>
-        <w:rPr>
-          <w:szCs w:val="32"/>
-        </w:rPr>
-        <w:t xml:space="preserve">, если значение элемента проходит валидацию, иначе возвращает </w:t>
-      </w:r>
-      <w:proofErr w:type="spellStart"/>
-      <w:r>
-        <w:rPr>
-          <w:szCs w:val="32"/>
-        </w:rPr>
-        <w:t>false</w:t>
-      </w:r>
-      <w:proofErr w:type="spellEnd"/>
-      <w:r>
-        <w:rPr>
-          <w:szCs w:val="32"/>
-        </w:rPr>
-        <w:t xml:space="preserve">. Если элемент не валиден, данный метод также запускает на нём событие </w:t>
-      </w:r>
-      <w:proofErr w:type="spellStart"/>
-      <w:r>
-        <w:rPr>
-          <w:szCs w:val="32"/>
-        </w:rPr>
-        <w:t>invalid</w:t>
-      </w:r>
-      <w:proofErr w:type="spellEnd"/>
-      <w:r>
-        <w:rPr>
-          <w:szCs w:val="32"/>
-        </w:rPr>
-        <w:t>.</w:t>
-      </w:r>
-    </w:p>
-    <w:p>
-      <w:pPr>
-        <w:pStyle w:val="ac"/>
-        <w:spacing w:after="0" w:line="276" w:lineRule="auto"/>
         <w:ind w:left="0" w:firstLine="851"/>
-        <w:jc w:val="left"/>
-        <w:rPr>
-          <w:szCs w:val="32"/>
-        </w:rPr>
-      </w:pPr>
-      <w:r>
-        <w:rPr>
-          <w:szCs w:val="32"/>
-        </w:rPr>
-        <w:t xml:space="preserve">    </w:t>
-      </w:r>
-      <w:proofErr w:type="spellStart"/>
-      <w:r>
-        <w:rPr>
-          <w:szCs w:val="32"/>
-        </w:rPr>
-        <w:t>setCustomValidity</w:t>
-      </w:r>
-      <w:proofErr w:type="spellEnd"/>
-      <w:r>
-        <w:rPr>
-          <w:szCs w:val="32"/>
-        </w:rPr>
-        <w:t>(</w:t>
-      </w:r>
-      <w:proofErr w:type="spellStart"/>
-      <w:r>
-        <w:rPr>
-          <w:szCs w:val="32"/>
-        </w:rPr>
-        <w:t>message</w:t>
-      </w:r>
-      <w:proofErr w:type="spellEnd"/>
-      <w:r>
-        <w:rPr>
-          <w:szCs w:val="32"/>
-        </w:rPr>
-        <w:t xml:space="preserve">): Позволяет добавить в элемент </w:t>
-      </w:r>
-      <w:proofErr w:type="spellStart"/>
-      <w:r>
-        <w:rPr>
-          <w:szCs w:val="32"/>
-        </w:rPr>
-        <w:t>кастомное</w:t>
-      </w:r>
-      <w:proofErr w:type="spellEnd"/>
-      <w:r>
-        <w:rPr>
-          <w:szCs w:val="32"/>
-        </w:rPr>
-        <w:t xml:space="preserve"> сообщение об ошибке; при этом элемент будет считаться не валидным и отобразится указанная ошибка. Это позволяет использовать JavaScript-код, чтобы представить ошибку валидации иначе, чем это предусмотрено стандартными средствами валидации HTML5. При сообщении об ошибке данное </w:t>
-      </w:r>
-      <w:proofErr w:type="spellStart"/>
-      <w:r>
-        <w:rPr>
-          <w:szCs w:val="32"/>
-        </w:rPr>
-        <w:t>кастомное</w:t>
-      </w:r>
-      <w:proofErr w:type="spellEnd"/>
-      <w:r>
-        <w:rPr>
-          <w:szCs w:val="32"/>
-        </w:rPr>
-        <w:t xml:space="preserve"> сообщение показывается пользователю.</w:t>
+        <w:rPr>
+          <w:szCs w:val="32"/>
+        </w:rPr>
+      </w:pPr>
+      <w:r>
+        <w:rPr>
+          <w:szCs w:val="32"/>
+        </w:rPr>
+        <w:t xml:space="preserve">    setCustomValidity(message): Позволяет добавить в элемент кастомное сообщение об ошибке; при этом элемент будет считаться не валидным и отобразится указанная ошибка. Это позволяет использовать JavaScript-код, чтобы представить ошибку валидации иначе, чем это предусмотрено стандартными средствами валидации HTML5. При сообщении об ошибке данное кастомное сообщение показывается пользователю.</w:t>
       </w:r>
     </w:p>
     <w:p>
@@ -3009,6 +1613,392 @@
     </w:p>
     <w:p>
       <w:pPr>
+        <w:spacing w:after="0" w:line="276" w:lineRule="auto"/>
+        <w:ind w:firstLine="851"/>
+        <w:jc w:val="left"/>
+        <w:rPr>
+          <w:szCs w:val="32"/>
+        </w:rPr>
+      </w:pPr>
+    </w:p>
+    <w:p>
+      <w:pPr>
+        <w:spacing w:after="0" w:line="276" w:lineRule="auto"/>
+        <w:ind w:firstLine="851"/>
+        <w:jc w:val="left"/>
+        <w:rPr>
+          <w:szCs w:val="32"/>
+        </w:rPr>
+      </w:pPr>
+    </w:p>
+    <w:p>
+      <w:pPr>
+        <w:spacing w:after="0" w:line="276" w:lineRule="auto"/>
+        <w:ind w:firstLine="851"/>
+        <w:jc w:val="left"/>
+        <w:rPr>
+          <w:szCs w:val="32"/>
+        </w:rPr>
+      </w:pPr>
+    </w:p>
+    <w:p>
+      <w:pPr>
+        <w:spacing w:after="0" w:line="276" w:lineRule="auto"/>
+        <w:ind w:firstLine="851"/>
+        <w:jc w:val="left"/>
+        <w:rPr>
+          <w:szCs w:val="32"/>
+        </w:rPr>
+      </w:pPr>
+      <w:r>
+        <w:rPr>
+          <w:szCs w:val="32"/>
+        </w:rPr>
+        <w:t>Тут найдены все</w:t>
+      </w:r>
+    </w:p>
+    <w:p>
+      <w:pPr>
+        <w:tabs>
+          <w:tab w:val="left" w:pos="916"/>
+          <w:tab w:val="left" w:pos="1832"/>
+          <w:tab w:val="left" w:pos="2748"/>
+          <w:tab w:val="left" w:pos="3664"/>
+          <w:tab w:val="left" w:pos="4580"/>
+          <w:tab w:val="left" w:pos="5496"/>
+          <w:tab w:val="left" w:pos="6412"/>
+          <w:tab w:val="left" w:pos="7328"/>
+          <w:tab w:val="left" w:pos="8244"/>
+          <w:tab w:val="left" w:pos="9160"/>
+          <w:tab w:val="left" w:pos="10076"/>
+          <w:tab w:val="left" w:pos="10992"/>
+          <w:tab w:val="left" w:pos="11908"/>
+          <w:tab w:val="left" w:pos="12824"/>
+          <w:tab w:val="left" w:pos="13740"/>
+          <w:tab w:val="left" w:pos="14656"/>
+        </w:tabs>
+        <w:spacing w:after="0"/>
+        <w:jc w:val="left"/>
+        <w:rPr>
+          <w:rFonts w:ascii="Courier New" w:eastAsia="Times New Roman" w:hAnsi="Courier New" w:cs="Courier New"/>
+          <w:sz w:val="20"/>
+          <w:szCs w:val="20"/>
+          <w:lang w:val="ru-BY" w:eastAsia="ru-BY"/>
+        </w:rPr>
+      </w:pPr>
+      <w:r>
+        <w:rPr>
+          <w:rFonts w:ascii="Courier New" w:eastAsia="Times New Roman" w:hAnsi="Courier New" w:cs="Courier New"/>
+          <w:sz w:val="20"/>
+          <w:szCs w:val="20"/>
+          <w:lang w:val="ru-BY" w:eastAsia="ru-BY"/>
+        </w:rPr>
+        <w:t>&lt;script&gt;</w:t>
+      </w:r>
+    </w:p>
+    <w:p>
+      <w:pPr>
+        <w:tabs>
+          <w:tab w:val="left" w:pos="916"/>
+          <w:tab w:val="left" w:pos="1832"/>
+          <w:tab w:val="left" w:pos="2748"/>
+          <w:tab w:val="left" w:pos="3664"/>
+          <w:tab w:val="left" w:pos="4580"/>
+          <w:tab w:val="left" w:pos="5496"/>
+          <w:tab w:val="left" w:pos="6412"/>
+          <w:tab w:val="left" w:pos="7328"/>
+          <w:tab w:val="left" w:pos="8244"/>
+          <w:tab w:val="left" w:pos="9160"/>
+          <w:tab w:val="left" w:pos="10076"/>
+          <w:tab w:val="left" w:pos="10992"/>
+          <w:tab w:val="left" w:pos="11908"/>
+          <w:tab w:val="left" w:pos="12824"/>
+          <w:tab w:val="left" w:pos="13740"/>
+          <w:tab w:val="left" w:pos="14656"/>
+        </w:tabs>
+        <w:spacing w:after="0"/>
+        <w:jc w:val="left"/>
+        <w:rPr>
+          <w:rFonts w:ascii="Courier New" w:eastAsia="Times New Roman" w:hAnsi="Courier New" w:cs="Courier New"/>
+          <w:sz w:val="20"/>
+          <w:szCs w:val="20"/>
+          <w:lang w:val="ru-BY" w:eastAsia="ru-BY"/>
+        </w:rPr>
+      </w:pPr>
+      <w:r>
+        <w:rPr>
+          <w:rFonts w:ascii="Courier New" w:eastAsia="Times New Roman" w:hAnsi="Courier New" w:cs="Courier New"/>
+          <w:sz w:val="20"/>
+          <w:szCs w:val="20"/>
+          <w:lang w:val="ru-BY" w:eastAsia="ru-BY"/>
+        </w:rPr>
+        <w:t>let array = [</w:t>
+      </w:r>
+      <w:r>
+        <w:rPr>
+          <w:rFonts w:ascii="Courier New" w:eastAsia="Times New Roman" w:hAnsi="Courier New" w:cs="Courier New"/>
+          <w:sz w:val="20"/>
+          <w:szCs w:val="20"/>
+          <w:lang w:val="ru-BY" w:eastAsia="ru-BY"/>
+        </w:rPr>
+        <w:t>15, 97, 2, 158, 26, 268, 88, 105, 43</w:t>
+      </w:r>
+      <w:r>
+        <w:rPr>
+          <w:rFonts w:ascii="Courier New" w:eastAsia="Times New Roman" w:hAnsi="Courier New" w:cs="Courier New"/>
+          <w:sz w:val="20"/>
+          <w:szCs w:val="20"/>
+          <w:lang w:val="ru-BY" w:eastAsia="ru-BY"/>
+        </w:rPr>
+        <w:t>];</w:t>
+      </w:r>
+    </w:p>
+    <w:p>
+      <w:pPr>
+        <w:tabs>
+          <w:tab w:val="left" w:pos="916"/>
+          <w:tab w:val="left" w:pos="1832"/>
+          <w:tab w:val="left" w:pos="2748"/>
+          <w:tab w:val="left" w:pos="3664"/>
+          <w:tab w:val="left" w:pos="4580"/>
+          <w:tab w:val="left" w:pos="5496"/>
+          <w:tab w:val="left" w:pos="6412"/>
+          <w:tab w:val="left" w:pos="7328"/>
+          <w:tab w:val="left" w:pos="8244"/>
+          <w:tab w:val="left" w:pos="9160"/>
+          <w:tab w:val="left" w:pos="10076"/>
+          <w:tab w:val="left" w:pos="10992"/>
+          <w:tab w:val="left" w:pos="11908"/>
+          <w:tab w:val="left" w:pos="12824"/>
+          <w:tab w:val="left" w:pos="13740"/>
+          <w:tab w:val="left" w:pos="14656"/>
+        </w:tabs>
+        <w:spacing w:after="0"/>
+        <w:jc w:val="left"/>
+        <w:rPr>
+          <w:rFonts w:ascii="Courier New" w:eastAsia="Times New Roman" w:hAnsi="Courier New" w:cs="Courier New"/>
+          <w:sz w:val="20"/>
+          <w:szCs w:val="20"/>
+          <w:lang w:val="ru-BY" w:eastAsia="ru-BY"/>
+        </w:rPr>
+      </w:pPr>
+      <w:r>
+        <w:rPr>
+          <w:rFonts w:ascii="Courier New" w:eastAsia="Times New Roman" w:hAnsi="Courier New" w:cs="Courier New"/>
+          <w:sz w:val="20"/>
+          <w:szCs w:val="20"/>
+          <w:lang w:val="ru-BY" w:eastAsia="ru-BY"/>
+        </w:rPr>
+        <w:t>let result = 0;</w:t>
+      </w:r>
+    </w:p>
+    <w:p>
+      <w:pPr>
+        <w:tabs>
+          <w:tab w:val="left" w:pos="916"/>
+          <w:tab w:val="left" w:pos="1832"/>
+          <w:tab w:val="left" w:pos="2748"/>
+          <w:tab w:val="left" w:pos="3664"/>
+          <w:tab w:val="left" w:pos="4580"/>
+          <w:tab w:val="left" w:pos="5496"/>
+          <w:tab w:val="left" w:pos="6412"/>
+          <w:tab w:val="left" w:pos="7328"/>
+          <w:tab w:val="left" w:pos="8244"/>
+          <w:tab w:val="left" w:pos="9160"/>
+          <w:tab w:val="left" w:pos="10076"/>
+          <w:tab w:val="left" w:pos="10992"/>
+          <w:tab w:val="left" w:pos="11908"/>
+          <w:tab w:val="left" w:pos="12824"/>
+          <w:tab w:val="left" w:pos="13740"/>
+          <w:tab w:val="left" w:pos="14656"/>
+        </w:tabs>
+        <w:spacing w:after="0"/>
+        <w:jc w:val="left"/>
+        <w:rPr>
+          <w:rFonts w:ascii="Courier New" w:eastAsia="Times New Roman" w:hAnsi="Courier New" w:cs="Courier New"/>
+          <w:sz w:val="20"/>
+          <w:szCs w:val="20"/>
+          <w:lang w:val="ru-BY" w:eastAsia="ru-BY"/>
+        </w:rPr>
+      </w:pPr>
+      <w:r>
+        <w:rPr>
+          <w:rFonts w:ascii="Courier New" w:eastAsia="Times New Roman" w:hAnsi="Courier New" w:cs="Courier New"/>
+          <w:sz w:val="20"/>
+          <w:szCs w:val="20"/>
+          <w:lang w:val="ru-BY" w:eastAsia="ru-BY"/>
+        </w:rPr>
+        <w:t>for (let i = 0; i &lt; array.length; i++) {</w:t>
+      </w:r>
+    </w:p>
+    <w:p>
+      <w:pPr>
+        <w:tabs>
+          <w:tab w:val="left" w:pos="916"/>
+          <w:tab w:val="left" w:pos="1832"/>
+          <w:tab w:val="left" w:pos="2748"/>
+          <w:tab w:val="left" w:pos="3664"/>
+          <w:tab w:val="left" w:pos="4580"/>
+          <w:tab w:val="left" w:pos="5496"/>
+          <w:tab w:val="left" w:pos="6412"/>
+          <w:tab w:val="left" w:pos="7328"/>
+          <w:tab w:val="left" w:pos="8244"/>
+          <w:tab w:val="left" w:pos="9160"/>
+          <w:tab w:val="left" w:pos="10076"/>
+          <w:tab w:val="left" w:pos="10992"/>
+          <w:tab w:val="left" w:pos="11908"/>
+          <w:tab w:val="left" w:pos="12824"/>
+          <w:tab w:val="left" w:pos="13740"/>
+          <w:tab w:val="left" w:pos="14656"/>
+        </w:tabs>
+        <w:spacing w:after="0"/>
+        <w:jc w:val="left"/>
+        <w:rPr>
+          <w:rFonts w:ascii="Courier New" w:eastAsia="Times New Roman" w:hAnsi="Courier New" w:cs="Courier New"/>
+          <w:sz w:val="20"/>
+          <w:szCs w:val="20"/>
+          <w:lang w:val="ru-BY" w:eastAsia="ru-BY"/>
+        </w:rPr>
+      </w:pPr>
+      <w:r>
+        <w:rPr>
+          <w:rFonts w:ascii="Courier New" w:eastAsia="Times New Roman" w:hAnsi="Courier New" w:cs="Courier New"/>
+          <w:sz w:val="20"/>
+          <w:szCs w:val="20"/>
+          <w:lang w:val="ru-BY" w:eastAsia="ru-BY"/>
+        </w:rPr>
+        <w:t>  result += array[i];</w:t>
+      </w:r>
+    </w:p>
+    <w:p>
+      <w:pPr>
+        <w:tabs>
+          <w:tab w:val="left" w:pos="916"/>
+          <w:tab w:val="left" w:pos="1832"/>
+          <w:tab w:val="left" w:pos="2748"/>
+          <w:tab w:val="left" w:pos="3664"/>
+          <w:tab w:val="left" w:pos="4580"/>
+          <w:tab w:val="left" w:pos="5496"/>
+          <w:tab w:val="left" w:pos="6412"/>
+          <w:tab w:val="left" w:pos="7328"/>
+          <w:tab w:val="left" w:pos="8244"/>
+          <w:tab w:val="left" w:pos="9160"/>
+          <w:tab w:val="left" w:pos="10076"/>
+          <w:tab w:val="left" w:pos="10992"/>
+          <w:tab w:val="left" w:pos="11908"/>
+          <w:tab w:val="left" w:pos="12824"/>
+          <w:tab w:val="left" w:pos="13740"/>
+          <w:tab w:val="left" w:pos="14656"/>
+        </w:tabs>
+        <w:spacing w:after="0"/>
+        <w:jc w:val="left"/>
+        <w:rPr>
+          <w:rFonts w:ascii="Courier New" w:eastAsia="Times New Roman" w:hAnsi="Courier New" w:cs="Courier New"/>
+          <w:sz w:val="20"/>
+          <w:szCs w:val="20"/>
+          <w:lang w:val="ru-BY" w:eastAsia="ru-BY"/>
+        </w:rPr>
+      </w:pPr>
+      <w:r>
+        <w:rPr>
+          <w:rFonts w:ascii="Courier New" w:eastAsia="Times New Roman" w:hAnsi="Courier New" w:cs="Courier New"/>
+          <w:sz w:val="20"/>
+          <w:szCs w:val="20"/>
+          <w:lang w:val="ru-BY" w:eastAsia="ru-BY"/>
+        </w:rPr>
+        <w:t>}</w:t>
+      </w:r>
+    </w:p>
+    <w:p>
+      <w:pPr>
+        <w:tabs>
+          <w:tab w:val="left" w:pos="916"/>
+          <w:tab w:val="left" w:pos="1832"/>
+          <w:tab w:val="left" w:pos="2748"/>
+          <w:tab w:val="left" w:pos="3664"/>
+          <w:tab w:val="left" w:pos="4580"/>
+          <w:tab w:val="left" w:pos="5496"/>
+          <w:tab w:val="left" w:pos="6412"/>
+          <w:tab w:val="left" w:pos="7328"/>
+          <w:tab w:val="left" w:pos="8244"/>
+          <w:tab w:val="left" w:pos="9160"/>
+          <w:tab w:val="left" w:pos="10076"/>
+          <w:tab w:val="left" w:pos="10992"/>
+          <w:tab w:val="left" w:pos="11908"/>
+          <w:tab w:val="left" w:pos="12824"/>
+          <w:tab w:val="left" w:pos="13740"/>
+          <w:tab w:val="left" w:pos="14656"/>
+        </w:tabs>
+        <w:spacing w:after="0"/>
+        <w:jc w:val="left"/>
+        <w:rPr>
+          <w:rFonts w:ascii="Courier New" w:eastAsia="Times New Roman" w:hAnsi="Courier New" w:cs="Courier New"/>
+          <w:sz w:val="20"/>
+          <w:szCs w:val="20"/>
+          <w:lang w:val="ru-BY" w:eastAsia="ru-BY"/>
+        </w:rPr>
+      </w:pPr>
+      <w:r>
+        <w:rPr>
+          <w:rFonts w:ascii="Courier New" w:eastAsia="Times New Roman" w:hAnsi="Courier New" w:cs="Courier New"/>
+          <w:sz w:val="20"/>
+          <w:szCs w:val="20"/>
+          <w:lang w:val="ru-BY" w:eastAsia="ru-BY"/>
+        </w:rPr>
+        <w:t>console.log(result);</w:t>
+      </w:r>
+    </w:p>
+    <w:p>
+      <w:pPr>
+        <w:tabs>
+          <w:tab w:val="left" w:pos="916"/>
+          <w:tab w:val="left" w:pos="1832"/>
+          <w:tab w:val="left" w:pos="2748"/>
+          <w:tab w:val="left" w:pos="3664"/>
+          <w:tab w:val="left" w:pos="4580"/>
+          <w:tab w:val="left" w:pos="5496"/>
+          <w:tab w:val="left" w:pos="6412"/>
+          <w:tab w:val="left" w:pos="7328"/>
+          <w:tab w:val="left" w:pos="8244"/>
+          <w:tab w:val="left" w:pos="9160"/>
+          <w:tab w:val="left" w:pos="10076"/>
+          <w:tab w:val="left" w:pos="10992"/>
+          <w:tab w:val="left" w:pos="11908"/>
+          <w:tab w:val="left" w:pos="12824"/>
+          <w:tab w:val="left" w:pos="13740"/>
+          <w:tab w:val="left" w:pos="14656"/>
+        </w:tabs>
+        <w:spacing w:after="0"/>
+        <w:jc w:val="left"/>
+        <w:rPr>
+          <w:rFonts w:ascii="Courier New" w:eastAsia="Times New Roman" w:hAnsi="Courier New" w:cs="Courier New"/>
+          <w:sz w:val="20"/>
+          <w:szCs w:val="20"/>
+          <w:lang w:val="ru-BY" w:eastAsia="ru-BY"/>
+        </w:rPr>
+      </w:pPr>
+      <w:r>
+        <w:rPr>
+          <w:rFonts w:ascii="Courier New" w:eastAsia="Times New Roman" w:hAnsi="Courier New" w:cs="Courier New"/>
+          <w:sz w:val="20"/>
+          <w:szCs w:val="20"/>
+          <w:lang w:val="ru-BY" w:eastAsia="ru-BY"/>
+        </w:rPr>
+        <w:t>&lt;/script&gt;</w:t>
+      </w:r>
+    </w:p>
+    <w:p>
+      <w:pPr>
+        <w:spacing w:after="0" w:line="276" w:lineRule="auto"/>
+        <w:ind w:firstLine="851"/>
+        <w:jc w:val="left"/>
+        <w:rPr>
+          <w:szCs w:val="32"/>
+        </w:rPr>
+      </w:pPr>
+    </w:p>
+    <w:p>
+      <w:pPr>
         <w:spacing w:line="259" w:lineRule="auto"/>
         <w:jc w:val="left"/>
         <w:rPr>
@@ -3430,39 +2420,7 @@
           <w:sz w:val="32"/>
           <w:szCs w:val="32"/>
         </w:rPr>
-        <w:t xml:space="preserve">1 </w:t>
-      </w:r>
-      <w:proofErr w:type="spellStart"/>
-      <w:r>
-        <w:rPr>
-          <w:sz w:val="32"/>
-          <w:szCs w:val="32"/>
-        </w:rPr>
-        <w:t>Минник</w:t>
-      </w:r>
-      <w:proofErr w:type="spellEnd"/>
-      <w:r>
-        <w:rPr>
-          <w:sz w:val="32"/>
-          <w:szCs w:val="32"/>
-        </w:rPr>
-        <w:t xml:space="preserve">, К. JavaScript / К. </w:t>
-      </w:r>
-      <w:proofErr w:type="spellStart"/>
-      <w:r>
-        <w:rPr>
-          <w:sz w:val="32"/>
-          <w:szCs w:val="32"/>
-        </w:rPr>
-        <w:t>Минник</w:t>
-      </w:r>
-      <w:proofErr w:type="spellEnd"/>
-      <w:r>
-        <w:rPr>
-          <w:sz w:val="32"/>
-          <w:szCs w:val="32"/>
-        </w:rPr>
-        <w:t>, Е. Холланд. - М. : Москва, 2017. - 320 с.</w:t>
+        <w:t>1 Минник, К. JavaScript / К. Минник, Е. Холланд. - М. : Москва, 2017. - 320 с.</w:t>
       </w:r>
     </w:p>
     <w:p>
@@ -3479,39 +2437,7 @@
           <w:sz w:val="32"/>
           <w:szCs w:val="32"/>
         </w:rPr>
-        <w:t xml:space="preserve">2 </w:t>
-      </w:r>
-      <w:proofErr w:type="spellStart"/>
-      <w:r>
-        <w:rPr>
-          <w:sz w:val="32"/>
-          <w:szCs w:val="32"/>
-        </w:rPr>
-        <w:t>Маккоу</w:t>
-      </w:r>
-      <w:proofErr w:type="spellEnd"/>
-      <w:r>
-        <w:rPr>
-          <w:sz w:val="32"/>
-          <w:szCs w:val="32"/>
-        </w:rPr>
-        <w:t xml:space="preserve">, А Веб-приложения на JavaScript / А. </w:t>
-      </w:r>
-      <w:proofErr w:type="spellStart"/>
-      <w:r>
-        <w:rPr>
-          <w:sz w:val="32"/>
-          <w:szCs w:val="32"/>
-        </w:rPr>
-        <w:t>Маккоу</w:t>
-      </w:r>
-      <w:proofErr w:type="spellEnd"/>
-      <w:r>
-        <w:rPr>
-          <w:sz w:val="32"/>
-          <w:szCs w:val="32"/>
-        </w:rPr>
-        <w:t xml:space="preserve">. - СПб. : Питер, 2014. - 285 с. </w:t>
+        <w:t xml:space="preserve">2 Маккоу, А Веб-приложения на JavaScript / А. Маккоу. - СПб. : Питер, 2014. - 285 с. </w:t>
       </w:r>
     </w:p>
     <w:p>
@@ -3528,23 +2454,7 @@
           <w:sz w:val="32"/>
           <w:szCs w:val="32"/>
         </w:rPr>
-        <w:t xml:space="preserve">3 </w:t>
-      </w:r>
-      <w:proofErr w:type="spellStart"/>
-      <w:r>
-        <w:rPr>
-          <w:sz w:val="32"/>
-          <w:szCs w:val="32"/>
-        </w:rPr>
-        <w:t>Макфарланд</w:t>
-      </w:r>
-      <w:proofErr w:type="spellEnd"/>
-      <w:r>
-        <w:rPr>
-          <w:sz w:val="32"/>
-          <w:szCs w:val="32"/>
-        </w:rPr>
-        <w:t xml:space="preserve">, Д. </w:t>
+        <w:t xml:space="preserve">3 Макфарланд, Д. </w:t>
       </w:r>
       <w:r>
         <w:rPr>
@@ -3574,23 +2484,7 @@
           <w:sz w:val="32"/>
           <w:szCs w:val="32"/>
         </w:rPr>
-        <w:t xml:space="preserve">. Исчерпывающее руководство / Д. </w:t>
-      </w:r>
-      <w:proofErr w:type="spellStart"/>
-      <w:r>
-        <w:rPr>
-          <w:sz w:val="32"/>
-          <w:szCs w:val="32"/>
-        </w:rPr>
-        <w:t>Макфарланд</w:t>
-      </w:r>
-      <w:proofErr w:type="spellEnd"/>
-      <w:r>
-        <w:rPr>
-          <w:sz w:val="32"/>
-          <w:szCs w:val="32"/>
-        </w:rPr>
-        <w:t xml:space="preserve">. - СПб.: Питер, 2016. - 880 с. </w:t>
+        <w:t xml:space="preserve">. Исчерпывающее руководство / Д. Макфарланд. - СПб.: Питер, 2016. - 880 с. </w:t>
       </w:r>
     </w:p>
     <w:p>
@@ -3607,23 +2501,7 @@
           <w:sz w:val="32"/>
           <w:szCs w:val="32"/>
         </w:rPr>
-        <w:t xml:space="preserve">4 </w:t>
-      </w:r>
-      <w:proofErr w:type="spellStart"/>
-      <w:r>
-        <w:rPr>
-          <w:sz w:val="32"/>
-          <w:szCs w:val="32"/>
-        </w:rPr>
-        <w:t>Жадаев</w:t>
-      </w:r>
-      <w:proofErr w:type="spellEnd"/>
-      <w:r>
-        <w:rPr>
-          <w:sz w:val="32"/>
-          <w:szCs w:val="32"/>
-        </w:rPr>
-        <w:t xml:space="preserve">, А.Г. </w:t>
+        <w:t xml:space="preserve">4 Жадаев, А.Г. </w:t>
       </w:r>
       <w:r>
         <w:rPr>
@@ -3638,23 +2516,7 @@
           <w:sz w:val="32"/>
           <w:szCs w:val="32"/>
         </w:rPr>
-        <w:t xml:space="preserve"> для начинающих / А.Г. </w:t>
-      </w:r>
-      <w:proofErr w:type="spellStart"/>
-      <w:r>
-        <w:rPr>
-          <w:sz w:val="32"/>
-          <w:szCs w:val="32"/>
-        </w:rPr>
-        <w:t>Жадаев</w:t>
-      </w:r>
-      <w:proofErr w:type="spellEnd"/>
-      <w:r>
-        <w:rPr>
-          <w:sz w:val="32"/>
-          <w:szCs w:val="32"/>
-        </w:rPr>
-        <w:t xml:space="preserve"> – СПб.: Питер, 2014. – 288 с.</w:t>
+        <w:t xml:space="preserve"> для начинающих / А.Г. Жадаев – СПб.: Питер, 2014. – 288 с.</w:t>
       </w:r>
     </w:p>
     <w:p>
@@ -3671,23 +2533,7 @@
           <w:sz w:val="32"/>
           <w:szCs w:val="32"/>
         </w:rPr>
-        <w:t xml:space="preserve">5 </w:t>
-      </w:r>
-      <w:proofErr w:type="spellStart"/>
-      <w:r>
-        <w:rPr>
-          <w:sz w:val="32"/>
-          <w:szCs w:val="32"/>
-        </w:rPr>
-        <w:t>Котеров</w:t>
-      </w:r>
-      <w:proofErr w:type="spellEnd"/>
-      <w:r>
-        <w:rPr>
-          <w:sz w:val="32"/>
-          <w:szCs w:val="32"/>
-        </w:rPr>
-        <w:t xml:space="preserve"> Д.В. </w:t>
+        <w:t xml:space="preserve">5 Котеров Д.В. </w:t>
       </w:r>
       <w:r>
         <w:rPr>
@@ -3702,23 +2548,7 @@
           <w:sz w:val="32"/>
           <w:szCs w:val="32"/>
         </w:rPr>
-        <w:t xml:space="preserve"> 7 в подлиннике / Д.В. </w:t>
-      </w:r>
-      <w:proofErr w:type="spellStart"/>
-      <w:r>
-        <w:rPr>
-          <w:sz w:val="32"/>
-          <w:szCs w:val="32"/>
-        </w:rPr>
-        <w:t>Котеров</w:t>
-      </w:r>
-      <w:proofErr w:type="spellEnd"/>
-      <w:r>
-        <w:rPr>
-          <w:sz w:val="32"/>
-          <w:szCs w:val="32"/>
-        </w:rPr>
-        <w:t xml:space="preserve"> – СПб.: Питер, 2016. – 1073 с.</w:t>
+        <w:t xml:space="preserve"> 7 в подлиннике / Д.В. Котеров – СПб.: Питер, 2016. – 1073 с.</w:t>
       </w:r>
     </w:p>
     <w:p>
@@ -4994,6 +3824,119 @@
     </w:lvl>
   </w:abstractNum>
   <w:abstractNum w:abstractNumId="9" w15:restartNumberingAfterBreak="0">
+    <w:nsid w:val="4A167C62"/>
+    <w:multiLevelType w:val="hybridMultilevel"/>
+    <w:tmpl w:val="04D83972"/>
+    <w:lvl w:ilvl="0" w:tplc="20000001">
+      <w:start w:val="1"/>
+      <w:numFmt w:val="bullet"/>
+      <w:lvlText w:val=""/>
+      <w:lvlJc w:val="left"/>
+      <w:pPr>
+        <w:ind w:left="2291" w:hanging="360"/>
+      </w:pPr>
+      <w:rPr>
+        <w:rFonts w:ascii="Symbol" w:hAnsi="Symbol" w:hint="default"/>
+      </w:rPr>
+    </w:lvl>
+    <w:lvl w:ilvl="1" w:tplc="20000003" w:tentative="1">
+      <w:start w:val="1"/>
+      <w:numFmt w:val="bullet"/>
+      <w:lvlText w:val="o"/>
+      <w:lvlJc w:val="left"/>
+      <w:pPr>
+        <w:ind w:left="3011" w:hanging="360"/>
+      </w:pPr>
+      <w:rPr>
+        <w:rFonts w:ascii="Courier New" w:hAnsi="Courier New" w:cs="Courier New" w:hint="default"/>
+      </w:rPr>
+    </w:lvl>
+    <w:lvl w:ilvl="2" w:tplc="20000005" w:tentative="1">
+      <w:start w:val="1"/>
+      <w:numFmt w:val="bullet"/>
+      <w:lvlText w:val=""/>
+      <w:lvlJc w:val="left"/>
+      <w:pPr>
+        <w:ind w:left="3731" w:hanging="360"/>
+      </w:pPr>
+      <w:rPr>
+        <w:rFonts w:ascii="Wingdings" w:hAnsi="Wingdings" w:hint="default"/>
+      </w:rPr>
+    </w:lvl>
+    <w:lvl w:ilvl="3" w:tplc="20000001" w:tentative="1">
+      <w:start w:val="1"/>
+      <w:numFmt w:val="bullet"/>
+      <w:lvlText w:val=""/>
+      <w:lvlJc w:val="left"/>
+      <w:pPr>
+        <w:ind w:left="4451" w:hanging="360"/>
+      </w:pPr>
+      <w:rPr>
+        <w:rFonts w:ascii="Symbol" w:hAnsi="Symbol" w:hint="default"/>
+      </w:rPr>
+    </w:lvl>
+    <w:lvl w:ilvl="4" w:tplc="20000003" w:tentative="1">
+      <w:start w:val="1"/>
+      <w:numFmt w:val="bullet"/>
+      <w:lvlText w:val="o"/>
+      <w:lvlJc w:val="left"/>
+      <w:pPr>
+        <w:ind w:left="5171" w:hanging="360"/>
+      </w:pPr>
+      <w:rPr>
+        <w:rFonts w:ascii="Courier New" w:hAnsi="Courier New" w:cs="Courier New" w:hint="default"/>
+      </w:rPr>
+    </w:lvl>
+    <w:lvl w:ilvl="5" w:tplc="20000005" w:tentative="1">
+      <w:start w:val="1"/>
+      <w:numFmt w:val="bullet"/>
+      <w:lvlText w:val=""/>
+      <w:lvlJc w:val="left"/>
+      <w:pPr>
+        <w:ind w:left="5891" w:hanging="360"/>
+      </w:pPr>
+      <w:rPr>
+        <w:rFonts w:ascii="Wingdings" w:hAnsi="Wingdings" w:hint="default"/>
+      </w:rPr>
+    </w:lvl>
+    <w:lvl w:ilvl="6" w:tplc="20000001" w:tentative="1">
+      <w:start w:val="1"/>
+      <w:numFmt w:val="bullet"/>
+      <w:lvlText w:val=""/>
+      <w:lvlJc w:val="left"/>
+      <w:pPr>
+        <w:ind w:left="6611" w:hanging="360"/>
+      </w:pPr>
+      <w:rPr>
+        <w:rFonts w:ascii="Symbol" w:hAnsi="Symbol" w:hint="default"/>
+      </w:rPr>
+    </w:lvl>
+    <w:lvl w:ilvl="7" w:tplc="20000003" w:tentative="1">
+      <w:start w:val="1"/>
+      <w:numFmt w:val="bullet"/>
+      <w:lvlText w:val="o"/>
+      <w:lvlJc w:val="left"/>
+      <w:pPr>
+        <w:ind w:left="7331" w:hanging="360"/>
+      </w:pPr>
+      <w:rPr>
+        <w:rFonts w:ascii="Courier New" w:hAnsi="Courier New" w:cs="Courier New" w:hint="default"/>
+      </w:rPr>
+    </w:lvl>
+    <w:lvl w:ilvl="8" w:tplc="20000005" w:tentative="1">
+      <w:start w:val="1"/>
+      <w:numFmt w:val="bullet"/>
+      <w:lvlText w:val=""/>
+      <w:lvlJc w:val="left"/>
+      <w:pPr>
+        <w:ind w:left="8051" w:hanging="360"/>
+      </w:pPr>
+      <w:rPr>
+        <w:rFonts w:ascii="Wingdings" w:hAnsi="Wingdings" w:hint="default"/>
+      </w:rPr>
+    </w:lvl>
+  </w:abstractNum>
+  <w:abstractNum w:abstractNumId="10" w15:restartNumberingAfterBreak="0">
     <w:nsid w:val="699671EB"/>
     <w:multiLevelType w:val="multilevel"/>
     <w:tmpl w:val="4B9AC190"/>
@@ -5142,7 +4085,7 @@
       </w:rPr>
     </w:lvl>
   </w:abstractNum>
-  <w:abstractNum w:abstractNumId="10" w15:restartNumberingAfterBreak="0">
+  <w:abstractNum w:abstractNumId="11" w15:restartNumberingAfterBreak="0">
     <w:nsid w:val="6F8E64F9"/>
     <w:multiLevelType w:val="hybridMultilevel"/>
     <w:tmpl w:val="169CE576"/>
@@ -5258,7 +4201,7 @@
       </w:pPr>
     </w:lvl>
   </w:abstractNum>
-  <w:abstractNum w:abstractNumId="11" w15:restartNumberingAfterBreak="0">
+  <w:abstractNum w:abstractNumId="12" w15:restartNumberingAfterBreak="0">
     <w:nsid w:val="7350143C"/>
     <w:multiLevelType w:val="hybridMultilevel"/>
     <w:tmpl w:val="EDF452F6"/>
@@ -5359,6 +4302,119 @@
       </w:rPr>
     </w:lvl>
     <w:lvl w:ilvl="8" w:tplc="04190005" w:tentative="1">
+      <w:start w:val="1"/>
+      <w:numFmt w:val="bullet"/>
+      <w:lvlText w:val=""/>
+      <w:lvlJc w:val="left"/>
+      <w:pPr>
+        <w:ind w:left="7331" w:hanging="360"/>
+      </w:pPr>
+      <w:rPr>
+        <w:rFonts w:ascii="Wingdings" w:hAnsi="Wingdings" w:hint="default"/>
+      </w:rPr>
+    </w:lvl>
+  </w:abstractNum>
+  <w:abstractNum w:abstractNumId="13" w15:restartNumberingAfterBreak="0">
+    <w:nsid w:val="7F7E5350"/>
+    <w:multiLevelType w:val="hybridMultilevel"/>
+    <w:tmpl w:val="E7CC1E26"/>
+    <w:lvl w:ilvl="0" w:tplc="20000001">
+      <w:start w:val="1"/>
+      <w:numFmt w:val="bullet"/>
+      <w:lvlText w:val=""/>
+      <w:lvlJc w:val="left"/>
+      <w:pPr>
+        <w:ind w:left="1571" w:hanging="360"/>
+      </w:pPr>
+      <w:rPr>
+        <w:rFonts w:ascii="Symbol" w:hAnsi="Symbol" w:hint="default"/>
+      </w:rPr>
+    </w:lvl>
+    <w:lvl w:ilvl="1" w:tplc="20000003" w:tentative="1">
+      <w:start w:val="1"/>
+      <w:numFmt w:val="bullet"/>
+      <w:lvlText w:val="o"/>
+      <w:lvlJc w:val="left"/>
+      <w:pPr>
+        <w:ind w:left="2291" w:hanging="360"/>
+      </w:pPr>
+      <w:rPr>
+        <w:rFonts w:ascii="Courier New" w:hAnsi="Courier New" w:cs="Courier New" w:hint="default"/>
+      </w:rPr>
+    </w:lvl>
+    <w:lvl w:ilvl="2" w:tplc="20000005" w:tentative="1">
+      <w:start w:val="1"/>
+      <w:numFmt w:val="bullet"/>
+      <w:lvlText w:val=""/>
+      <w:lvlJc w:val="left"/>
+      <w:pPr>
+        <w:ind w:left="3011" w:hanging="360"/>
+      </w:pPr>
+      <w:rPr>
+        <w:rFonts w:ascii="Wingdings" w:hAnsi="Wingdings" w:hint="default"/>
+      </w:rPr>
+    </w:lvl>
+    <w:lvl w:ilvl="3" w:tplc="20000001" w:tentative="1">
+      <w:start w:val="1"/>
+      <w:numFmt w:val="bullet"/>
+      <w:lvlText w:val=""/>
+      <w:lvlJc w:val="left"/>
+      <w:pPr>
+        <w:ind w:left="3731" w:hanging="360"/>
+      </w:pPr>
+      <w:rPr>
+        <w:rFonts w:ascii="Symbol" w:hAnsi="Symbol" w:hint="default"/>
+      </w:rPr>
+    </w:lvl>
+    <w:lvl w:ilvl="4" w:tplc="20000003" w:tentative="1">
+      <w:start w:val="1"/>
+      <w:numFmt w:val="bullet"/>
+      <w:lvlText w:val="o"/>
+      <w:lvlJc w:val="left"/>
+      <w:pPr>
+        <w:ind w:left="4451" w:hanging="360"/>
+      </w:pPr>
+      <w:rPr>
+        <w:rFonts w:ascii="Courier New" w:hAnsi="Courier New" w:cs="Courier New" w:hint="default"/>
+      </w:rPr>
+    </w:lvl>
+    <w:lvl w:ilvl="5" w:tplc="20000005" w:tentative="1">
+      <w:start w:val="1"/>
+      <w:numFmt w:val="bullet"/>
+      <w:lvlText w:val=""/>
+      <w:lvlJc w:val="left"/>
+      <w:pPr>
+        <w:ind w:left="5171" w:hanging="360"/>
+      </w:pPr>
+      <w:rPr>
+        <w:rFonts w:ascii="Wingdings" w:hAnsi="Wingdings" w:hint="default"/>
+      </w:rPr>
+    </w:lvl>
+    <w:lvl w:ilvl="6" w:tplc="20000001" w:tentative="1">
+      <w:start w:val="1"/>
+      <w:numFmt w:val="bullet"/>
+      <w:lvlText w:val=""/>
+      <w:lvlJc w:val="left"/>
+      <w:pPr>
+        <w:ind w:left="5891" w:hanging="360"/>
+      </w:pPr>
+      <w:rPr>
+        <w:rFonts w:ascii="Symbol" w:hAnsi="Symbol" w:hint="default"/>
+      </w:rPr>
+    </w:lvl>
+    <w:lvl w:ilvl="7" w:tplc="20000003" w:tentative="1">
+      <w:start w:val="1"/>
+      <w:numFmt w:val="bullet"/>
+      <w:lvlText w:val="o"/>
+      <w:lvlJc w:val="left"/>
+      <w:pPr>
+        <w:ind w:left="6611" w:hanging="360"/>
+      </w:pPr>
+      <w:rPr>
+        <w:rFonts w:ascii="Courier New" w:hAnsi="Courier New" w:cs="Courier New" w:hint="default"/>
+      </w:rPr>
+    </w:lvl>
+    <w:lvl w:ilvl="8" w:tplc="20000005" w:tentative="1">
       <w:start w:val="1"/>
       <w:numFmt w:val="bullet"/>
       <w:lvlText w:val=""/>
@@ -5375,7 +4431,7 @@
     <w:abstractNumId w:val="3"/>
   </w:num>
   <w:num w:numId="2" w16cid:durableId="385764642">
-    <w:abstractNumId w:val="10"/>
+    <w:abstractNumId w:val="11"/>
   </w:num>
   <w:num w:numId="3" w16cid:durableId="264267906">
     <w:abstractNumId w:val="7"/>
@@ -5396,7 +4452,7 @@
     <w:abstractNumId w:val="8"/>
   </w:num>
   <w:num w:numId="9" w16cid:durableId="1237280624">
-    <w:abstractNumId w:val="9"/>
+    <w:abstractNumId w:val="10"/>
   </w:num>
   <w:num w:numId="10" w16cid:durableId="1423181553">
     <w:abstractNumId w:val="0"/>
@@ -5405,7 +4461,13 @@
     <w:abstractNumId w:val="2"/>
   </w:num>
   <w:num w:numId="12" w16cid:durableId="840048981">
-    <w:abstractNumId w:val="11"/>
+    <w:abstractNumId w:val="12"/>
+  </w:num>
+  <w:num w:numId="13" w16cid:durableId="338771344">
+    <w:abstractNumId w:val="13"/>
+  </w:num>
+  <w:num w:numId="14" w16cid:durableId="359669997">
+    <w:abstractNumId w:val="9"/>
   </w:num>
 </w:numbering>
 </file>
@@ -6145,6 +5207,97 @@
       <w:contextualSpacing/>
     </w:pPr>
   </w:style>
+  <w:style w:type="paragraph" w:styleId="HTML">
+    <w:name w:val="HTML Preformatted"/>
+    <w:basedOn w:val="a"/>
+    <w:link w:val="HTML0"/>
+    <w:uiPriority w:val="99"/>
+    <w:semiHidden/>
+    <w:unhideWhenUsed/>
+    <w:rsid w:val="00204D69"/>
+    <w:pPr>
+      <w:tabs>
+        <w:tab w:val="left" w:pos="916"/>
+        <w:tab w:val="left" w:pos="1832"/>
+        <w:tab w:val="left" w:pos="2748"/>
+        <w:tab w:val="left" w:pos="3664"/>
+        <w:tab w:val="left" w:pos="4580"/>
+        <w:tab w:val="left" w:pos="5496"/>
+        <w:tab w:val="left" w:pos="6412"/>
+        <w:tab w:val="left" w:pos="7328"/>
+        <w:tab w:val="left" w:pos="8244"/>
+        <w:tab w:val="left" w:pos="9160"/>
+        <w:tab w:val="left" w:pos="10076"/>
+        <w:tab w:val="left" w:pos="10992"/>
+        <w:tab w:val="left" w:pos="11908"/>
+        <w:tab w:val="left" w:pos="12824"/>
+        <w:tab w:val="left" w:pos="13740"/>
+        <w:tab w:val="left" w:pos="14656"/>
+      </w:tabs>
+      <w:spacing w:after="0"/>
+      <w:jc w:val="left"/>
+    </w:pPr>
+    <w:rPr>
+      <w:rFonts w:ascii="Courier New" w:eastAsia="Times New Roman" w:hAnsi="Courier New" w:cs="Courier New"/>
+      <w:sz w:val="20"/>
+      <w:szCs w:val="20"/>
+      <w:lang w:val="ru-BY" w:eastAsia="ru-BY"/>
+    </w:rPr>
+  </w:style>
+  <w:style w:type="character" w:customStyle="1" w:styleId="HTML0">
+    <w:name w:val="Стандартный HTML Знак"/>
+    <w:basedOn w:val="a0"/>
+    <w:link w:val="HTML"/>
+    <w:uiPriority w:val="99"/>
+    <w:semiHidden/>
+    <w:rsid w:val="00204D69"/>
+    <w:rPr>
+      <w:rFonts w:ascii="Courier New" w:eastAsia="Times New Roman" w:hAnsi="Courier New" w:cs="Courier New"/>
+      <w:sz w:val="20"/>
+      <w:szCs w:val="20"/>
+      <w:lang w:val="ru-BY" w:eastAsia="ru-BY"/>
+    </w:rPr>
+  </w:style>
+  <w:style w:type="character" w:customStyle="1" w:styleId="sy0">
+    <w:name w:val="sy0"/>
+    <w:basedOn w:val="a0"/>
+    <w:rsid w:val="00204D69"/>
+  </w:style>
+  <w:style w:type="character" w:customStyle="1" w:styleId="kw2">
+    <w:name w:val="kw2"/>
+    <w:basedOn w:val="a0"/>
+    <w:rsid w:val="00204D69"/>
+  </w:style>
+  <w:style w:type="character" w:customStyle="1" w:styleId="kw0">
+    <w:name w:val="kw0"/>
+    <w:basedOn w:val="a0"/>
+    <w:rsid w:val="00204D69"/>
+  </w:style>
+  <w:style w:type="character" w:customStyle="1" w:styleId="br0">
+    <w:name w:val="br0"/>
+    <w:basedOn w:val="a0"/>
+    <w:rsid w:val="00204D69"/>
+  </w:style>
+  <w:style w:type="character" w:customStyle="1" w:styleId="nu0">
+    <w:name w:val="nu0"/>
+    <w:basedOn w:val="a0"/>
+    <w:rsid w:val="00204D69"/>
+  </w:style>
+  <w:style w:type="character" w:customStyle="1" w:styleId="kw-2">
+    <w:name w:val="kw-2"/>
+    <w:basedOn w:val="a0"/>
+    <w:rsid w:val="00204D69"/>
+  </w:style>
+  <w:style w:type="character" w:customStyle="1" w:styleId="me3">
+    <w:name w:val="me3"/>
+    <w:basedOn w:val="a0"/>
+    <w:rsid w:val="00204D69"/>
+  </w:style>
+  <w:style w:type="character" w:customStyle="1" w:styleId="kw-1">
+    <w:name w:val="kw-1"/>
+    <w:basedOn w:val="a0"/>
+    <w:rsid w:val="00204D69"/>
+  </w:style>
 </w:styles>
 </file>
 

</xml_diff>